<commit_message>
Q1 and Q2 done
</commit_message>
<xml_diff>
--- a/assignment_1/Assignment 1.docx
+++ b/assignment_1/Assignment 1.docx
@@ -8,6 +8,7 @@
           <w:rFonts w:asciiTheme="majorHAnsi" w:eastAsiaTheme="majorEastAsia" w:hAnsiTheme="majorHAnsi" w:cstheme="majorBidi"/>
           <w:sz w:val="76"/>
           <w:szCs w:val="72"/>
+          <w:lang w:val="en-GB" w:eastAsia="en-GB"/>
         </w:rPr>
         <w:id w:val="1422142652"/>
         <w:docPartObj>
@@ -21,7 +22,6 @@
           <w:sz w:val="24"/>
           <w:szCs w:val="24"/>
           <w:u w:val="single"/>
-          <w:lang w:val="en-GB" w:eastAsia="en-GB"/>
         </w:rPr>
       </w:sdtEndPr>
       <w:sdtContent>
@@ -76,6 +76,7 @@
                     <w:dataBinding w:prefixMappings="xmlns:ns0='http://schemas.openxmlformats.org/package/2006/metadata/core-properties' xmlns:ns1='http://purl.org/dc/elements/1.1/'" w:xpath="/ns0:coreProperties[1]/ns1:title[1]" w:storeItemID="{6C3C8BC8-F283-45AE-878A-BAB7291924A1}"/>
                     <w:text/>
                   </w:sdtPr>
+                  <w:sdtEndPr/>
                   <w:sdtContent>
                     <w:r>
                       <w:rPr>
@@ -119,6 +120,7 @@
                     <w:calendar w:val="gregorian"/>
                   </w:date>
                 </w:sdtPr>
+                <w:sdtEndPr/>
                 <w:sdtContent>
                   <w:p>
                     <w:pPr>
@@ -178,6 +180,7 @@
                 <w:dataBinding w:prefixMappings="xmlns:ns0='http://schemas.microsoft.com/office/2006/coverPageProps'" w:xpath="/ns0:CoverPageProperties[1]/ns0:Abstract[1]" w:storeItemID="{55AF091B-3C7A-41E3-B477-F2FDAA23CFDA}"/>
                 <w:text/>
               </w:sdtPr>
+              <w:sdtEndPr/>
               <w:sdtContent>
                 <w:tc>
                   <w:tcPr>
@@ -193,21 +196,8 @@
                       <w:pStyle w:val="NoSpacing"/>
                     </w:pPr>
                     <w:r>
-                      <w:t xml:space="preserve">Paul-Willem </w:t>
+                      <w:t>Paul-Willem Janse van Rensburg</w:t>
                     </w:r>
-                    <w:proofErr w:type="spellStart"/>
-                    <w:r>
-                      <w:t>Janse</w:t>
-                    </w:r>
-                    <w:proofErr w:type="spellEnd"/>
-                    <w:r>
-                      <w:t xml:space="preserve"> van </w:t>
-                    </w:r>
-                    <w:proofErr w:type="spellStart"/>
-                    <w:r>
-                      <w:t>Rensburg</w:t>
-                    </w:r>
-                    <w:proofErr w:type="spellEnd"/>
                   </w:p>
                 </w:tc>
               </w:sdtContent>
@@ -227,6 +217,7 @@
                 <w:dataBinding w:prefixMappings="xmlns:ns0='http://schemas.openxmlformats.org/package/2006/metadata/core-properties' xmlns:ns1='http://purl.org/dc/elements/1.1/'" w:xpath="/ns0:coreProperties[1]/ns1:subject[1]" w:storeItemID="{6C3C8BC8-F283-45AE-878A-BAB7291924A1}"/>
                 <w:text/>
               </w:sdtPr>
+              <w:sdtEndPr/>
               <w:sdtContent>
                 <w:tc>
                   <w:tcPr>
@@ -306,23 +297,7 @@
           <w:rFonts w:ascii="Times New Roman" w:hAnsi="Times New Roman"/>
           <w:sz w:val="24"/>
         </w:rPr>
-        <w:t>: Write an R program that uses a multivariate dataset and level of significance as arguments to do a hypothesis test as described on p.275. The output of the program must contain the following: (</w:t>
-      </w:r>
-      <w:proofErr w:type="spellStart"/>
-      <w:r>
-        <w:rPr>
-          <w:rFonts w:ascii="Times New Roman" w:hAnsi="Times New Roman"/>
-          <w:sz w:val="24"/>
-        </w:rPr>
-        <w:t>i</w:t>
-      </w:r>
-      <w:proofErr w:type="spellEnd"/>
-      <w:r>
-        <w:rPr>
-          <w:rFonts w:ascii="Times New Roman" w:hAnsi="Times New Roman"/>
-          <w:sz w:val="24"/>
-        </w:rPr>
-        <w:t>)</w:t>
+        <w:t>: Write an R program that uses a multivariate dataset and level of significance as arguments to do a hypothesis test as described on p.275. The output of the program must contain the following: (i)</w:t>
       </w:r>
       <w:r>
         <w:rPr>
@@ -354,7 +329,7 @@
           <v:shape id="_x0000_i1025" type="#_x0000_t75" style="width:15.9pt;height:14.95pt" o:ole="">
             <v:imagedata r:id="rId7" o:title=""/>
           </v:shape>
-          <o:OLEObject Type="Embed" ProgID="Equation.3" ShapeID="_x0000_i1025" DrawAspect="Content" ObjectID="_1626874404" r:id="rId8"/>
+          <o:OLEObject Type="Embed" ProgID="Equation.3" ShapeID="_x0000_i1025" DrawAspect="Content" ObjectID="_1626885157" r:id="rId8"/>
         </w:object>
       </w:r>
       <w:r>
@@ -375,7 +350,7 @@
           <v:shape id="_x0000_i1026" type="#_x0000_t75" style="width:71.05pt;height:17.75pt" o:ole="">
             <v:imagedata r:id="rId9" o:title=""/>
           </v:shape>
-          <o:OLEObject Type="Embed" ProgID="Equation.3" ShapeID="_x0000_i1026" DrawAspect="Content" ObjectID="_1626874405" r:id="rId10"/>
+          <o:OLEObject Type="Embed" ProgID="Equation.3" ShapeID="_x0000_i1026" DrawAspect="Content" ObjectID="_1626885158" r:id="rId10"/>
         </w:object>
       </w:r>
       <w:r>
@@ -396,7 +371,7 @@
           <v:shape id="_x0000_i1027" type="#_x0000_t75" style="width:44.9pt;height:14.05pt" o:ole="">
             <v:imagedata r:id="rId11" o:title=""/>
           </v:shape>
-          <o:OLEObject Type="Embed" ProgID="Equation.3" ShapeID="_x0000_i1027" DrawAspect="Content" ObjectID="_1626874406" r:id="rId12"/>
+          <o:OLEObject Type="Embed" ProgID="Equation.3" ShapeID="_x0000_i1027" DrawAspect="Content" ObjectID="_1626885159" r:id="rId12"/>
         </w:object>
       </w:r>
       <w:r>
@@ -425,8 +400,594 @@
           <w:sz w:val="24"/>
         </w:rPr>
       </w:pPr>
-      <w:bookmarkStart w:id="0" w:name="_GoBack"/>
-      <w:bookmarkEnd w:id="0"/>
+      <w:r>
+        <w:rPr>
+          <w:rFonts w:ascii="Times New Roman" w:hAnsi="Times New Roman"/>
+          <w:sz w:val="24"/>
+        </w:rPr>
+        <w:t>library(data.table)</w:t>
+      </w:r>
+    </w:p>
+    <w:p>
+      <w:pPr>
+        <w:jc w:val="both"/>
+        <w:rPr>
+          <w:rFonts w:ascii="Times New Roman" w:hAnsi="Times New Roman"/>
+          <w:sz w:val="24"/>
+        </w:rPr>
+      </w:pPr>
+      <w:r>
+        <w:rPr>
+          <w:rFonts w:ascii="Times New Roman" w:hAnsi="Times New Roman"/>
+          <w:sz w:val="24"/>
+        </w:rPr>
+        <w:t>library(here)</w:t>
+      </w:r>
+    </w:p>
+    <w:p>
+      <w:pPr>
+        <w:jc w:val="both"/>
+        <w:rPr>
+          <w:rFonts w:ascii="Times New Roman" w:hAnsi="Times New Roman"/>
+          <w:sz w:val="24"/>
+        </w:rPr>
+      </w:pPr>
+      <w:r>
+        <w:rPr>
+          <w:rFonts w:ascii="Times New Roman" w:hAnsi="Times New Roman"/>
+          <w:sz w:val="24"/>
+        </w:rPr>
+        <w:t>library(MASS)</w:t>
+      </w:r>
+    </w:p>
+    <w:p>
+      <w:pPr>
+        <w:jc w:val="both"/>
+        <w:rPr>
+          <w:rFonts w:ascii="Times New Roman" w:hAnsi="Times New Roman"/>
+          <w:sz w:val="24"/>
+        </w:rPr>
+      </w:pPr>
+    </w:p>
+    <w:p>
+      <w:pPr>
+        <w:jc w:val="both"/>
+        <w:rPr>
+          <w:rFonts w:ascii="Times New Roman" w:hAnsi="Times New Roman"/>
+          <w:sz w:val="24"/>
+        </w:rPr>
+      </w:pPr>
+      <w:r>
+        <w:rPr>
+          <w:rFonts w:ascii="Times New Roman" w:hAnsi="Times New Roman"/>
+          <w:sz w:val="24"/>
+        </w:rPr>
+        <w:t>hypothesis_test &lt;- function(df, significance){</w:t>
+      </w:r>
+    </w:p>
+    <w:p>
+      <w:pPr>
+        <w:jc w:val="both"/>
+        <w:rPr>
+          <w:rFonts w:ascii="Times New Roman" w:hAnsi="Times New Roman"/>
+          <w:sz w:val="24"/>
+        </w:rPr>
+      </w:pPr>
+      <w:r>
+        <w:rPr>
+          <w:rFonts w:ascii="Times New Roman" w:hAnsi="Times New Roman"/>
+          <w:sz w:val="24"/>
+        </w:rPr>
+        <w:t xml:space="preserve">  dbar &lt;- colMeans(df)</w:t>
+      </w:r>
+    </w:p>
+    <w:p>
+      <w:pPr>
+        <w:jc w:val="both"/>
+        <w:rPr>
+          <w:rFonts w:ascii="Times New Roman" w:hAnsi="Times New Roman"/>
+          <w:sz w:val="24"/>
+        </w:rPr>
+      </w:pPr>
+      <w:r>
+        <w:rPr>
+          <w:rFonts w:ascii="Times New Roman" w:hAnsi="Times New Roman"/>
+          <w:sz w:val="24"/>
+        </w:rPr>
+        <w:t xml:space="preserve">  sd &lt;- cov(df)</w:t>
+      </w:r>
+    </w:p>
+    <w:p>
+      <w:pPr>
+        <w:jc w:val="both"/>
+        <w:rPr>
+          <w:rFonts w:ascii="Times New Roman" w:hAnsi="Times New Roman"/>
+          <w:sz w:val="24"/>
+        </w:rPr>
+      </w:pPr>
+      <w:r>
+        <w:rPr>
+          <w:rFonts w:ascii="Times New Roman" w:hAnsi="Times New Roman"/>
+          <w:sz w:val="24"/>
+        </w:rPr>
+        <w:t xml:space="preserve">  n &lt;- nrow(df)</w:t>
+      </w:r>
+    </w:p>
+    <w:p>
+      <w:pPr>
+        <w:jc w:val="both"/>
+        <w:rPr>
+          <w:rFonts w:ascii="Times New Roman" w:hAnsi="Times New Roman"/>
+          <w:sz w:val="24"/>
+        </w:rPr>
+      </w:pPr>
+      <w:r>
+        <w:rPr>
+          <w:rFonts w:ascii="Times New Roman" w:hAnsi="Times New Roman"/>
+          <w:sz w:val="24"/>
+        </w:rPr>
+        <w:t xml:space="preserve">  p &lt;- ncol(df)</w:t>
+      </w:r>
+    </w:p>
+    <w:p>
+      <w:pPr>
+        <w:jc w:val="both"/>
+        <w:rPr>
+          <w:rFonts w:ascii="Times New Roman" w:hAnsi="Times New Roman"/>
+          <w:sz w:val="24"/>
+        </w:rPr>
+      </w:pPr>
+      <w:r>
+        <w:rPr>
+          <w:rFonts w:ascii="Times New Roman" w:hAnsi="Times New Roman"/>
+          <w:sz w:val="24"/>
+        </w:rPr>
+        <w:t xml:space="preserve">  </w:t>
+      </w:r>
+    </w:p>
+    <w:p>
+      <w:pPr>
+        <w:jc w:val="both"/>
+        <w:rPr>
+          <w:rFonts w:ascii="Times New Roman" w:hAnsi="Times New Roman"/>
+          <w:sz w:val="24"/>
+        </w:rPr>
+      </w:pPr>
+      <w:r>
+        <w:rPr>
+          <w:rFonts w:ascii="Times New Roman" w:hAnsi="Times New Roman"/>
+          <w:sz w:val="24"/>
+        </w:rPr>
+        <w:t xml:space="preserve">  t_square &lt;- n*dbar%*%solve(sd)%*%dbar</w:t>
+      </w:r>
+    </w:p>
+    <w:p>
+      <w:pPr>
+        <w:jc w:val="both"/>
+        <w:rPr>
+          <w:rFonts w:ascii="Times New Roman" w:hAnsi="Times New Roman"/>
+          <w:sz w:val="24"/>
+        </w:rPr>
+      </w:pPr>
+      <w:r>
+        <w:rPr>
+          <w:rFonts w:ascii="Times New Roman" w:hAnsi="Times New Roman"/>
+          <w:sz w:val="24"/>
+        </w:rPr>
+        <w:t xml:space="preserve">  crit &lt;- ((n-1)*p/(n-p))*qf(1-significance,p,n-p)</w:t>
+      </w:r>
+    </w:p>
+    <w:p>
+      <w:pPr>
+        <w:jc w:val="both"/>
+        <w:rPr>
+          <w:rFonts w:ascii="Times New Roman" w:hAnsi="Times New Roman"/>
+          <w:sz w:val="24"/>
+        </w:rPr>
+      </w:pPr>
+      <w:r>
+        <w:rPr>
+          <w:rFonts w:ascii="Times New Roman" w:hAnsi="Times New Roman"/>
+          <w:sz w:val="24"/>
+        </w:rPr>
+        <w:t xml:space="preserve">  </w:t>
+      </w:r>
+    </w:p>
+    <w:p>
+      <w:pPr>
+        <w:jc w:val="both"/>
+        <w:rPr>
+          <w:rFonts w:ascii="Times New Roman" w:hAnsi="Times New Roman"/>
+          <w:sz w:val="24"/>
+        </w:rPr>
+      </w:pPr>
+      <w:r>
+        <w:rPr>
+          <w:rFonts w:ascii="Times New Roman" w:hAnsi="Times New Roman"/>
+          <w:sz w:val="24"/>
+        </w:rPr>
+        <w:t xml:space="preserve">  p_val &lt;- 1-pf(t_square, p, n-p)</w:t>
+      </w:r>
+    </w:p>
+    <w:p>
+      <w:pPr>
+        <w:jc w:val="both"/>
+        <w:rPr>
+          <w:rFonts w:ascii="Times New Roman" w:hAnsi="Times New Roman"/>
+          <w:sz w:val="24"/>
+        </w:rPr>
+      </w:pPr>
+      <w:r>
+        <w:rPr>
+          <w:rFonts w:ascii="Times New Roman" w:hAnsi="Times New Roman"/>
+          <w:sz w:val="24"/>
+        </w:rPr>
+        <w:t xml:space="preserve">  </w:t>
+      </w:r>
+    </w:p>
+    <w:p>
+      <w:pPr>
+        <w:jc w:val="both"/>
+        <w:rPr>
+          <w:rFonts w:ascii="Times New Roman" w:hAnsi="Times New Roman"/>
+          <w:sz w:val="24"/>
+        </w:rPr>
+      </w:pPr>
+      <w:r>
+        <w:rPr>
+          <w:rFonts w:ascii="Times New Roman" w:hAnsi="Times New Roman"/>
+          <w:sz w:val="24"/>
+        </w:rPr>
+        <w:t xml:space="preserve">  if(t_square &gt; crit){</w:t>
+      </w:r>
+    </w:p>
+    <w:p>
+      <w:pPr>
+        <w:jc w:val="both"/>
+        <w:rPr>
+          <w:rFonts w:ascii="Times New Roman" w:hAnsi="Times New Roman"/>
+          <w:sz w:val="24"/>
+        </w:rPr>
+      </w:pPr>
+      <w:r>
+        <w:rPr>
+          <w:rFonts w:ascii="Times New Roman" w:hAnsi="Times New Roman"/>
+          <w:sz w:val="24"/>
+        </w:rPr>
+        <w:t xml:space="preserve">    print(paste0('T^2 = ',round(t_square, 4),' &gt; ', round(crit, 4),</w:t>
+      </w:r>
+    </w:p>
+    <w:p>
+      <w:pPr>
+        <w:jc w:val="both"/>
+        <w:rPr>
+          <w:rFonts w:ascii="Times New Roman" w:hAnsi="Times New Roman"/>
+          <w:sz w:val="24"/>
+        </w:rPr>
+      </w:pPr>
+      <w:r>
+        <w:rPr>
+          <w:rFonts w:ascii="Times New Roman" w:hAnsi="Times New Roman"/>
+          <w:sz w:val="24"/>
+        </w:rPr>
+        <w:t xml:space="preserve">      ' We thus reject the null hypothesis and conclude that there is a nonzero mean difference between the measurements with significance level alpha = '</w:t>
+      </w:r>
+    </w:p>
+    <w:p>
+      <w:pPr>
+        <w:jc w:val="both"/>
+        <w:rPr>
+          <w:rFonts w:ascii="Times New Roman" w:hAnsi="Times New Roman"/>
+          <w:sz w:val="24"/>
+        </w:rPr>
+      </w:pPr>
+      <w:r>
+        <w:rPr>
+          <w:rFonts w:ascii="Times New Roman" w:hAnsi="Times New Roman"/>
+          <w:sz w:val="24"/>
+        </w:rPr>
+        <w:t xml:space="preserve">      , significance))</w:t>
+      </w:r>
+    </w:p>
+    <w:p>
+      <w:pPr>
+        <w:jc w:val="both"/>
+        <w:rPr>
+          <w:rFonts w:ascii="Times New Roman" w:hAnsi="Times New Roman"/>
+          <w:sz w:val="24"/>
+        </w:rPr>
+      </w:pPr>
+      <w:r>
+        <w:rPr>
+          <w:rFonts w:ascii="Times New Roman" w:hAnsi="Times New Roman"/>
+          <w:sz w:val="24"/>
+        </w:rPr>
+        <w:t xml:space="preserve">  }else{</w:t>
+      </w:r>
+    </w:p>
+    <w:p>
+      <w:pPr>
+        <w:jc w:val="both"/>
+        <w:rPr>
+          <w:rFonts w:ascii="Times New Roman" w:hAnsi="Times New Roman"/>
+          <w:sz w:val="24"/>
+        </w:rPr>
+      </w:pPr>
+      <w:r>
+        <w:rPr>
+          <w:rFonts w:ascii="Times New Roman" w:hAnsi="Times New Roman"/>
+          <w:sz w:val="24"/>
+        </w:rPr>
+        <w:t xml:space="preserve">    </w:t>
+      </w:r>
+    </w:p>
+    <w:p>
+      <w:pPr>
+        <w:jc w:val="both"/>
+        <w:rPr>
+          <w:rFonts w:ascii="Times New Roman" w:hAnsi="Times New Roman"/>
+          <w:sz w:val="24"/>
+        </w:rPr>
+      </w:pPr>
+      <w:r>
+        <w:rPr>
+          <w:rFonts w:ascii="Times New Roman" w:hAnsi="Times New Roman"/>
+          <w:sz w:val="24"/>
+        </w:rPr>
+        <w:t xml:space="preserve">    print(paste0('T^2 = ',round(t_square, 4),' &lt; ', round(crit, 4),</w:t>
+      </w:r>
+    </w:p>
+    <w:p>
+      <w:pPr>
+        <w:jc w:val="both"/>
+        <w:rPr>
+          <w:rFonts w:ascii="Times New Roman" w:hAnsi="Times New Roman"/>
+          <w:sz w:val="24"/>
+        </w:rPr>
+      </w:pPr>
+      <w:r>
+        <w:rPr>
+          <w:rFonts w:ascii="Times New Roman" w:hAnsi="Times New Roman"/>
+          <w:sz w:val="24"/>
+        </w:rPr>
+        <w:t xml:space="preserve">                 ' We thus do not reject the null hypothesis and conclude that there is not a significant difference between the measurements at significance level alpha = '</w:t>
+      </w:r>
+    </w:p>
+    <w:p>
+      <w:pPr>
+        <w:jc w:val="both"/>
+        <w:rPr>
+          <w:rFonts w:ascii="Times New Roman" w:hAnsi="Times New Roman"/>
+          <w:sz w:val="24"/>
+        </w:rPr>
+      </w:pPr>
+      <w:r>
+        <w:rPr>
+          <w:rFonts w:ascii="Times New Roman" w:hAnsi="Times New Roman"/>
+          <w:sz w:val="24"/>
+        </w:rPr>
+        <w:t xml:space="preserve">                 , significance))</w:t>
+      </w:r>
+    </w:p>
+    <w:p>
+      <w:pPr>
+        <w:jc w:val="both"/>
+        <w:rPr>
+          <w:rFonts w:ascii="Times New Roman" w:hAnsi="Times New Roman"/>
+          <w:sz w:val="24"/>
+        </w:rPr>
+      </w:pPr>
+      <w:r>
+        <w:rPr>
+          <w:rFonts w:ascii="Times New Roman" w:hAnsi="Times New Roman"/>
+          <w:sz w:val="24"/>
+        </w:rPr>
+        <w:t xml:space="preserve">  }</w:t>
+      </w:r>
+    </w:p>
+    <w:p>
+      <w:pPr>
+        <w:jc w:val="both"/>
+        <w:rPr>
+          <w:rFonts w:ascii="Times New Roman" w:hAnsi="Times New Roman"/>
+          <w:sz w:val="24"/>
+        </w:rPr>
+      </w:pPr>
+      <w:r>
+        <w:rPr>
+          <w:rFonts w:ascii="Times New Roman" w:hAnsi="Times New Roman"/>
+          <w:sz w:val="24"/>
+        </w:rPr>
+        <w:t xml:space="preserve">  </w:t>
+      </w:r>
+    </w:p>
+    <w:p>
+      <w:pPr>
+        <w:jc w:val="both"/>
+        <w:rPr>
+          <w:rFonts w:ascii="Times New Roman" w:hAnsi="Times New Roman"/>
+          <w:sz w:val="24"/>
+        </w:rPr>
+      </w:pPr>
+      <w:r>
+        <w:rPr>
+          <w:rFonts w:ascii="Times New Roman" w:hAnsi="Times New Roman"/>
+          <w:sz w:val="24"/>
+        </w:rPr>
+        <w:t xml:space="preserve">  print(paste0('p-value = ', p_val))</w:t>
+      </w:r>
+    </w:p>
+    <w:p>
+      <w:pPr>
+        <w:jc w:val="both"/>
+        <w:rPr>
+          <w:rFonts w:ascii="Times New Roman" w:hAnsi="Times New Roman"/>
+          <w:sz w:val="24"/>
+        </w:rPr>
+      </w:pPr>
+      <w:r>
+        <w:rPr>
+          <w:rFonts w:ascii="Times New Roman" w:hAnsi="Times New Roman"/>
+          <w:sz w:val="24"/>
+        </w:rPr>
+        <w:t>}</w:t>
+      </w:r>
+    </w:p>
+    <w:p>
+      <w:pPr>
+        <w:jc w:val="both"/>
+        <w:rPr>
+          <w:rFonts w:ascii="Times New Roman" w:hAnsi="Times New Roman"/>
+          <w:sz w:val="24"/>
+        </w:rPr>
+      </w:pPr>
+    </w:p>
+    <w:p>
+      <w:pPr>
+        <w:jc w:val="both"/>
+        <w:rPr>
+          <w:rFonts w:ascii="Times New Roman" w:hAnsi="Times New Roman"/>
+          <w:sz w:val="24"/>
+        </w:rPr>
+      </w:pPr>
+      <w:r>
+        <w:rPr>
+          <w:rFonts w:ascii="Times New Roman" w:hAnsi="Times New Roman"/>
+          <w:sz w:val="24"/>
+        </w:rPr>
+        <w:t>table_6_1 &lt;- as.data.frame(fread(file = here('/assignment_1/T6-1.dat')))</w:t>
+      </w:r>
+    </w:p>
+    <w:p>
+      <w:pPr>
+        <w:jc w:val="both"/>
+        <w:rPr>
+          <w:rFonts w:ascii="Times New Roman" w:hAnsi="Times New Roman"/>
+          <w:sz w:val="24"/>
+        </w:rPr>
+      </w:pPr>
+    </w:p>
+    <w:p>
+      <w:pPr>
+        <w:jc w:val="both"/>
+        <w:rPr>
+          <w:rFonts w:ascii="Times New Roman" w:hAnsi="Times New Roman"/>
+          <w:sz w:val="24"/>
+        </w:rPr>
+      </w:pPr>
+      <w:r>
+        <w:rPr>
+          <w:rFonts w:ascii="Times New Roman" w:hAnsi="Times New Roman"/>
+          <w:sz w:val="24"/>
+        </w:rPr>
+        <w:t>d1 &lt;- table_6_1$V1 - table_6_1$V3</w:t>
+      </w:r>
+    </w:p>
+    <w:p>
+      <w:pPr>
+        <w:jc w:val="both"/>
+        <w:rPr>
+          <w:rFonts w:ascii="Times New Roman" w:hAnsi="Times New Roman"/>
+          <w:sz w:val="24"/>
+        </w:rPr>
+      </w:pPr>
+      <w:r>
+        <w:rPr>
+          <w:rFonts w:ascii="Times New Roman" w:hAnsi="Times New Roman"/>
+          <w:sz w:val="24"/>
+        </w:rPr>
+        <w:t>d2 &lt;- table_6_1$V2 - table_6_1$V4</w:t>
+      </w:r>
+    </w:p>
+    <w:p>
+      <w:pPr>
+        <w:jc w:val="both"/>
+        <w:rPr>
+          <w:rFonts w:ascii="Times New Roman" w:hAnsi="Times New Roman"/>
+          <w:sz w:val="24"/>
+        </w:rPr>
+      </w:pPr>
+    </w:p>
+    <w:p>
+      <w:pPr>
+        <w:jc w:val="both"/>
+        <w:rPr>
+          <w:rFonts w:ascii="Times New Roman" w:hAnsi="Times New Roman"/>
+          <w:sz w:val="24"/>
+        </w:rPr>
+      </w:pPr>
+      <w:r>
+        <w:rPr>
+          <w:rFonts w:ascii="Times New Roman" w:hAnsi="Times New Roman"/>
+          <w:sz w:val="24"/>
+        </w:rPr>
+        <w:t>d &lt;- data.frame(d1 = d1, d2 = d2)</w:t>
+      </w:r>
+    </w:p>
+    <w:p>
+      <w:pPr>
+        <w:jc w:val="both"/>
+        <w:rPr>
+          <w:rFonts w:ascii="Times New Roman" w:hAnsi="Times New Roman"/>
+          <w:sz w:val="24"/>
+        </w:rPr>
+      </w:pPr>
+    </w:p>
+    <w:p>
+      <w:pPr>
+        <w:jc w:val="both"/>
+        <w:rPr>
+          <w:rFonts w:ascii="Times New Roman" w:hAnsi="Times New Roman"/>
+          <w:sz w:val="24"/>
+        </w:rPr>
+      </w:pPr>
+      <w:r>
+        <w:rPr>
+          <w:rFonts w:ascii="Times New Roman" w:hAnsi="Times New Roman"/>
+          <w:sz w:val="24"/>
+        </w:rPr>
+        <w:t>hypothesis_test(d, 0.05)</w:t>
+      </w:r>
+    </w:p>
+    <w:p>
+      <w:pPr>
+        <w:jc w:val="both"/>
+        <w:rPr>
+          <w:rFonts w:ascii="Times New Roman" w:hAnsi="Times New Roman"/>
+          <w:sz w:val="24"/>
+        </w:rPr>
+      </w:pPr>
+      <w:r>
+        <w:rPr>
+          <w:rFonts w:ascii="Times New Roman" w:hAnsi="Times New Roman"/>
+          <w:sz w:val="24"/>
+        </w:rPr>
+        <w:lastRenderedPageBreak/>
+        <w:t xml:space="preserve">T^2 = 13.6393 &gt; 9.4589 We thus reject the null hypothesis and conclude that there is a nonzero mean difference between the measurements with </w:t>
+      </w:r>
+      <w:r>
+        <w:rPr>
+          <w:rFonts w:ascii="Times New Roman" w:hAnsi="Times New Roman"/>
+          <w:sz w:val="24"/>
+        </w:rPr>
+        <w:t>significance level alpha = 0.05</w:t>
+      </w:r>
+    </w:p>
+    <w:p>
+      <w:pPr>
+        <w:jc w:val="both"/>
+        <w:rPr>
+          <w:rFonts w:ascii="Times New Roman" w:hAnsi="Times New Roman"/>
+          <w:sz w:val="24"/>
+        </w:rPr>
+      </w:pPr>
+      <w:r>
+        <w:rPr>
+          <w:rFonts w:ascii="Times New Roman" w:hAnsi="Times New Roman"/>
+          <w:sz w:val="24"/>
+        </w:rPr>
+        <w:t>p-value = 0.00188652536222111</w:t>
+      </w:r>
     </w:p>
     <w:p>
       <w:pPr>
@@ -457,25 +1018,7 @@
           <w:sz w:val="24"/>
           <w:u w:val="single"/>
         </w:rPr>
-        <w:t xml:space="preserve">Confidence </w:t>
-      </w:r>
-      <w:proofErr w:type="spellStart"/>
-      <w:r>
-        <w:rPr>
-          <w:rFonts w:ascii="Times New Roman" w:hAnsi="Times New Roman"/>
-          <w:sz w:val="24"/>
-          <w:u w:val="single"/>
-        </w:rPr>
-        <w:t>intevals</w:t>
-      </w:r>
-      <w:proofErr w:type="spellEnd"/>
-      <w:r>
-        <w:rPr>
-          <w:rFonts w:ascii="Times New Roman" w:hAnsi="Times New Roman"/>
-          <w:sz w:val="24"/>
-          <w:u w:val="single"/>
-        </w:rPr>
-        <w:t xml:space="preserve"> for </w:t>
+        <w:t xml:space="preserve">Confidence intevals for </w:t>
       </w:r>
       <w:r>
         <w:rPr>
@@ -485,7 +1028,7 @@
           <v:shape id="_x0000_i1028" type="#_x0000_t75" style="width:13.1pt;height:17.75pt" o:ole="">
             <v:imagedata r:id="rId13" o:title=""/>
           </v:shape>
-          <o:OLEObject Type="Embed" ProgID="Equation.3" ShapeID="_x0000_i1028" DrawAspect="Content" ObjectID="_1626874407" r:id="rId14"/>
+          <o:OLEObject Type="Embed" ProgID="Equation.3" ShapeID="_x0000_i1028" DrawAspect="Content" ObjectID="_1626885160" r:id="rId14"/>
         </w:object>
       </w:r>
       <w:r>
@@ -516,7 +1059,7 @@
           <v:shape id="_x0000_i1029" type="#_x0000_t75" style="width:15.9pt;height:14.95pt" o:ole="">
             <v:imagedata r:id="rId7" o:title=""/>
           </v:shape>
-          <o:OLEObject Type="Embed" ProgID="Equation.3" ShapeID="_x0000_i1029" DrawAspect="Content" ObjectID="_1626874408" r:id="rId15"/>
+          <o:OLEObject Type="Embed" ProgID="Equation.3" ShapeID="_x0000_i1029" DrawAspect="Content" ObjectID="_1626885161" r:id="rId15"/>
         </w:object>
       </w:r>
       <w:r>
@@ -547,7 +1090,7 @@
           <v:shape id="_x0000_i1030" type="#_x0000_t75" style="width:190.75pt;height:37.4pt" o:ole="">
             <v:imagedata r:id="rId16" o:title=""/>
           </v:shape>
-          <o:OLEObject Type="Embed" ProgID="Equation.3" ShapeID="_x0000_i1030" DrawAspect="Content" ObjectID="_1626874409" r:id="rId17"/>
+          <o:OLEObject Type="Embed" ProgID="Equation.3" ShapeID="_x0000_i1030" DrawAspect="Content" ObjectID="_1626885162" r:id="rId17"/>
         </w:object>
       </w:r>
       <w:r>
@@ -595,7 +1138,7 @@
           <v:shape id="_x0000_i1031" type="#_x0000_t75" style="width:148.7pt;height:34.6pt" o:ole="">
             <v:imagedata r:id="rId18" o:title=""/>
           </v:shape>
-          <o:OLEObject Type="Embed" ProgID="Equation.3" ShapeID="_x0000_i1031" DrawAspect="Content" ObjectID="_1626874410" r:id="rId19"/>
+          <o:OLEObject Type="Embed" ProgID="Equation.3" ShapeID="_x0000_i1031" DrawAspect="Content" ObjectID="_1626885163" r:id="rId19"/>
         </w:object>
       </w:r>
       <w:r>
@@ -651,6 +1194,332 @@
           <w:sz w:val="24"/>
         </w:rPr>
         <w:t xml:space="preserve"> and the level of significance as arguments. Use the program and calculate 95% confidence intervals for the Effluent data (Table 6.1). Do you obtain the same answers as Example 6.1?</w:t>
+      </w:r>
+    </w:p>
+    <w:p>
+      <w:pPr>
+        <w:jc w:val="both"/>
+        <w:rPr>
+          <w:rFonts w:ascii="Times New Roman" w:hAnsi="Times New Roman"/>
+          <w:sz w:val="24"/>
+        </w:rPr>
+      </w:pPr>
+    </w:p>
+    <w:p>
+      <w:pPr>
+        <w:jc w:val="both"/>
+        <w:rPr>
+          <w:rFonts w:ascii="Times New Roman" w:hAnsi="Times New Roman"/>
+          <w:sz w:val="24"/>
+        </w:rPr>
+      </w:pPr>
+      <w:r>
+        <w:rPr>
+          <w:rFonts w:ascii="Times New Roman" w:hAnsi="Times New Roman"/>
+          <w:sz w:val="24"/>
+        </w:rPr>
+        <w:t>confidence_interval &lt;- function(df, a, significance){</w:t>
+      </w:r>
+    </w:p>
+    <w:p>
+      <w:pPr>
+        <w:jc w:val="both"/>
+        <w:rPr>
+          <w:rFonts w:ascii="Times New Roman" w:hAnsi="Times New Roman"/>
+          <w:sz w:val="24"/>
+        </w:rPr>
+      </w:pPr>
+      <w:r>
+        <w:rPr>
+          <w:rFonts w:ascii="Times New Roman" w:hAnsi="Times New Roman"/>
+          <w:sz w:val="24"/>
+        </w:rPr>
+        <w:t xml:space="preserve">  dbar &lt;- colMeans(df)</w:t>
+      </w:r>
+    </w:p>
+    <w:p>
+      <w:pPr>
+        <w:jc w:val="both"/>
+        <w:rPr>
+          <w:rFonts w:ascii="Times New Roman" w:hAnsi="Times New Roman"/>
+          <w:sz w:val="24"/>
+        </w:rPr>
+      </w:pPr>
+      <w:r>
+        <w:rPr>
+          <w:rFonts w:ascii="Times New Roman" w:hAnsi="Times New Roman"/>
+          <w:sz w:val="24"/>
+        </w:rPr>
+        <w:t xml:space="preserve">  sd &lt;- cov(df)</w:t>
+      </w:r>
+    </w:p>
+    <w:p>
+      <w:pPr>
+        <w:jc w:val="both"/>
+        <w:rPr>
+          <w:rFonts w:ascii="Times New Roman" w:hAnsi="Times New Roman"/>
+          <w:sz w:val="24"/>
+        </w:rPr>
+      </w:pPr>
+      <w:r>
+        <w:rPr>
+          <w:rFonts w:ascii="Times New Roman" w:hAnsi="Times New Roman"/>
+          <w:sz w:val="24"/>
+        </w:rPr>
+        <w:t xml:space="preserve">  n &lt;- nrow(df)</w:t>
+      </w:r>
+    </w:p>
+    <w:p>
+      <w:pPr>
+        <w:jc w:val="both"/>
+        <w:rPr>
+          <w:rFonts w:ascii="Times New Roman" w:hAnsi="Times New Roman"/>
+          <w:sz w:val="24"/>
+        </w:rPr>
+      </w:pPr>
+      <w:r>
+        <w:rPr>
+          <w:rFonts w:ascii="Times New Roman" w:hAnsi="Times New Roman"/>
+          <w:sz w:val="24"/>
+        </w:rPr>
+        <w:t xml:space="preserve">  p &lt;- ncol(df)</w:t>
+      </w:r>
+    </w:p>
+    <w:p>
+      <w:pPr>
+        <w:jc w:val="both"/>
+        <w:rPr>
+          <w:rFonts w:ascii="Times New Roman" w:hAnsi="Times New Roman"/>
+          <w:sz w:val="24"/>
+        </w:rPr>
+      </w:pPr>
+      <w:r>
+        <w:rPr>
+          <w:rFonts w:ascii="Times New Roman" w:hAnsi="Times New Roman"/>
+          <w:sz w:val="24"/>
+        </w:rPr>
+        <w:t xml:space="preserve">  </w:t>
+      </w:r>
+    </w:p>
+    <w:p>
+      <w:pPr>
+        <w:jc w:val="both"/>
+        <w:rPr>
+          <w:rFonts w:ascii="Times New Roman" w:hAnsi="Times New Roman"/>
+          <w:sz w:val="24"/>
+        </w:rPr>
+      </w:pPr>
+      <w:r>
+        <w:rPr>
+          <w:rFonts w:ascii="Times New Roman" w:hAnsi="Times New Roman"/>
+          <w:sz w:val="24"/>
+        </w:rPr>
+        <w:t xml:space="preserve">  t_conf_int &lt;- sqrt((((n-1)*p/(n-p))*qf(1-significance,p,n-p))*(a%*%sd%*%a/n))</w:t>
+      </w:r>
+    </w:p>
+    <w:p>
+      <w:pPr>
+        <w:jc w:val="both"/>
+        <w:rPr>
+          <w:rFonts w:ascii="Times New Roman" w:hAnsi="Times New Roman"/>
+          <w:sz w:val="24"/>
+        </w:rPr>
+      </w:pPr>
+      <w:r>
+        <w:rPr>
+          <w:rFonts w:ascii="Times New Roman" w:hAnsi="Times New Roman"/>
+          <w:sz w:val="24"/>
+        </w:rPr>
+        <w:t xml:space="preserve">  </w:t>
+      </w:r>
+    </w:p>
+    <w:p>
+      <w:pPr>
+        <w:jc w:val="both"/>
+        <w:rPr>
+          <w:rFonts w:ascii="Times New Roman" w:hAnsi="Times New Roman"/>
+          <w:sz w:val="24"/>
+        </w:rPr>
+      </w:pPr>
+      <w:r>
+        <w:rPr>
+          <w:rFonts w:ascii="Times New Roman" w:hAnsi="Times New Roman"/>
+          <w:sz w:val="24"/>
+        </w:rPr>
+        <w:t xml:space="preserve">  bonf_conf_int &lt;- qt(1-significance/2*p, n-1)*sqrt((a%*%sd%*%a/n))</w:t>
+      </w:r>
+    </w:p>
+    <w:p>
+      <w:pPr>
+        <w:jc w:val="both"/>
+        <w:rPr>
+          <w:rFonts w:ascii="Times New Roman" w:hAnsi="Times New Roman"/>
+          <w:sz w:val="24"/>
+        </w:rPr>
+      </w:pPr>
+      <w:r>
+        <w:rPr>
+          <w:rFonts w:ascii="Times New Roman" w:hAnsi="Times New Roman"/>
+          <w:sz w:val="24"/>
+        </w:rPr>
+        <w:t xml:space="preserve">  </w:t>
+      </w:r>
+    </w:p>
+    <w:p>
+      <w:pPr>
+        <w:jc w:val="both"/>
+        <w:rPr>
+          <w:rFonts w:ascii="Times New Roman" w:hAnsi="Times New Roman"/>
+          <w:sz w:val="24"/>
+        </w:rPr>
+      </w:pPr>
+      <w:r>
+        <w:rPr>
+          <w:rFonts w:ascii="Times New Roman" w:hAnsi="Times New Roman"/>
+          <w:sz w:val="24"/>
+        </w:rPr>
+        <w:t xml:space="preserve">  return(list('t_conf_int' = c(a%*%dbar - t_conf_int, a%*%dbar + t_conf_int),</w:t>
+      </w:r>
+    </w:p>
+    <w:p>
+      <w:pPr>
+        <w:jc w:val="both"/>
+        <w:rPr>
+          <w:rFonts w:ascii="Times New Roman" w:hAnsi="Times New Roman"/>
+          <w:sz w:val="24"/>
+        </w:rPr>
+      </w:pPr>
+      <w:r>
+        <w:rPr>
+          <w:rFonts w:ascii="Times New Roman" w:hAnsi="Times New Roman"/>
+          <w:sz w:val="24"/>
+        </w:rPr>
+        <w:t xml:space="preserve">              'bonf_conf_int' = c(a%*%dbar - bonf_conf_int, a%*%dbar + bonf_conf_int)))</w:t>
+      </w:r>
+    </w:p>
+    <w:p>
+      <w:pPr>
+        <w:jc w:val="both"/>
+        <w:rPr>
+          <w:rFonts w:ascii="Times New Roman" w:hAnsi="Times New Roman"/>
+          <w:sz w:val="24"/>
+        </w:rPr>
+      </w:pPr>
+      <w:r>
+        <w:rPr>
+          <w:rFonts w:ascii="Times New Roman" w:hAnsi="Times New Roman"/>
+          <w:sz w:val="24"/>
+        </w:rPr>
+        <w:t>}</w:t>
+      </w:r>
+    </w:p>
+    <w:p>
+      <w:pPr>
+        <w:jc w:val="both"/>
+        <w:rPr>
+          <w:rFonts w:ascii="Times New Roman" w:hAnsi="Times New Roman"/>
+          <w:sz w:val="24"/>
+        </w:rPr>
+      </w:pPr>
+    </w:p>
+    <w:p>
+      <w:pPr>
+        <w:jc w:val="both"/>
+        <w:rPr>
+          <w:rFonts w:ascii="Times New Roman" w:hAnsi="Times New Roman"/>
+          <w:sz w:val="24"/>
+        </w:rPr>
+      </w:pPr>
+      <w:r>
+        <w:rPr>
+          <w:rFonts w:ascii="Times New Roman" w:hAnsi="Times New Roman"/>
+          <w:sz w:val="24"/>
+        </w:rPr>
+        <w:t>confidence_interval(d, c(1,0),0.05)</w:t>
+      </w:r>
+    </w:p>
+    <w:p>
+      <w:pPr>
+        <w:jc w:val="both"/>
+        <w:rPr>
+          <w:rFonts w:ascii="Times New Roman" w:hAnsi="Times New Roman"/>
+          <w:sz w:val="24"/>
+        </w:rPr>
+      </w:pPr>
+      <w:bookmarkStart w:id="0" w:name="_GoBack"/>
+      <w:bookmarkEnd w:id="0"/>
+    </w:p>
+    <w:p>
+      <w:pPr>
+        <w:jc w:val="both"/>
+        <w:rPr>
+          <w:rFonts w:ascii="Times New Roman" w:hAnsi="Times New Roman"/>
+          <w:sz w:val="24"/>
+        </w:rPr>
+      </w:pPr>
+      <w:r>
+        <w:rPr>
+          <w:rFonts w:ascii="Times New Roman" w:hAnsi="Times New Roman"/>
+          <w:sz w:val="24"/>
+        </w:rPr>
+        <w:t>$t_conf_int</w:t>
+      </w:r>
+    </w:p>
+    <w:p>
+      <w:pPr>
+        <w:jc w:val="both"/>
+        <w:rPr>
+          <w:rFonts w:ascii="Times New Roman" w:hAnsi="Times New Roman"/>
+          <w:sz w:val="24"/>
+        </w:rPr>
+      </w:pPr>
+      <w:r>
+        <w:rPr>
+          <w:rFonts w:ascii="Times New Roman" w:hAnsi="Times New Roman"/>
+          <w:sz w:val="24"/>
+        </w:rPr>
+        <w:t>[1] -22.45327   3.72600</w:t>
+      </w:r>
+    </w:p>
+    <w:p>
+      <w:pPr>
+        <w:jc w:val="both"/>
+        <w:rPr>
+          <w:rFonts w:ascii="Times New Roman" w:hAnsi="Times New Roman"/>
+          <w:sz w:val="24"/>
+        </w:rPr>
+      </w:pPr>
+    </w:p>
+    <w:p>
+      <w:pPr>
+        <w:jc w:val="both"/>
+        <w:rPr>
+          <w:rFonts w:ascii="Times New Roman" w:hAnsi="Times New Roman"/>
+          <w:sz w:val="24"/>
+        </w:rPr>
+      </w:pPr>
+      <w:r>
+        <w:rPr>
+          <w:rFonts w:ascii="Times New Roman" w:hAnsi="Times New Roman"/>
+          <w:sz w:val="24"/>
+        </w:rPr>
+        <w:t>$bonf_conf_int</w:t>
+      </w:r>
+    </w:p>
+    <w:p>
+      <w:pPr>
+        <w:jc w:val="both"/>
+        <w:rPr>
+          <w:rFonts w:ascii="Times New Roman" w:hAnsi="Times New Roman"/>
+          <w:sz w:val="24"/>
+        </w:rPr>
+      </w:pPr>
+      <w:r>
+        <w:rPr>
+          <w:rFonts w:ascii="Times New Roman" w:hAnsi="Times New Roman"/>
+          <w:sz w:val="24"/>
+        </w:rPr>
+        <w:t>[1] -17.077580  -1.649692</w:t>
       </w:r>
     </w:p>
     <w:p>
@@ -691,7 +1560,7 @@
           <v:shape id="_x0000_i1032" type="#_x0000_t75" style="width:10.3pt;height:14.05pt" o:ole="">
             <v:imagedata r:id="rId20" o:title=""/>
           </v:shape>
-          <o:OLEObject Type="Embed" ProgID="Equation.3" ShapeID="_x0000_i1032" DrawAspect="Content" ObjectID="_1626874411" r:id="rId21"/>
+          <o:OLEObject Type="Embed" ProgID="Equation.3" ShapeID="_x0000_i1032" DrawAspect="Content" ObjectID="_1626885164" r:id="rId21"/>
         </w:object>
       </w:r>
       <w:r>
@@ -712,7 +1581,7 @@
           <v:shape id="_x0000_i1033" type="#_x0000_t75" style="width:58.9pt;height:16.85pt" o:ole="">
             <v:imagedata r:id="rId22" o:title=""/>
           </v:shape>
-          <o:OLEObject Type="Embed" ProgID="Equation.3" ShapeID="_x0000_i1033" DrawAspect="Content" ObjectID="_1626874412" r:id="rId23"/>
+          <o:OLEObject Type="Embed" ProgID="Equation.3" ShapeID="_x0000_i1033" DrawAspect="Content" ObjectID="_1626885165" r:id="rId23"/>
         </w:object>
       </w:r>
       <w:r>
@@ -743,7 +1612,7 @@
           <v:shape id="_x0000_i1034" type="#_x0000_t75" style="width:199.15pt;height:32.75pt" o:ole="">
             <v:imagedata r:id="rId24" o:title=""/>
           </v:shape>
-          <o:OLEObject Type="Embed" ProgID="Equation.3" ShapeID="_x0000_i1034" DrawAspect="Content" ObjectID="_1626874413" r:id="rId25"/>
+          <o:OLEObject Type="Embed" ProgID="Equation.3" ShapeID="_x0000_i1034" DrawAspect="Content" ObjectID="_1626885166" r:id="rId25"/>
         </w:object>
       </w:r>
       <w:r>
@@ -783,7 +1652,15 @@
           <w:rFonts w:ascii="Times New Roman" w:hAnsi="Times New Roman"/>
           <w:sz w:val="24"/>
         </w:rPr>
-        <w:t xml:space="preserve"> your R program should use any two dimensional dataset and level of significance as arguments to draw an ellipse. Use this program and draw an ellipse for the Effluent data (Table 6.1).</w:t>
+        <w:t xml:space="preserve"> your R program should use any two dimensional dataset and level </w:t>
+      </w:r>
+      <w:r>
+        <w:rPr>
+          <w:rFonts w:ascii="Times New Roman" w:hAnsi="Times New Roman"/>
+          <w:sz w:val="24"/>
+        </w:rPr>
+        <w:lastRenderedPageBreak/>
+        <w:t>of significance as arguments to draw an ellipse. Use this program and draw an ellipse for the Effluent data (Table 6.1).</w:t>
       </w:r>
     </w:p>
     <w:p>
@@ -826,23 +1703,7 @@
           <w:rFonts w:ascii="Times New Roman" w:hAnsi="Times New Roman"/>
           <w:sz w:val="24"/>
         </w:rPr>
-        <w:t xml:space="preserve"> and level of significance as arguments to do a hypothesis test as described on p.280. The output of the program must contain the following: (</w:t>
-      </w:r>
-      <w:proofErr w:type="spellStart"/>
-      <w:r>
-        <w:rPr>
-          <w:rFonts w:ascii="Times New Roman" w:hAnsi="Times New Roman"/>
-          <w:sz w:val="24"/>
-        </w:rPr>
-        <w:t>i</w:t>
-      </w:r>
-      <w:proofErr w:type="spellEnd"/>
-      <w:r>
-        <w:rPr>
-          <w:rFonts w:ascii="Times New Roman" w:hAnsi="Times New Roman"/>
-          <w:sz w:val="24"/>
-        </w:rPr>
-        <w:t>)</w:t>
+        <w:t xml:space="preserve"> and level of significance as arguments to do a hypothesis test as described on p.280. The output of the program must contain the following: (i)</w:t>
       </w:r>
       <w:r>
         <w:rPr>
@@ -855,7 +1716,7 @@
           <v:shape id="_x0000_i1035" type="#_x0000_t75" style="width:15.9pt;height:14.95pt" o:ole="">
             <v:imagedata r:id="rId7" o:title=""/>
           </v:shape>
-          <o:OLEObject Type="Embed" ProgID="Equation.3" ShapeID="_x0000_i1035" DrawAspect="Content" ObjectID="_1626874414" r:id="rId26"/>
+          <o:OLEObject Type="Embed" ProgID="Equation.3" ShapeID="_x0000_i1035" DrawAspect="Content" ObjectID="_1626885167" r:id="rId26"/>
         </w:object>
       </w:r>
       <w:r>
@@ -894,7 +1755,7 @@
           <v:shape id="_x0000_i1036" type="#_x0000_t75" style="width:214.15pt;height:37.4pt" o:ole="">
             <v:imagedata r:id="rId27" o:title=""/>
           </v:shape>
-          <o:OLEObject Type="Embed" ProgID="Equation.3" ShapeID="_x0000_i1036" DrawAspect="Content" ObjectID="_1626874415" r:id="rId28"/>
+          <o:OLEObject Type="Embed" ProgID="Equation.3" ShapeID="_x0000_i1036" DrawAspect="Content" ObjectID="_1626885168" r:id="rId28"/>
         </w:object>
       </w:r>
       <w:r>
@@ -941,7 +1802,7 @@
           <v:shape id="_x0000_i1037" type="#_x0000_t75" style="width:38.35pt;height:14.05pt" o:ole="">
             <v:imagedata r:id="rId29" o:title=""/>
           </v:shape>
-          <o:OLEObject Type="Embed" ProgID="Equation.3" ShapeID="_x0000_i1037" DrawAspect="Content" ObjectID="_1626874416" r:id="rId30"/>
+          <o:OLEObject Type="Embed" ProgID="Equation.3" ShapeID="_x0000_i1037" DrawAspect="Content" ObjectID="_1626885169" r:id="rId30"/>
         </w:object>
       </w:r>
       <w:r>
@@ -1059,7 +1920,6 @@
           <w:rFonts w:ascii="Times New Roman" w:hAnsi="Times New Roman"/>
           <w:sz w:val="24"/>
         </w:rPr>
-        <w:lastRenderedPageBreak/>
         <w:t xml:space="preserve">Exercise 6.23 (Write your own R program for Box’s test) </w:t>
       </w:r>
     </w:p>
@@ -2111,37 +2971,6 @@
         </w:p>
       </w:docPartBody>
     </w:docPart>
-    <w:docPart>
-      <w:docPartPr>
-        <w:name w:val="AABAA80149B847DEB6E35E4547F6B58B"/>
-        <w:category>
-          <w:name w:val="General"/>
-          <w:gallery w:val="placeholder"/>
-        </w:category>
-        <w:types>
-          <w:type w:val="bbPlcHdr"/>
-        </w:types>
-        <w:behaviors>
-          <w:behavior w:val="content"/>
-        </w:behaviors>
-        <w:guid w:val="{1B9D88F8-607B-4052-80FA-4FE817660A79}"/>
-      </w:docPartPr>
-      <w:docPartBody>
-        <w:p>
-          <w:pPr>
-            <w:pStyle w:val="AABAA80149B847DEB6E35E4547F6B58B"/>
-          </w:pPr>
-          <w:r>
-            <w:rPr>
-              <w:rFonts w:asciiTheme="majorHAnsi" w:eastAsiaTheme="majorEastAsia" w:hAnsiTheme="majorHAnsi" w:cstheme="majorBidi"/>
-              <w:sz w:val="36"/>
-              <w:szCs w:val="36"/>
-            </w:rPr>
-            <w:t>[Type the document subtitle]</w:t>
-          </w:r>
-        </w:p>
-      </w:docPartBody>
-    </w:docPart>
   </w:docParts>
 </w:glossaryDocument>
 </file>
@@ -2201,6 +3030,8 @@
   <w:rsids>
     <w:rsidRoot w:val="00077104"/>
     <w:rsid w:val="00077104"/>
+    <w:rsid w:val="00124080"/>
+    <w:rsid w:val="001E714F"/>
     <w:rsid w:val="00754A0F"/>
   </w:rsids>
   <m:mathPr>

</xml_diff>

<commit_message>
Further work done on assignment 1
</commit_message>
<xml_diff>
--- a/assignment_1/Assignment 1.docx
+++ b/assignment_1/Assignment 1.docx
@@ -352,10 +352,10 @@
             <v:path o:extrusionok="f" gradientshapeok="t" o:connecttype="rect"/>
             <o:lock v:ext="edit" aspectratio="t"/>
           </v:shapetype>
-          <v:shape id="_x0000_i1025" type="#_x0000_t75" style="width:15.9pt;height:14.95pt" o:ole="">
+          <v:shape id="_x0000_i1025" type="#_x0000_t75" style="width:15.75pt;height:15pt" o:ole="">
             <v:imagedata r:id="rId7" o:title=""/>
           </v:shape>
-          <o:OLEObject Type="Embed" ProgID="Equation.3" ShapeID="_x0000_i1025" DrawAspect="Content" ObjectID="_1627029861" r:id="rId8"/>
+          <o:OLEObject Type="Embed" ProgID="Equation.3" ShapeID="_x0000_i1025" DrawAspect="Content" ObjectID="_1627062202" r:id="rId8"/>
         </w:object>
       </w:r>
       <w:r>
@@ -373,10 +373,10 @@
           <w:lang w:val="nl-NL"/>
         </w:rPr>
         <w:object w:dxaOrig="1420" w:dyaOrig="360">
-          <v:shape id="_x0000_i1026" type="#_x0000_t75" style="width:71.05pt;height:17.75pt" o:ole="">
+          <v:shape id="_x0000_i1026" type="#_x0000_t75" style="width:71.25pt;height:18pt" o:ole="">
             <v:imagedata r:id="rId9" o:title=""/>
           </v:shape>
-          <o:OLEObject Type="Embed" ProgID="Equation.3" ShapeID="_x0000_i1026" DrawAspect="Content" ObjectID="_1627029862" r:id="rId10"/>
+          <o:OLEObject Type="Embed" ProgID="Equation.3" ShapeID="_x0000_i1026" DrawAspect="Content" ObjectID="_1627062203" r:id="rId10"/>
         </w:object>
       </w:r>
       <w:r>
@@ -394,10 +394,10 @@
           <w:lang w:val="nl-NL"/>
         </w:rPr>
         <w:object w:dxaOrig="900" w:dyaOrig="279">
-          <v:shape id="_x0000_i1027" type="#_x0000_t75" style="width:44.9pt;height:14.05pt" o:ole="">
+          <v:shape id="_x0000_i1027" type="#_x0000_t75" style="width:45pt;height:14.25pt" o:ole="">
             <v:imagedata r:id="rId11" o:title=""/>
           </v:shape>
-          <o:OLEObject Type="Embed" ProgID="Equation.3" ShapeID="_x0000_i1027" DrawAspect="Content" ObjectID="_1627029863" r:id="rId12"/>
+          <o:OLEObject Type="Embed" ProgID="Equation.3" ShapeID="_x0000_i1027" DrawAspect="Content" ObjectID="_1627062204" r:id="rId12"/>
         </w:object>
       </w:r>
       <w:r>
@@ -2616,10 +2616,10 @@
           <w:position w:val="-12"/>
         </w:rPr>
         <w:object w:dxaOrig="260" w:dyaOrig="360">
-          <v:shape id="_x0000_i1028" type="#_x0000_t75" style="width:13.1pt;height:17.75pt" o:ole="">
+          <v:shape id="_x0000_i1028" type="#_x0000_t75" style="width:12.75pt;height:18pt" o:ole="">
             <v:imagedata r:id="rId13" o:title=""/>
           </v:shape>
-          <o:OLEObject Type="Embed" ProgID="Equation.3" ShapeID="_x0000_i1028" DrawAspect="Content" ObjectID="_1627029864" r:id="rId14"/>
+          <o:OLEObject Type="Embed" ProgID="Equation.3" ShapeID="_x0000_i1028" DrawAspect="Content" ObjectID="_1627062205" r:id="rId14"/>
         </w:object>
       </w:r>
       <w:r>
@@ -2647,10 +2647,10 @@
           <w:lang w:val="nl-NL"/>
         </w:rPr>
         <w:object w:dxaOrig="320" w:dyaOrig="300">
-          <v:shape id="_x0000_i1029" type="#_x0000_t75" style="width:15.9pt;height:14.95pt" o:ole="">
+          <v:shape id="_x0000_i1029" type="#_x0000_t75" style="width:15.75pt;height:15pt" o:ole="">
             <v:imagedata r:id="rId7" o:title=""/>
           </v:shape>
-          <o:OLEObject Type="Embed" ProgID="Equation.3" ShapeID="_x0000_i1029" DrawAspect="Content" ObjectID="_1627029865" r:id="rId15"/>
+          <o:OLEObject Type="Embed" ProgID="Equation.3" ShapeID="_x0000_i1029" DrawAspect="Content" ObjectID="_1627062206" r:id="rId15"/>
         </w:object>
       </w:r>
       <w:r>
@@ -2678,10 +2678,10 @@
           <w:lang w:val="nl-NL"/>
         </w:rPr>
         <w:object w:dxaOrig="3820" w:dyaOrig="740">
-          <v:shape id="_x0000_i1030" type="#_x0000_t75" style="width:190.75pt;height:37.4pt" o:ole="">
+          <v:shape id="_x0000_i1030" type="#_x0000_t75" style="width:190.5pt;height:37.5pt" o:ole="">
             <v:imagedata r:id="rId16" o:title=""/>
           </v:shape>
-          <o:OLEObject Type="Embed" ProgID="Equation.3" ShapeID="_x0000_i1030" DrawAspect="Content" ObjectID="_1627029866" r:id="rId17"/>
+          <o:OLEObject Type="Embed" ProgID="Equation.3" ShapeID="_x0000_i1030" DrawAspect="Content" ObjectID="_1627062207" r:id="rId17"/>
         </w:object>
       </w:r>
       <w:r>
@@ -2726,10 +2726,10 @@
           <w:lang w:val="nl-NL"/>
         </w:rPr>
         <w:object w:dxaOrig="2980" w:dyaOrig="700">
-          <v:shape id="_x0000_i1031" type="#_x0000_t75" style="width:148.7pt;height:34.6pt" o:ole="">
+          <v:shape id="_x0000_i1031" type="#_x0000_t75" style="width:148.5pt;height:34.5pt" o:ole="">
             <v:imagedata r:id="rId18" o:title=""/>
           </v:shape>
-          <o:OLEObject Type="Embed" ProgID="Equation.3" ShapeID="_x0000_i1031" DrawAspect="Content" ObjectID="_1627029867" r:id="rId19"/>
+          <o:OLEObject Type="Embed" ProgID="Equation.3" ShapeID="_x0000_i1031" DrawAspect="Content" ObjectID="_1627062208" r:id="rId19"/>
         </w:object>
       </w:r>
       <w:r>
@@ -4152,10 +4152,10 @@
           <w:position w:val="-6"/>
         </w:rPr>
         <w:object w:dxaOrig="200" w:dyaOrig="279">
-          <v:shape id="_x0000_i1032" type="#_x0000_t75" style="width:10.3pt;height:14.05pt" o:ole="">
+          <v:shape id="_x0000_i1032" type="#_x0000_t75" style="width:10.5pt;height:14.25pt" o:ole="">
             <v:imagedata r:id="rId20" o:title=""/>
           </v:shape>
-          <o:OLEObject Type="Embed" ProgID="Equation.3" ShapeID="_x0000_i1032" DrawAspect="Content" ObjectID="_1627029868" r:id="rId21"/>
+          <o:OLEObject Type="Embed" ProgID="Equation.3" ShapeID="_x0000_i1032" DrawAspect="Content" ObjectID="_1627062209" r:id="rId21"/>
         </w:object>
       </w:r>
       <w:r>
@@ -4173,10 +4173,10 @@
           <w:lang w:val="nl-NL"/>
         </w:rPr>
         <w:object w:dxaOrig="1180" w:dyaOrig="340">
-          <v:shape id="_x0000_i1033" type="#_x0000_t75" style="width:58.9pt;height:16.85pt" o:ole="">
+          <v:shape id="_x0000_i1033" type="#_x0000_t75" style="width:59.25pt;height:16.5pt" o:ole="">
             <v:imagedata r:id="rId22" o:title=""/>
           </v:shape>
-          <o:OLEObject Type="Embed" ProgID="Equation.3" ShapeID="_x0000_i1033" DrawAspect="Content" ObjectID="_1627029869" r:id="rId23"/>
+          <o:OLEObject Type="Embed" ProgID="Equation.3" ShapeID="_x0000_i1033" DrawAspect="Content" ObjectID="_1627062210" r:id="rId23"/>
         </w:object>
       </w:r>
       <w:r>
@@ -4204,10 +4204,10 @@
           <w:lang w:val="nl-NL"/>
         </w:rPr>
         <w:object w:dxaOrig="3980" w:dyaOrig="660">
-          <v:shape id="_x0000_i1034" type="#_x0000_t75" style="width:199.15pt;height:32.75pt" o:ole="">
+          <v:shape id="_x0000_i1034" type="#_x0000_t75" style="width:199.5pt;height:33pt" o:ole="">
             <v:imagedata r:id="rId24" o:title=""/>
           </v:shape>
-          <o:OLEObject Type="Embed" ProgID="Equation.3" ShapeID="_x0000_i1034" DrawAspect="Content" ObjectID="_1627029870" r:id="rId25"/>
+          <o:OLEObject Type="Embed" ProgID="Equation.3" ShapeID="_x0000_i1034" DrawAspect="Content" ObjectID="_1627062211" r:id="rId25"/>
         </w:object>
       </w:r>
       <w:r>
@@ -4248,6 +4248,1948 @@
           <w:sz w:val="24"/>
         </w:rPr>
         <w:t xml:space="preserve"> your R program should use any two dimensional dataset and level of significance as arguments to draw an ellipse. Use this program and draw an ellipse for the Effluent data (Table 6.1).</w:t>
+      </w:r>
+    </w:p>
+    <w:p>
+      <w:pPr>
+        <w:jc w:val="both"/>
+        <w:rPr>
+          <w:rFonts w:ascii="Times New Roman" w:hAnsi="Times New Roman"/>
+          <w:sz w:val="24"/>
+        </w:rPr>
+      </w:pPr>
+    </w:p>
+    <w:p>
+      <w:pPr>
+        <w:ind w:left="360"/>
+        <w:jc w:val="both"/>
+        <w:rPr>
+          <w:rFonts w:ascii="Times New Roman" w:hAnsi="Times New Roman"/>
+          <w:sz w:val="24"/>
+        </w:rPr>
+      </w:pPr>
+      <w:proofErr w:type="spellStart"/>
+      <w:r>
+        <w:rPr>
+          <w:rFonts w:ascii="Times New Roman" w:hAnsi="Times New Roman"/>
+          <w:sz w:val="24"/>
+        </w:rPr>
+        <w:t>draw_ellipse</w:t>
+      </w:r>
+      <w:proofErr w:type="spellEnd"/>
+      <w:r>
+        <w:rPr>
+          <w:rFonts w:ascii="Times New Roman" w:hAnsi="Times New Roman"/>
+          <w:sz w:val="24"/>
+        </w:rPr>
+        <w:t xml:space="preserve"> &lt;- function(</w:t>
+      </w:r>
+      <w:proofErr w:type="spellStart"/>
+      <w:r>
+        <w:rPr>
+          <w:rFonts w:ascii="Times New Roman" w:hAnsi="Times New Roman"/>
+          <w:sz w:val="24"/>
+        </w:rPr>
+        <w:t>df</w:t>
+      </w:r>
+      <w:proofErr w:type="spellEnd"/>
+      <w:r>
+        <w:rPr>
+          <w:rFonts w:ascii="Times New Roman" w:hAnsi="Times New Roman"/>
+          <w:sz w:val="24"/>
+        </w:rPr>
+        <w:t>, significance){</w:t>
+      </w:r>
+    </w:p>
+    <w:p>
+      <w:pPr>
+        <w:ind w:left="360"/>
+        <w:jc w:val="both"/>
+        <w:rPr>
+          <w:rFonts w:ascii="Times New Roman" w:hAnsi="Times New Roman"/>
+          <w:sz w:val="24"/>
+        </w:rPr>
+      </w:pPr>
+      <w:r>
+        <w:rPr>
+          <w:rFonts w:ascii="Times New Roman" w:hAnsi="Times New Roman"/>
+          <w:sz w:val="24"/>
+        </w:rPr>
+        <w:t>## Function to draw confidence region</w:t>
+      </w:r>
+    </w:p>
+    <w:p>
+      <w:pPr>
+        <w:ind w:left="360"/>
+        <w:jc w:val="both"/>
+        <w:rPr>
+          <w:rFonts w:ascii="Times New Roman" w:hAnsi="Times New Roman"/>
+          <w:sz w:val="24"/>
+        </w:rPr>
+      </w:pPr>
+      <w:r>
+        <w:rPr>
+          <w:rFonts w:ascii="Times New Roman" w:hAnsi="Times New Roman"/>
+          <w:sz w:val="24"/>
+        </w:rPr>
+        <w:t xml:space="preserve">## </w:t>
+      </w:r>
+      <w:proofErr w:type="spellStart"/>
+      <w:r>
+        <w:rPr>
+          <w:rFonts w:ascii="Times New Roman" w:hAnsi="Times New Roman"/>
+          <w:sz w:val="24"/>
+        </w:rPr>
+        <w:t>param</w:t>
+      </w:r>
+      <w:proofErr w:type="spellEnd"/>
+      <w:r>
+        <w:rPr>
+          <w:rFonts w:ascii="Times New Roman" w:hAnsi="Times New Roman"/>
+          <w:sz w:val="24"/>
+        </w:rPr>
+        <w:t xml:space="preserve"> </w:t>
+      </w:r>
+      <w:proofErr w:type="spellStart"/>
+      <w:r>
+        <w:rPr>
+          <w:rFonts w:ascii="Times New Roman" w:hAnsi="Times New Roman"/>
+          <w:sz w:val="24"/>
+        </w:rPr>
+        <w:t>df</w:t>
+      </w:r>
+      <w:proofErr w:type="spellEnd"/>
+      <w:r>
+        <w:rPr>
+          <w:rFonts w:ascii="Times New Roman" w:hAnsi="Times New Roman"/>
+          <w:sz w:val="24"/>
+        </w:rPr>
+        <w:t xml:space="preserve">: two dimensional </w:t>
+      </w:r>
+      <w:proofErr w:type="spellStart"/>
+      <w:r>
+        <w:rPr>
+          <w:rFonts w:ascii="Times New Roman" w:hAnsi="Times New Roman"/>
+          <w:sz w:val="24"/>
+        </w:rPr>
+        <w:t>dataframe</w:t>
+      </w:r>
+      <w:proofErr w:type="spellEnd"/>
+      <w:r>
+        <w:rPr>
+          <w:rFonts w:ascii="Times New Roman" w:hAnsi="Times New Roman"/>
+          <w:sz w:val="24"/>
+        </w:rPr>
+        <w:t xml:space="preserve"> for which to construct confidence region</w:t>
+      </w:r>
+    </w:p>
+    <w:p>
+      <w:pPr>
+        <w:ind w:left="360"/>
+        <w:jc w:val="both"/>
+        <w:rPr>
+          <w:rFonts w:ascii="Times New Roman" w:hAnsi="Times New Roman"/>
+          <w:sz w:val="24"/>
+        </w:rPr>
+      </w:pPr>
+      <w:r>
+        <w:rPr>
+          <w:rFonts w:ascii="Times New Roman" w:hAnsi="Times New Roman"/>
+          <w:sz w:val="24"/>
+        </w:rPr>
+        <w:t>## significance: significance level for which to construct confidence region</w:t>
+      </w:r>
+    </w:p>
+    <w:p>
+      <w:pPr>
+        <w:ind w:left="360"/>
+        <w:jc w:val="both"/>
+        <w:rPr>
+          <w:rFonts w:ascii="Times New Roman" w:hAnsi="Times New Roman"/>
+          <w:sz w:val="24"/>
+        </w:rPr>
+      </w:pPr>
+      <w:r>
+        <w:rPr>
+          <w:rFonts w:ascii="Times New Roman" w:hAnsi="Times New Roman"/>
+          <w:sz w:val="24"/>
+        </w:rPr>
+        <w:t xml:space="preserve">  </w:t>
+      </w:r>
+    </w:p>
+    <w:p>
+      <w:pPr>
+        <w:ind w:left="360"/>
+        <w:jc w:val="both"/>
+        <w:rPr>
+          <w:rFonts w:ascii="Times New Roman" w:hAnsi="Times New Roman"/>
+          <w:sz w:val="24"/>
+        </w:rPr>
+      </w:pPr>
+      <w:r>
+        <w:rPr>
+          <w:rFonts w:ascii="Times New Roman" w:hAnsi="Times New Roman"/>
+          <w:sz w:val="24"/>
+        </w:rPr>
+        <w:t xml:space="preserve">  #Retrieve paired differences</w:t>
+      </w:r>
+    </w:p>
+    <w:p>
+      <w:pPr>
+        <w:ind w:left="360"/>
+        <w:jc w:val="both"/>
+        <w:rPr>
+          <w:rFonts w:ascii="Times New Roman" w:hAnsi="Times New Roman"/>
+          <w:sz w:val="24"/>
+        </w:rPr>
+      </w:pPr>
+      <w:r>
+        <w:rPr>
+          <w:rFonts w:ascii="Times New Roman" w:hAnsi="Times New Roman"/>
+          <w:sz w:val="24"/>
+        </w:rPr>
+        <w:t xml:space="preserve">  p &lt;- </w:t>
+      </w:r>
+      <w:proofErr w:type="spellStart"/>
+      <w:r>
+        <w:rPr>
+          <w:rFonts w:ascii="Times New Roman" w:hAnsi="Times New Roman"/>
+          <w:sz w:val="24"/>
+        </w:rPr>
+        <w:t>ncol</w:t>
+      </w:r>
+      <w:proofErr w:type="spellEnd"/>
+      <w:r>
+        <w:rPr>
+          <w:rFonts w:ascii="Times New Roman" w:hAnsi="Times New Roman"/>
+          <w:sz w:val="24"/>
+        </w:rPr>
+        <w:t>(</w:t>
+      </w:r>
+      <w:proofErr w:type="spellStart"/>
+      <w:r>
+        <w:rPr>
+          <w:rFonts w:ascii="Times New Roman" w:hAnsi="Times New Roman"/>
+          <w:sz w:val="24"/>
+        </w:rPr>
+        <w:t>df</w:t>
+      </w:r>
+      <w:proofErr w:type="spellEnd"/>
+      <w:r>
+        <w:rPr>
+          <w:rFonts w:ascii="Times New Roman" w:hAnsi="Times New Roman"/>
+          <w:sz w:val="24"/>
+        </w:rPr>
+        <w:t>)</w:t>
+      </w:r>
+    </w:p>
+    <w:p>
+      <w:pPr>
+        <w:ind w:left="360"/>
+        <w:jc w:val="both"/>
+        <w:rPr>
+          <w:rFonts w:ascii="Times New Roman" w:hAnsi="Times New Roman"/>
+          <w:sz w:val="24"/>
+        </w:rPr>
+      </w:pPr>
+      <w:r>
+        <w:rPr>
+          <w:rFonts w:ascii="Times New Roman" w:hAnsi="Times New Roman"/>
+          <w:sz w:val="24"/>
+        </w:rPr>
+        <w:t xml:space="preserve">  n &lt;- </w:t>
+      </w:r>
+      <w:proofErr w:type="spellStart"/>
+      <w:r>
+        <w:rPr>
+          <w:rFonts w:ascii="Times New Roman" w:hAnsi="Times New Roman"/>
+          <w:sz w:val="24"/>
+        </w:rPr>
+        <w:t>nrow</w:t>
+      </w:r>
+      <w:proofErr w:type="spellEnd"/>
+      <w:r>
+        <w:rPr>
+          <w:rFonts w:ascii="Times New Roman" w:hAnsi="Times New Roman"/>
+          <w:sz w:val="24"/>
+        </w:rPr>
+        <w:t>(</w:t>
+      </w:r>
+      <w:proofErr w:type="spellStart"/>
+      <w:r>
+        <w:rPr>
+          <w:rFonts w:ascii="Times New Roman" w:hAnsi="Times New Roman"/>
+          <w:sz w:val="24"/>
+        </w:rPr>
+        <w:t>df</w:t>
+      </w:r>
+      <w:proofErr w:type="spellEnd"/>
+      <w:r>
+        <w:rPr>
+          <w:rFonts w:ascii="Times New Roman" w:hAnsi="Times New Roman"/>
+          <w:sz w:val="24"/>
+        </w:rPr>
+        <w:t>)</w:t>
+      </w:r>
+    </w:p>
+    <w:p>
+      <w:pPr>
+        <w:ind w:left="360"/>
+        <w:jc w:val="both"/>
+        <w:rPr>
+          <w:rFonts w:ascii="Times New Roman" w:hAnsi="Times New Roman"/>
+          <w:sz w:val="24"/>
+        </w:rPr>
+      </w:pPr>
+      <w:r>
+        <w:rPr>
+          <w:rFonts w:ascii="Times New Roman" w:hAnsi="Times New Roman"/>
+          <w:sz w:val="24"/>
+        </w:rPr>
+        <w:t xml:space="preserve">  </w:t>
+      </w:r>
+    </w:p>
+    <w:p>
+      <w:pPr>
+        <w:ind w:left="360"/>
+        <w:jc w:val="both"/>
+        <w:rPr>
+          <w:rFonts w:ascii="Times New Roman" w:hAnsi="Times New Roman"/>
+          <w:sz w:val="24"/>
+        </w:rPr>
+      </w:pPr>
+      <w:r>
+        <w:rPr>
+          <w:rFonts w:ascii="Times New Roman" w:hAnsi="Times New Roman"/>
+          <w:sz w:val="24"/>
+        </w:rPr>
+        <w:t xml:space="preserve">  # </w:t>
+      </w:r>
+      <w:proofErr w:type="spellStart"/>
+      <w:r>
+        <w:rPr>
+          <w:rFonts w:ascii="Times New Roman" w:hAnsi="Times New Roman"/>
+          <w:sz w:val="24"/>
+        </w:rPr>
+        <w:t>Calc</w:t>
+      </w:r>
+      <w:proofErr w:type="spellEnd"/>
+      <w:r>
+        <w:rPr>
+          <w:rFonts w:ascii="Times New Roman" w:hAnsi="Times New Roman"/>
+          <w:sz w:val="24"/>
+        </w:rPr>
+        <w:t xml:space="preserve"> stats</w:t>
+      </w:r>
+    </w:p>
+    <w:p>
+      <w:pPr>
+        <w:ind w:left="360"/>
+        <w:jc w:val="both"/>
+        <w:rPr>
+          <w:rFonts w:ascii="Times New Roman" w:hAnsi="Times New Roman"/>
+          <w:sz w:val="24"/>
+        </w:rPr>
+      </w:pPr>
+      <w:r>
+        <w:rPr>
+          <w:rFonts w:ascii="Times New Roman" w:hAnsi="Times New Roman"/>
+          <w:sz w:val="24"/>
+        </w:rPr>
+        <w:t xml:space="preserve">  </w:t>
+      </w:r>
+      <w:proofErr w:type="spellStart"/>
+      <w:r>
+        <w:rPr>
+          <w:rFonts w:ascii="Times New Roman" w:hAnsi="Times New Roman"/>
+          <w:sz w:val="24"/>
+        </w:rPr>
+        <w:t>dbar</w:t>
+      </w:r>
+      <w:proofErr w:type="spellEnd"/>
+      <w:r>
+        <w:rPr>
+          <w:rFonts w:ascii="Times New Roman" w:hAnsi="Times New Roman"/>
+          <w:sz w:val="24"/>
+        </w:rPr>
+        <w:t xml:space="preserve"> &lt;- </w:t>
+      </w:r>
+      <w:proofErr w:type="spellStart"/>
+      <w:r>
+        <w:rPr>
+          <w:rFonts w:ascii="Times New Roman" w:hAnsi="Times New Roman"/>
+          <w:sz w:val="24"/>
+        </w:rPr>
+        <w:t>colMeans</w:t>
+      </w:r>
+      <w:proofErr w:type="spellEnd"/>
+      <w:r>
+        <w:rPr>
+          <w:rFonts w:ascii="Times New Roman" w:hAnsi="Times New Roman"/>
+          <w:sz w:val="24"/>
+        </w:rPr>
+        <w:t>(</w:t>
+      </w:r>
+      <w:proofErr w:type="spellStart"/>
+      <w:r>
+        <w:rPr>
+          <w:rFonts w:ascii="Times New Roman" w:hAnsi="Times New Roman"/>
+          <w:sz w:val="24"/>
+        </w:rPr>
+        <w:t>df</w:t>
+      </w:r>
+      <w:proofErr w:type="spellEnd"/>
+      <w:r>
+        <w:rPr>
+          <w:rFonts w:ascii="Times New Roman" w:hAnsi="Times New Roman"/>
+          <w:sz w:val="24"/>
+        </w:rPr>
+        <w:t>)</w:t>
+      </w:r>
+    </w:p>
+    <w:p>
+      <w:pPr>
+        <w:ind w:left="360"/>
+        <w:jc w:val="both"/>
+        <w:rPr>
+          <w:rFonts w:ascii="Times New Roman" w:hAnsi="Times New Roman"/>
+          <w:sz w:val="24"/>
+        </w:rPr>
+      </w:pPr>
+      <w:r>
+        <w:rPr>
+          <w:rFonts w:ascii="Times New Roman" w:hAnsi="Times New Roman"/>
+          <w:sz w:val="24"/>
+        </w:rPr>
+        <w:t xml:space="preserve">  </w:t>
+      </w:r>
+      <w:proofErr w:type="spellStart"/>
+      <w:r>
+        <w:rPr>
+          <w:rFonts w:ascii="Times New Roman" w:hAnsi="Times New Roman"/>
+          <w:sz w:val="24"/>
+        </w:rPr>
+        <w:t>sd</w:t>
+      </w:r>
+      <w:proofErr w:type="spellEnd"/>
+      <w:r>
+        <w:rPr>
+          <w:rFonts w:ascii="Times New Roman" w:hAnsi="Times New Roman"/>
+          <w:sz w:val="24"/>
+        </w:rPr>
+        <w:t xml:space="preserve"> &lt;- </w:t>
+      </w:r>
+      <w:proofErr w:type="spellStart"/>
+      <w:r>
+        <w:rPr>
+          <w:rFonts w:ascii="Times New Roman" w:hAnsi="Times New Roman"/>
+          <w:sz w:val="24"/>
+        </w:rPr>
+        <w:t>cov</w:t>
+      </w:r>
+      <w:proofErr w:type="spellEnd"/>
+      <w:r>
+        <w:rPr>
+          <w:rFonts w:ascii="Times New Roman" w:hAnsi="Times New Roman"/>
+          <w:sz w:val="24"/>
+        </w:rPr>
+        <w:t>(</w:t>
+      </w:r>
+      <w:proofErr w:type="spellStart"/>
+      <w:r>
+        <w:rPr>
+          <w:rFonts w:ascii="Times New Roman" w:hAnsi="Times New Roman"/>
+          <w:sz w:val="24"/>
+        </w:rPr>
+        <w:t>df</w:t>
+      </w:r>
+      <w:proofErr w:type="spellEnd"/>
+      <w:r>
+        <w:rPr>
+          <w:rFonts w:ascii="Times New Roman" w:hAnsi="Times New Roman"/>
+          <w:sz w:val="24"/>
+        </w:rPr>
+        <w:t>)</w:t>
+      </w:r>
+    </w:p>
+    <w:p>
+      <w:pPr>
+        <w:ind w:left="360"/>
+        <w:jc w:val="both"/>
+        <w:rPr>
+          <w:rFonts w:ascii="Times New Roman" w:hAnsi="Times New Roman"/>
+          <w:sz w:val="24"/>
+        </w:rPr>
+      </w:pPr>
+      <w:r>
+        <w:rPr>
+          <w:rFonts w:ascii="Times New Roman" w:hAnsi="Times New Roman"/>
+          <w:sz w:val="24"/>
+        </w:rPr>
+        <w:t xml:space="preserve">  </w:t>
+      </w:r>
+      <w:proofErr w:type="spellStart"/>
+      <w:r>
+        <w:rPr>
+          <w:rFonts w:ascii="Times New Roman" w:hAnsi="Times New Roman"/>
+          <w:sz w:val="24"/>
+        </w:rPr>
+        <w:t>crit</w:t>
+      </w:r>
+      <w:proofErr w:type="spellEnd"/>
+      <w:r>
+        <w:rPr>
+          <w:rFonts w:ascii="Times New Roman" w:hAnsi="Times New Roman"/>
+          <w:sz w:val="24"/>
+        </w:rPr>
+        <w:t xml:space="preserve"> &lt;- ((n-1)*p/(n-p))*</w:t>
+      </w:r>
+      <w:proofErr w:type="spellStart"/>
+      <w:r>
+        <w:rPr>
+          <w:rFonts w:ascii="Times New Roman" w:hAnsi="Times New Roman"/>
+          <w:sz w:val="24"/>
+        </w:rPr>
+        <w:t>qf</w:t>
+      </w:r>
+      <w:proofErr w:type="spellEnd"/>
+      <w:r>
+        <w:rPr>
+          <w:rFonts w:ascii="Times New Roman" w:hAnsi="Times New Roman"/>
+          <w:sz w:val="24"/>
+        </w:rPr>
+        <w:t>(1-significance,p,n-p)</w:t>
+      </w:r>
+    </w:p>
+    <w:p>
+      <w:pPr>
+        <w:ind w:left="360"/>
+        <w:jc w:val="both"/>
+        <w:rPr>
+          <w:rFonts w:ascii="Times New Roman" w:hAnsi="Times New Roman"/>
+          <w:sz w:val="24"/>
+        </w:rPr>
+      </w:pPr>
+      <w:r>
+        <w:rPr>
+          <w:rFonts w:ascii="Times New Roman" w:hAnsi="Times New Roman"/>
+          <w:sz w:val="24"/>
+        </w:rPr>
+        <w:t xml:space="preserve">  </w:t>
+      </w:r>
+    </w:p>
+    <w:p>
+      <w:pPr>
+        <w:ind w:left="360"/>
+        <w:jc w:val="both"/>
+        <w:rPr>
+          <w:rFonts w:ascii="Times New Roman" w:hAnsi="Times New Roman"/>
+          <w:sz w:val="24"/>
+        </w:rPr>
+      </w:pPr>
+      <w:r>
+        <w:rPr>
+          <w:rFonts w:ascii="Times New Roman" w:hAnsi="Times New Roman"/>
+          <w:sz w:val="24"/>
+        </w:rPr>
+        <w:t xml:space="preserve">  #Setup region</w:t>
+      </w:r>
+    </w:p>
+    <w:p>
+      <w:pPr>
+        <w:ind w:left="360"/>
+        <w:jc w:val="both"/>
+        <w:rPr>
+          <w:rFonts w:ascii="Times New Roman" w:hAnsi="Times New Roman"/>
+          <w:sz w:val="24"/>
+        </w:rPr>
+      </w:pPr>
+      <w:r>
+        <w:rPr>
+          <w:rFonts w:ascii="Times New Roman" w:hAnsi="Times New Roman"/>
+          <w:sz w:val="24"/>
+        </w:rPr>
+        <w:t xml:space="preserve">  </w:t>
+      </w:r>
+      <w:proofErr w:type="spellStart"/>
+      <w:r>
+        <w:rPr>
+          <w:rFonts w:ascii="Times New Roman" w:hAnsi="Times New Roman"/>
+          <w:sz w:val="24"/>
+        </w:rPr>
+        <w:t>x_min</w:t>
+      </w:r>
+      <w:proofErr w:type="spellEnd"/>
+      <w:r>
+        <w:rPr>
+          <w:rFonts w:ascii="Times New Roman" w:hAnsi="Times New Roman"/>
+          <w:sz w:val="24"/>
+        </w:rPr>
+        <w:t xml:space="preserve"> &lt;- min(</w:t>
+      </w:r>
+      <w:proofErr w:type="spellStart"/>
+      <w:r>
+        <w:rPr>
+          <w:rFonts w:ascii="Times New Roman" w:hAnsi="Times New Roman"/>
+          <w:sz w:val="24"/>
+        </w:rPr>
+        <w:t>df</w:t>
+      </w:r>
+      <w:proofErr w:type="spellEnd"/>
+      <w:r>
+        <w:rPr>
+          <w:rFonts w:ascii="Times New Roman" w:hAnsi="Times New Roman"/>
+          <w:sz w:val="24"/>
+        </w:rPr>
+        <w:t>[,1])</w:t>
+      </w:r>
+    </w:p>
+    <w:p>
+      <w:pPr>
+        <w:ind w:left="360"/>
+        <w:jc w:val="both"/>
+        <w:rPr>
+          <w:rFonts w:ascii="Times New Roman" w:hAnsi="Times New Roman"/>
+          <w:sz w:val="24"/>
+        </w:rPr>
+      </w:pPr>
+      <w:r>
+        <w:rPr>
+          <w:rFonts w:ascii="Times New Roman" w:hAnsi="Times New Roman"/>
+          <w:sz w:val="24"/>
+        </w:rPr>
+        <w:t xml:space="preserve">  </w:t>
+      </w:r>
+      <w:proofErr w:type="spellStart"/>
+      <w:r>
+        <w:rPr>
+          <w:rFonts w:ascii="Times New Roman" w:hAnsi="Times New Roman"/>
+          <w:sz w:val="24"/>
+        </w:rPr>
+        <w:t>x_max</w:t>
+      </w:r>
+      <w:proofErr w:type="spellEnd"/>
+      <w:r>
+        <w:rPr>
+          <w:rFonts w:ascii="Times New Roman" w:hAnsi="Times New Roman"/>
+          <w:sz w:val="24"/>
+        </w:rPr>
+        <w:t xml:space="preserve"> &lt;- max(</w:t>
+      </w:r>
+      <w:proofErr w:type="spellStart"/>
+      <w:r>
+        <w:rPr>
+          <w:rFonts w:ascii="Times New Roman" w:hAnsi="Times New Roman"/>
+          <w:sz w:val="24"/>
+        </w:rPr>
+        <w:t>df</w:t>
+      </w:r>
+      <w:proofErr w:type="spellEnd"/>
+      <w:r>
+        <w:rPr>
+          <w:rFonts w:ascii="Times New Roman" w:hAnsi="Times New Roman"/>
+          <w:sz w:val="24"/>
+        </w:rPr>
+        <w:t>[,1])</w:t>
+      </w:r>
+    </w:p>
+    <w:p>
+      <w:pPr>
+        <w:ind w:left="360"/>
+        <w:jc w:val="both"/>
+        <w:rPr>
+          <w:rFonts w:ascii="Times New Roman" w:hAnsi="Times New Roman"/>
+          <w:sz w:val="24"/>
+        </w:rPr>
+      </w:pPr>
+      <w:r>
+        <w:rPr>
+          <w:rFonts w:ascii="Times New Roman" w:hAnsi="Times New Roman"/>
+          <w:sz w:val="24"/>
+        </w:rPr>
+        <w:t xml:space="preserve">  </w:t>
+      </w:r>
+    </w:p>
+    <w:p>
+      <w:pPr>
+        <w:ind w:left="360"/>
+        <w:jc w:val="both"/>
+        <w:rPr>
+          <w:rFonts w:ascii="Times New Roman" w:hAnsi="Times New Roman"/>
+          <w:sz w:val="24"/>
+        </w:rPr>
+      </w:pPr>
+      <w:r>
+        <w:rPr>
+          <w:rFonts w:ascii="Times New Roman" w:hAnsi="Times New Roman"/>
+          <w:sz w:val="24"/>
+        </w:rPr>
+        <w:t xml:space="preserve">  </w:t>
+      </w:r>
+      <w:proofErr w:type="spellStart"/>
+      <w:r>
+        <w:rPr>
+          <w:rFonts w:ascii="Times New Roman" w:hAnsi="Times New Roman"/>
+          <w:sz w:val="24"/>
+        </w:rPr>
+        <w:t>y_min</w:t>
+      </w:r>
+      <w:proofErr w:type="spellEnd"/>
+      <w:r>
+        <w:rPr>
+          <w:rFonts w:ascii="Times New Roman" w:hAnsi="Times New Roman"/>
+          <w:sz w:val="24"/>
+        </w:rPr>
+        <w:t xml:space="preserve"> &lt;- min(</w:t>
+      </w:r>
+      <w:proofErr w:type="spellStart"/>
+      <w:r>
+        <w:rPr>
+          <w:rFonts w:ascii="Times New Roman" w:hAnsi="Times New Roman"/>
+          <w:sz w:val="24"/>
+        </w:rPr>
+        <w:t>df</w:t>
+      </w:r>
+      <w:proofErr w:type="spellEnd"/>
+      <w:r>
+        <w:rPr>
+          <w:rFonts w:ascii="Times New Roman" w:hAnsi="Times New Roman"/>
+          <w:sz w:val="24"/>
+        </w:rPr>
+        <w:t>[,2])</w:t>
+      </w:r>
+    </w:p>
+    <w:p>
+      <w:pPr>
+        <w:ind w:left="360"/>
+        <w:jc w:val="both"/>
+        <w:rPr>
+          <w:rFonts w:ascii="Times New Roman" w:hAnsi="Times New Roman"/>
+          <w:sz w:val="24"/>
+        </w:rPr>
+      </w:pPr>
+      <w:r>
+        <w:rPr>
+          <w:rFonts w:ascii="Times New Roman" w:hAnsi="Times New Roman"/>
+          <w:sz w:val="24"/>
+        </w:rPr>
+        <w:t xml:space="preserve">  </w:t>
+      </w:r>
+      <w:proofErr w:type="spellStart"/>
+      <w:r>
+        <w:rPr>
+          <w:rFonts w:ascii="Times New Roman" w:hAnsi="Times New Roman"/>
+          <w:sz w:val="24"/>
+        </w:rPr>
+        <w:t>y_max</w:t>
+      </w:r>
+      <w:proofErr w:type="spellEnd"/>
+      <w:r>
+        <w:rPr>
+          <w:rFonts w:ascii="Times New Roman" w:hAnsi="Times New Roman"/>
+          <w:sz w:val="24"/>
+        </w:rPr>
+        <w:t xml:space="preserve"> &lt;- max(</w:t>
+      </w:r>
+      <w:proofErr w:type="spellStart"/>
+      <w:r>
+        <w:rPr>
+          <w:rFonts w:ascii="Times New Roman" w:hAnsi="Times New Roman"/>
+          <w:sz w:val="24"/>
+        </w:rPr>
+        <w:t>df</w:t>
+      </w:r>
+      <w:proofErr w:type="spellEnd"/>
+      <w:r>
+        <w:rPr>
+          <w:rFonts w:ascii="Times New Roman" w:hAnsi="Times New Roman"/>
+          <w:sz w:val="24"/>
+        </w:rPr>
+        <w:t>[,2])</w:t>
+      </w:r>
+    </w:p>
+    <w:p>
+      <w:pPr>
+        <w:ind w:left="360"/>
+        <w:jc w:val="both"/>
+        <w:rPr>
+          <w:rFonts w:ascii="Times New Roman" w:hAnsi="Times New Roman"/>
+          <w:sz w:val="24"/>
+        </w:rPr>
+      </w:pPr>
+      <w:r>
+        <w:rPr>
+          <w:rFonts w:ascii="Times New Roman" w:hAnsi="Times New Roman"/>
+          <w:sz w:val="24"/>
+        </w:rPr>
+        <w:t xml:space="preserve">  </w:t>
+      </w:r>
+    </w:p>
+    <w:p>
+      <w:pPr>
+        <w:ind w:left="360"/>
+        <w:jc w:val="both"/>
+        <w:rPr>
+          <w:rFonts w:ascii="Times New Roman" w:hAnsi="Times New Roman"/>
+          <w:sz w:val="24"/>
+        </w:rPr>
+      </w:pPr>
+      <w:r>
+        <w:rPr>
+          <w:rFonts w:ascii="Times New Roman" w:hAnsi="Times New Roman"/>
+          <w:sz w:val="24"/>
+        </w:rPr>
+        <w:t xml:space="preserve">  x &lt;- </w:t>
+      </w:r>
+      <w:proofErr w:type="spellStart"/>
+      <w:r>
+        <w:rPr>
+          <w:rFonts w:ascii="Times New Roman" w:hAnsi="Times New Roman"/>
+          <w:sz w:val="24"/>
+        </w:rPr>
+        <w:t>seq</w:t>
+      </w:r>
+      <w:proofErr w:type="spellEnd"/>
+      <w:r>
+        <w:rPr>
+          <w:rFonts w:ascii="Times New Roman" w:hAnsi="Times New Roman"/>
+          <w:sz w:val="24"/>
+        </w:rPr>
+        <w:t>(</w:t>
+      </w:r>
+      <w:proofErr w:type="spellStart"/>
+      <w:r>
+        <w:rPr>
+          <w:rFonts w:ascii="Times New Roman" w:hAnsi="Times New Roman"/>
+          <w:sz w:val="24"/>
+        </w:rPr>
+        <w:t>x_min,x_max,length</w:t>
+      </w:r>
+      <w:proofErr w:type="spellEnd"/>
+      <w:r>
+        <w:rPr>
+          <w:rFonts w:ascii="Times New Roman" w:hAnsi="Times New Roman"/>
+          <w:sz w:val="24"/>
+        </w:rPr>
+        <w:t>=100)</w:t>
+      </w:r>
+    </w:p>
+    <w:p>
+      <w:pPr>
+        <w:ind w:left="360"/>
+        <w:jc w:val="both"/>
+        <w:rPr>
+          <w:rFonts w:ascii="Times New Roman" w:hAnsi="Times New Roman"/>
+          <w:sz w:val="24"/>
+        </w:rPr>
+      </w:pPr>
+      <w:r>
+        <w:rPr>
+          <w:rFonts w:ascii="Times New Roman" w:hAnsi="Times New Roman"/>
+          <w:sz w:val="24"/>
+        </w:rPr>
+        <w:t xml:space="preserve">  y &lt;- </w:t>
+      </w:r>
+      <w:proofErr w:type="spellStart"/>
+      <w:r>
+        <w:rPr>
+          <w:rFonts w:ascii="Times New Roman" w:hAnsi="Times New Roman"/>
+          <w:sz w:val="24"/>
+        </w:rPr>
+        <w:t>seq</w:t>
+      </w:r>
+      <w:proofErr w:type="spellEnd"/>
+      <w:r>
+        <w:rPr>
+          <w:rFonts w:ascii="Times New Roman" w:hAnsi="Times New Roman"/>
+          <w:sz w:val="24"/>
+        </w:rPr>
+        <w:t>(</w:t>
+      </w:r>
+      <w:proofErr w:type="spellStart"/>
+      <w:r>
+        <w:rPr>
+          <w:rFonts w:ascii="Times New Roman" w:hAnsi="Times New Roman"/>
+          <w:sz w:val="24"/>
+        </w:rPr>
+        <w:t>y_min,y_max,length</w:t>
+      </w:r>
+      <w:proofErr w:type="spellEnd"/>
+      <w:r>
+        <w:rPr>
+          <w:rFonts w:ascii="Times New Roman" w:hAnsi="Times New Roman"/>
+          <w:sz w:val="24"/>
+        </w:rPr>
+        <w:t>=100)</w:t>
+      </w:r>
+    </w:p>
+    <w:p>
+      <w:pPr>
+        <w:ind w:left="360"/>
+        <w:jc w:val="both"/>
+        <w:rPr>
+          <w:rFonts w:ascii="Times New Roman" w:hAnsi="Times New Roman"/>
+          <w:sz w:val="24"/>
+        </w:rPr>
+      </w:pPr>
+      <w:r>
+        <w:rPr>
+          <w:rFonts w:ascii="Times New Roman" w:hAnsi="Times New Roman"/>
+          <w:sz w:val="24"/>
+        </w:rPr>
+        <w:t xml:space="preserve">  </w:t>
+      </w:r>
+      <w:proofErr w:type="spellStart"/>
+      <w:r>
+        <w:rPr>
+          <w:rFonts w:ascii="Times New Roman" w:hAnsi="Times New Roman"/>
+          <w:sz w:val="24"/>
+        </w:rPr>
+        <w:t>grid_data</w:t>
+      </w:r>
+      <w:proofErr w:type="spellEnd"/>
+      <w:r>
+        <w:rPr>
+          <w:rFonts w:ascii="Times New Roman" w:hAnsi="Times New Roman"/>
+          <w:sz w:val="24"/>
+        </w:rPr>
+        <w:t xml:space="preserve"> &lt;- </w:t>
+      </w:r>
+      <w:proofErr w:type="spellStart"/>
+      <w:r>
+        <w:rPr>
+          <w:rFonts w:ascii="Times New Roman" w:hAnsi="Times New Roman"/>
+          <w:sz w:val="24"/>
+        </w:rPr>
+        <w:t>as.matrix</w:t>
+      </w:r>
+      <w:proofErr w:type="spellEnd"/>
+      <w:r>
+        <w:rPr>
+          <w:rFonts w:ascii="Times New Roman" w:hAnsi="Times New Roman"/>
+          <w:sz w:val="24"/>
+        </w:rPr>
+        <w:t>(</w:t>
+      </w:r>
+      <w:proofErr w:type="spellStart"/>
+      <w:r>
+        <w:rPr>
+          <w:rFonts w:ascii="Times New Roman" w:hAnsi="Times New Roman"/>
+          <w:sz w:val="24"/>
+        </w:rPr>
+        <w:t>expand.grid</w:t>
+      </w:r>
+      <w:proofErr w:type="spellEnd"/>
+      <w:r>
+        <w:rPr>
+          <w:rFonts w:ascii="Times New Roman" w:hAnsi="Times New Roman"/>
+          <w:sz w:val="24"/>
+        </w:rPr>
+        <w:t>(</w:t>
+      </w:r>
+      <w:proofErr w:type="spellStart"/>
+      <w:r>
+        <w:rPr>
+          <w:rFonts w:ascii="Times New Roman" w:hAnsi="Times New Roman"/>
+          <w:sz w:val="24"/>
+        </w:rPr>
+        <w:t>x,y</w:t>
+      </w:r>
+      <w:proofErr w:type="spellEnd"/>
+      <w:r>
+        <w:rPr>
+          <w:rFonts w:ascii="Times New Roman" w:hAnsi="Times New Roman"/>
+          <w:sz w:val="24"/>
+        </w:rPr>
+        <w:t>))</w:t>
+      </w:r>
+    </w:p>
+    <w:p>
+      <w:pPr>
+        <w:ind w:left="360"/>
+        <w:jc w:val="both"/>
+        <w:rPr>
+          <w:rFonts w:ascii="Times New Roman" w:hAnsi="Times New Roman"/>
+          <w:sz w:val="24"/>
+        </w:rPr>
+      </w:pPr>
+      <w:r>
+        <w:rPr>
+          <w:rFonts w:ascii="Times New Roman" w:hAnsi="Times New Roman"/>
+          <w:sz w:val="24"/>
+        </w:rPr>
+        <w:t xml:space="preserve">  </w:t>
+      </w:r>
+    </w:p>
+    <w:p>
+      <w:pPr>
+        <w:ind w:left="360"/>
+        <w:jc w:val="both"/>
+        <w:rPr>
+          <w:rFonts w:ascii="Times New Roman" w:hAnsi="Times New Roman"/>
+          <w:sz w:val="24"/>
+        </w:rPr>
+      </w:pPr>
+      <w:r>
+        <w:rPr>
+          <w:rFonts w:ascii="Times New Roman" w:hAnsi="Times New Roman"/>
+          <w:sz w:val="24"/>
+        </w:rPr>
+        <w:t xml:space="preserve">  ng&lt;-</w:t>
+      </w:r>
+      <w:proofErr w:type="spellStart"/>
+      <w:r>
+        <w:rPr>
+          <w:rFonts w:ascii="Times New Roman" w:hAnsi="Times New Roman"/>
+          <w:sz w:val="24"/>
+        </w:rPr>
+        <w:t>nrow</w:t>
+      </w:r>
+      <w:proofErr w:type="spellEnd"/>
+      <w:r>
+        <w:rPr>
+          <w:rFonts w:ascii="Times New Roman" w:hAnsi="Times New Roman"/>
+          <w:sz w:val="24"/>
+        </w:rPr>
+        <w:t>(</w:t>
+      </w:r>
+      <w:proofErr w:type="spellStart"/>
+      <w:r>
+        <w:rPr>
+          <w:rFonts w:ascii="Times New Roman" w:hAnsi="Times New Roman"/>
+          <w:sz w:val="24"/>
+        </w:rPr>
+        <w:t>grid_data</w:t>
+      </w:r>
+      <w:proofErr w:type="spellEnd"/>
+      <w:r>
+        <w:rPr>
+          <w:rFonts w:ascii="Times New Roman" w:hAnsi="Times New Roman"/>
+          <w:sz w:val="24"/>
+        </w:rPr>
+        <w:t>)</w:t>
+      </w:r>
+    </w:p>
+    <w:p>
+      <w:pPr>
+        <w:ind w:left="360"/>
+        <w:jc w:val="both"/>
+        <w:rPr>
+          <w:rFonts w:ascii="Times New Roman" w:hAnsi="Times New Roman"/>
+          <w:sz w:val="24"/>
+        </w:rPr>
+      </w:pPr>
+      <w:r>
+        <w:rPr>
+          <w:rFonts w:ascii="Times New Roman" w:hAnsi="Times New Roman"/>
+          <w:sz w:val="24"/>
+        </w:rPr>
+        <w:t xml:space="preserve">  np&lt;-length(y)</w:t>
+      </w:r>
+    </w:p>
+    <w:p>
+      <w:pPr>
+        <w:ind w:left="360"/>
+        <w:jc w:val="both"/>
+        <w:rPr>
+          <w:rFonts w:ascii="Times New Roman" w:hAnsi="Times New Roman"/>
+          <w:sz w:val="24"/>
+        </w:rPr>
+      </w:pPr>
+      <w:r>
+        <w:rPr>
+          <w:rFonts w:ascii="Times New Roman" w:hAnsi="Times New Roman"/>
+          <w:sz w:val="24"/>
+        </w:rPr>
+        <w:t xml:space="preserve">  </w:t>
+      </w:r>
+    </w:p>
+    <w:p>
+      <w:pPr>
+        <w:ind w:left="360"/>
+        <w:jc w:val="both"/>
+        <w:rPr>
+          <w:rFonts w:ascii="Times New Roman" w:hAnsi="Times New Roman"/>
+          <w:sz w:val="24"/>
+        </w:rPr>
+      </w:pPr>
+      <w:r>
+        <w:rPr>
+          <w:rFonts w:ascii="Times New Roman" w:hAnsi="Times New Roman"/>
+          <w:sz w:val="24"/>
+        </w:rPr>
+        <w:lastRenderedPageBreak/>
+        <w:t xml:space="preserve">  # Obtaining points inside the elliptic region using sign()</w:t>
+      </w:r>
+    </w:p>
+    <w:p>
+      <w:pPr>
+        <w:ind w:left="360"/>
+        <w:jc w:val="both"/>
+        <w:rPr>
+          <w:rFonts w:ascii="Times New Roman" w:hAnsi="Times New Roman"/>
+          <w:sz w:val="24"/>
+        </w:rPr>
+      </w:pPr>
+      <w:r>
+        <w:rPr>
+          <w:rFonts w:ascii="Times New Roman" w:hAnsi="Times New Roman"/>
+          <w:sz w:val="24"/>
+        </w:rPr>
+        <w:t xml:space="preserve">  </w:t>
+      </w:r>
+      <w:proofErr w:type="spellStart"/>
+      <w:r>
+        <w:rPr>
+          <w:rFonts w:ascii="Times New Roman" w:hAnsi="Times New Roman"/>
+          <w:sz w:val="24"/>
+        </w:rPr>
+        <w:t>sign_grid</w:t>
+      </w:r>
+      <w:proofErr w:type="spellEnd"/>
+      <w:r>
+        <w:rPr>
+          <w:rFonts w:ascii="Times New Roman" w:hAnsi="Times New Roman"/>
+          <w:sz w:val="24"/>
+        </w:rPr>
+        <w:t>&lt;-matrix(rep(0,ng),</w:t>
+      </w:r>
+      <w:proofErr w:type="spellStart"/>
+      <w:r>
+        <w:rPr>
+          <w:rFonts w:ascii="Times New Roman" w:hAnsi="Times New Roman"/>
+          <w:sz w:val="24"/>
+        </w:rPr>
+        <w:t>nrow</w:t>
+      </w:r>
+      <w:proofErr w:type="spellEnd"/>
+      <w:r>
+        <w:rPr>
+          <w:rFonts w:ascii="Times New Roman" w:hAnsi="Times New Roman"/>
+          <w:sz w:val="24"/>
+        </w:rPr>
+        <w:t>=</w:t>
+      </w:r>
+      <w:proofErr w:type="spellStart"/>
+      <w:r>
+        <w:rPr>
+          <w:rFonts w:ascii="Times New Roman" w:hAnsi="Times New Roman"/>
+          <w:sz w:val="24"/>
+        </w:rPr>
+        <w:t>ng,ncol</w:t>
+      </w:r>
+      <w:proofErr w:type="spellEnd"/>
+      <w:r>
+        <w:rPr>
+          <w:rFonts w:ascii="Times New Roman" w:hAnsi="Times New Roman"/>
+          <w:sz w:val="24"/>
+        </w:rPr>
+        <w:t>=1)</w:t>
+      </w:r>
+    </w:p>
+    <w:p>
+      <w:pPr>
+        <w:ind w:left="360"/>
+        <w:jc w:val="both"/>
+        <w:rPr>
+          <w:rFonts w:ascii="Times New Roman" w:hAnsi="Times New Roman"/>
+          <w:sz w:val="24"/>
+        </w:rPr>
+      </w:pPr>
+      <w:r>
+        <w:rPr>
+          <w:rFonts w:ascii="Times New Roman" w:hAnsi="Times New Roman"/>
+          <w:sz w:val="24"/>
+        </w:rPr>
+        <w:t xml:space="preserve">  </w:t>
+      </w:r>
+    </w:p>
+    <w:p>
+      <w:pPr>
+        <w:ind w:left="360"/>
+        <w:jc w:val="both"/>
+        <w:rPr>
+          <w:rFonts w:ascii="Times New Roman" w:hAnsi="Times New Roman"/>
+          <w:sz w:val="24"/>
+        </w:rPr>
+      </w:pPr>
+      <w:r>
+        <w:rPr>
+          <w:rFonts w:ascii="Times New Roman" w:hAnsi="Times New Roman"/>
+          <w:sz w:val="24"/>
+        </w:rPr>
+        <w:t xml:space="preserve">  for (</w:t>
+      </w:r>
+      <w:proofErr w:type="spellStart"/>
+      <w:r>
+        <w:rPr>
+          <w:rFonts w:ascii="Times New Roman" w:hAnsi="Times New Roman"/>
+          <w:sz w:val="24"/>
+        </w:rPr>
+        <w:t>i</w:t>
+      </w:r>
+      <w:proofErr w:type="spellEnd"/>
+      <w:r>
+        <w:rPr>
+          <w:rFonts w:ascii="Times New Roman" w:hAnsi="Times New Roman"/>
+          <w:sz w:val="24"/>
+        </w:rPr>
+        <w:t xml:space="preserve"> in 1:ng){</w:t>
+      </w:r>
+    </w:p>
+    <w:p>
+      <w:pPr>
+        <w:ind w:left="360"/>
+        <w:jc w:val="both"/>
+        <w:rPr>
+          <w:rFonts w:ascii="Times New Roman" w:hAnsi="Times New Roman"/>
+          <w:sz w:val="24"/>
+        </w:rPr>
+      </w:pPr>
+      <w:r>
+        <w:rPr>
+          <w:rFonts w:ascii="Times New Roman" w:hAnsi="Times New Roman"/>
+          <w:sz w:val="24"/>
+        </w:rPr>
+        <w:t xml:space="preserve">    </w:t>
+      </w:r>
+      <w:proofErr w:type="spellStart"/>
+      <w:r>
+        <w:rPr>
+          <w:rFonts w:ascii="Times New Roman" w:hAnsi="Times New Roman"/>
+          <w:sz w:val="24"/>
+        </w:rPr>
+        <w:t>sign_grid</w:t>
+      </w:r>
+      <w:proofErr w:type="spellEnd"/>
+      <w:r>
+        <w:rPr>
+          <w:rFonts w:ascii="Times New Roman" w:hAnsi="Times New Roman"/>
+          <w:sz w:val="24"/>
+        </w:rPr>
+        <w:t>[</w:t>
+      </w:r>
+      <w:proofErr w:type="spellStart"/>
+      <w:r>
+        <w:rPr>
+          <w:rFonts w:ascii="Times New Roman" w:hAnsi="Times New Roman"/>
+          <w:sz w:val="24"/>
+        </w:rPr>
+        <w:t>i</w:t>
+      </w:r>
+      <w:proofErr w:type="spellEnd"/>
+      <w:r>
+        <w:rPr>
+          <w:rFonts w:ascii="Times New Roman" w:hAnsi="Times New Roman"/>
+          <w:sz w:val="24"/>
+        </w:rPr>
+        <w:t>,]&lt;-sign((t(</w:t>
+      </w:r>
+      <w:proofErr w:type="spellStart"/>
+      <w:r>
+        <w:rPr>
+          <w:rFonts w:ascii="Times New Roman" w:hAnsi="Times New Roman"/>
+          <w:sz w:val="24"/>
+        </w:rPr>
+        <w:t>dbar</w:t>
+      </w:r>
+      <w:proofErr w:type="spellEnd"/>
+      <w:r>
+        <w:rPr>
+          <w:rFonts w:ascii="Times New Roman" w:hAnsi="Times New Roman"/>
+          <w:sz w:val="24"/>
+        </w:rPr>
+        <w:t xml:space="preserve"> - </w:t>
+      </w:r>
+      <w:proofErr w:type="spellStart"/>
+      <w:r>
+        <w:rPr>
+          <w:rFonts w:ascii="Times New Roman" w:hAnsi="Times New Roman"/>
+          <w:sz w:val="24"/>
+        </w:rPr>
+        <w:t>grid_data</w:t>
+      </w:r>
+      <w:proofErr w:type="spellEnd"/>
+      <w:r>
+        <w:rPr>
+          <w:rFonts w:ascii="Times New Roman" w:hAnsi="Times New Roman"/>
+          <w:sz w:val="24"/>
+        </w:rPr>
+        <w:t>[</w:t>
+      </w:r>
+      <w:proofErr w:type="spellStart"/>
+      <w:r>
+        <w:rPr>
+          <w:rFonts w:ascii="Times New Roman" w:hAnsi="Times New Roman"/>
+          <w:sz w:val="24"/>
+        </w:rPr>
+        <w:t>i</w:t>
+      </w:r>
+      <w:proofErr w:type="spellEnd"/>
+      <w:r>
+        <w:rPr>
+          <w:rFonts w:ascii="Times New Roman" w:hAnsi="Times New Roman"/>
+          <w:sz w:val="24"/>
+        </w:rPr>
+        <w:t>,])%*%solve(</w:t>
+      </w:r>
+      <w:proofErr w:type="spellStart"/>
+      <w:r>
+        <w:rPr>
+          <w:rFonts w:ascii="Times New Roman" w:hAnsi="Times New Roman"/>
+          <w:sz w:val="24"/>
+        </w:rPr>
+        <w:t>sd</w:t>
+      </w:r>
+      <w:proofErr w:type="spellEnd"/>
+      <w:r>
+        <w:rPr>
+          <w:rFonts w:ascii="Times New Roman" w:hAnsi="Times New Roman"/>
+          <w:sz w:val="24"/>
+        </w:rPr>
+        <w:t>)%*%(</w:t>
+      </w:r>
+      <w:proofErr w:type="spellStart"/>
+      <w:r>
+        <w:rPr>
+          <w:rFonts w:ascii="Times New Roman" w:hAnsi="Times New Roman"/>
+          <w:sz w:val="24"/>
+        </w:rPr>
+        <w:t>dbar-grid_data</w:t>
+      </w:r>
+      <w:proofErr w:type="spellEnd"/>
+      <w:r>
+        <w:rPr>
+          <w:rFonts w:ascii="Times New Roman" w:hAnsi="Times New Roman"/>
+          <w:sz w:val="24"/>
+        </w:rPr>
+        <w:t>[</w:t>
+      </w:r>
+      <w:proofErr w:type="spellStart"/>
+      <w:r>
+        <w:rPr>
+          <w:rFonts w:ascii="Times New Roman" w:hAnsi="Times New Roman"/>
+          <w:sz w:val="24"/>
+        </w:rPr>
+        <w:t>i</w:t>
+      </w:r>
+      <w:proofErr w:type="spellEnd"/>
+      <w:r>
+        <w:rPr>
+          <w:rFonts w:ascii="Times New Roman" w:hAnsi="Times New Roman"/>
+          <w:sz w:val="24"/>
+        </w:rPr>
+        <w:t>,]))-</w:t>
+      </w:r>
+      <w:proofErr w:type="spellStart"/>
+      <w:r>
+        <w:rPr>
+          <w:rFonts w:ascii="Times New Roman" w:hAnsi="Times New Roman"/>
+          <w:sz w:val="24"/>
+        </w:rPr>
+        <w:t>crit</w:t>
+      </w:r>
+      <w:proofErr w:type="spellEnd"/>
+      <w:r>
+        <w:rPr>
+          <w:rFonts w:ascii="Times New Roman" w:hAnsi="Times New Roman"/>
+          <w:sz w:val="24"/>
+        </w:rPr>
+        <w:t xml:space="preserve">) </w:t>
+      </w:r>
+    </w:p>
+    <w:p>
+      <w:pPr>
+        <w:ind w:left="360"/>
+        <w:jc w:val="both"/>
+        <w:rPr>
+          <w:rFonts w:ascii="Times New Roman" w:hAnsi="Times New Roman"/>
+          <w:sz w:val="24"/>
+        </w:rPr>
+      </w:pPr>
+      <w:r>
+        <w:rPr>
+          <w:rFonts w:ascii="Times New Roman" w:hAnsi="Times New Roman"/>
+          <w:sz w:val="24"/>
+        </w:rPr>
+        <w:t xml:space="preserve">  }</w:t>
+      </w:r>
+    </w:p>
+    <w:p>
+      <w:pPr>
+        <w:ind w:left="360"/>
+        <w:jc w:val="both"/>
+        <w:rPr>
+          <w:rFonts w:ascii="Times New Roman" w:hAnsi="Times New Roman"/>
+          <w:sz w:val="24"/>
+        </w:rPr>
+      </w:pPr>
+      <w:r>
+        <w:rPr>
+          <w:rFonts w:ascii="Times New Roman" w:hAnsi="Times New Roman"/>
+          <w:sz w:val="24"/>
+        </w:rPr>
+        <w:t xml:space="preserve">  </w:t>
+      </w:r>
+    </w:p>
+    <w:p>
+      <w:pPr>
+        <w:ind w:left="360"/>
+        <w:jc w:val="both"/>
+        <w:rPr>
+          <w:rFonts w:ascii="Times New Roman" w:hAnsi="Times New Roman"/>
+          <w:sz w:val="24"/>
+        </w:rPr>
+      </w:pPr>
+      <w:r>
+        <w:rPr>
+          <w:rFonts w:ascii="Times New Roman" w:hAnsi="Times New Roman"/>
+          <w:sz w:val="24"/>
+        </w:rPr>
+        <w:t xml:space="preserve">  # Plotting the boundary of ellipse</w:t>
+      </w:r>
+    </w:p>
+    <w:p>
+      <w:pPr>
+        <w:ind w:left="360"/>
+        <w:jc w:val="both"/>
+        <w:rPr>
+          <w:rFonts w:ascii="Times New Roman" w:hAnsi="Times New Roman"/>
+          <w:sz w:val="24"/>
+        </w:rPr>
+      </w:pPr>
+      <w:r>
+        <w:rPr>
+          <w:rFonts w:ascii="Times New Roman" w:hAnsi="Times New Roman"/>
+          <w:sz w:val="24"/>
+        </w:rPr>
+        <w:t xml:space="preserve">  plot(df[,1],df[,2],xlim=c(x_min,x_max),ylim=c(y_min,y_max),xlab="x",ylab="y",</w:t>
+      </w:r>
+    </w:p>
+    <w:p>
+      <w:pPr>
+        <w:ind w:left="360"/>
+        <w:jc w:val="both"/>
+        <w:rPr>
+          <w:rFonts w:ascii="Times New Roman" w:hAnsi="Times New Roman"/>
+          <w:sz w:val="24"/>
+        </w:rPr>
+      </w:pPr>
+      <w:r>
+        <w:rPr>
+          <w:rFonts w:ascii="Times New Roman" w:hAnsi="Times New Roman"/>
+          <w:sz w:val="24"/>
+        </w:rPr>
+        <w:t xml:space="preserve">       col="red",</w:t>
+      </w:r>
+      <w:proofErr w:type="spellStart"/>
+      <w:r>
+        <w:rPr>
+          <w:rFonts w:ascii="Times New Roman" w:hAnsi="Times New Roman"/>
+          <w:sz w:val="24"/>
+        </w:rPr>
+        <w:t>pch</w:t>
+      </w:r>
+      <w:proofErr w:type="spellEnd"/>
+      <w:r>
+        <w:rPr>
+          <w:rFonts w:ascii="Times New Roman" w:hAnsi="Times New Roman"/>
+          <w:sz w:val="24"/>
+        </w:rPr>
+        <w:t>=16,cex=1.25)</w:t>
+      </w:r>
+    </w:p>
+    <w:p>
+      <w:pPr>
+        <w:ind w:left="360"/>
+        <w:jc w:val="both"/>
+        <w:rPr>
+          <w:rFonts w:ascii="Times New Roman" w:hAnsi="Times New Roman"/>
+          <w:sz w:val="24"/>
+        </w:rPr>
+      </w:pPr>
+      <w:r>
+        <w:rPr>
+          <w:rFonts w:ascii="Times New Roman" w:hAnsi="Times New Roman"/>
+          <w:sz w:val="24"/>
+        </w:rPr>
+        <w:t xml:space="preserve">  par(new=T)</w:t>
+      </w:r>
+    </w:p>
+    <w:p>
+      <w:pPr>
+        <w:ind w:left="360"/>
+        <w:jc w:val="both"/>
+        <w:rPr>
+          <w:rFonts w:ascii="Times New Roman" w:hAnsi="Times New Roman"/>
+          <w:sz w:val="24"/>
+        </w:rPr>
+      </w:pPr>
+      <w:r>
+        <w:rPr>
+          <w:rFonts w:ascii="Times New Roman" w:hAnsi="Times New Roman"/>
+          <w:sz w:val="24"/>
+        </w:rPr>
+        <w:t xml:space="preserve">  contour(x,y,matrix(sign_grid,np),add=TRUE,drawlabels=FALSE,levels=0,lty=2,lwd=2,</w:t>
+      </w:r>
+    </w:p>
+    <w:p>
+      <w:pPr>
+        <w:ind w:left="360"/>
+        <w:jc w:val="both"/>
+        <w:rPr>
+          <w:rFonts w:ascii="Times New Roman" w:hAnsi="Times New Roman"/>
+          <w:sz w:val="24"/>
+        </w:rPr>
+      </w:pPr>
+      <w:r>
+        <w:rPr>
+          <w:rFonts w:ascii="Times New Roman" w:hAnsi="Times New Roman"/>
+          <w:sz w:val="24"/>
+        </w:rPr>
+        <w:t xml:space="preserve">          col="black")</w:t>
+      </w:r>
+    </w:p>
+    <w:p>
+      <w:pPr>
+        <w:ind w:left="360"/>
+        <w:jc w:val="both"/>
+        <w:rPr>
+          <w:rFonts w:ascii="Times New Roman" w:hAnsi="Times New Roman"/>
+          <w:sz w:val="24"/>
+        </w:rPr>
+      </w:pPr>
+      <w:r>
+        <w:rPr>
+          <w:rFonts w:ascii="Times New Roman" w:hAnsi="Times New Roman"/>
+          <w:sz w:val="24"/>
+        </w:rPr>
+        <w:t xml:space="preserve">  </w:t>
+      </w:r>
+    </w:p>
+    <w:p>
+      <w:pPr>
+        <w:ind w:left="360"/>
+        <w:jc w:val="both"/>
+        <w:rPr>
+          <w:rFonts w:ascii="Times New Roman" w:hAnsi="Times New Roman"/>
+          <w:sz w:val="24"/>
+        </w:rPr>
+      </w:pPr>
+      <w:r>
+        <w:rPr>
+          <w:rFonts w:ascii="Times New Roman" w:hAnsi="Times New Roman"/>
+          <w:sz w:val="24"/>
+        </w:rPr>
+        <w:t xml:space="preserve">  mat&lt;-</w:t>
+      </w:r>
+      <w:proofErr w:type="spellStart"/>
+      <w:r>
+        <w:rPr>
+          <w:rFonts w:ascii="Times New Roman" w:hAnsi="Times New Roman"/>
+          <w:sz w:val="24"/>
+        </w:rPr>
+        <w:t>cbind</w:t>
+      </w:r>
+      <w:proofErr w:type="spellEnd"/>
+      <w:r>
+        <w:rPr>
+          <w:rFonts w:ascii="Times New Roman" w:hAnsi="Times New Roman"/>
+          <w:sz w:val="24"/>
+        </w:rPr>
+        <w:t>(</w:t>
+      </w:r>
+      <w:proofErr w:type="spellStart"/>
+      <w:r>
+        <w:rPr>
+          <w:rFonts w:ascii="Times New Roman" w:hAnsi="Times New Roman"/>
+          <w:sz w:val="24"/>
+        </w:rPr>
+        <w:t>sign_grid,grid_data</w:t>
+      </w:r>
+      <w:proofErr w:type="spellEnd"/>
+      <w:r>
+        <w:rPr>
+          <w:rFonts w:ascii="Times New Roman" w:hAnsi="Times New Roman"/>
+          <w:sz w:val="24"/>
+        </w:rPr>
+        <w:t>)</w:t>
+      </w:r>
+    </w:p>
+    <w:p>
+      <w:pPr>
+        <w:ind w:left="360"/>
+        <w:jc w:val="both"/>
+        <w:rPr>
+          <w:rFonts w:ascii="Times New Roman" w:hAnsi="Times New Roman"/>
+          <w:sz w:val="24"/>
+        </w:rPr>
+      </w:pPr>
+      <w:r>
+        <w:rPr>
+          <w:rFonts w:ascii="Times New Roman" w:hAnsi="Times New Roman"/>
+          <w:sz w:val="24"/>
+        </w:rPr>
+        <w:t xml:space="preserve">  </w:t>
+      </w:r>
+    </w:p>
+    <w:p>
+      <w:pPr>
+        <w:ind w:left="360"/>
+        <w:jc w:val="both"/>
+        <w:rPr>
+          <w:rFonts w:ascii="Times New Roman" w:hAnsi="Times New Roman"/>
+          <w:sz w:val="24"/>
+        </w:rPr>
+      </w:pPr>
+      <w:r>
+        <w:rPr>
+          <w:rFonts w:ascii="Times New Roman" w:hAnsi="Times New Roman"/>
+          <w:sz w:val="24"/>
+        </w:rPr>
+        <w:t xml:space="preserve">  region&lt;-matrix(mat[mat[,1]==-1],</w:t>
+      </w:r>
+      <w:proofErr w:type="spellStart"/>
+      <w:r>
+        <w:rPr>
+          <w:rFonts w:ascii="Times New Roman" w:hAnsi="Times New Roman"/>
+          <w:sz w:val="24"/>
+        </w:rPr>
+        <w:t>ncol</w:t>
+      </w:r>
+      <w:proofErr w:type="spellEnd"/>
+      <w:r>
+        <w:rPr>
+          <w:rFonts w:ascii="Times New Roman" w:hAnsi="Times New Roman"/>
+          <w:sz w:val="24"/>
+        </w:rPr>
+        <w:t>=3)</w:t>
+      </w:r>
+    </w:p>
+    <w:p>
+      <w:pPr>
+        <w:ind w:left="360"/>
+        <w:jc w:val="both"/>
+        <w:rPr>
+          <w:rFonts w:ascii="Times New Roman" w:hAnsi="Times New Roman"/>
+          <w:sz w:val="24"/>
+        </w:rPr>
+      </w:pPr>
+      <w:r>
+        <w:rPr>
+          <w:rFonts w:ascii="Times New Roman" w:hAnsi="Times New Roman"/>
+          <w:sz w:val="24"/>
+        </w:rPr>
+        <w:t xml:space="preserve">  </w:t>
+      </w:r>
+    </w:p>
+    <w:p>
+      <w:pPr>
+        <w:ind w:left="360"/>
+        <w:jc w:val="both"/>
+        <w:rPr>
+          <w:rFonts w:ascii="Times New Roman" w:hAnsi="Times New Roman"/>
+          <w:sz w:val="24"/>
+        </w:rPr>
+      </w:pPr>
+      <w:r>
+        <w:rPr>
+          <w:rFonts w:ascii="Times New Roman" w:hAnsi="Times New Roman"/>
+          <w:sz w:val="24"/>
+        </w:rPr>
+        <w:t xml:space="preserve">  # Plotting the points inside the ellipse</w:t>
+      </w:r>
+    </w:p>
+    <w:p>
+      <w:pPr>
+        <w:ind w:left="360"/>
+        <w:jc w:val="both"/>
+        <w:rPr>
+          <w:rFonts w:ascii="Times New Roman" w:hAnsi="Times New Roman"/>
+          <w:sz w:val="24"/>
+        </w:rPr>
+      </w:pPr>
+      <w:r>
+        <w:rPr>
+          <w:rFonts w:ascii="Times New Roman" w:hAnsi="Times New Roman"/>
+          <w:sz w:val="24"/>
+        </w:rPr>
+        <w:t xml:space="preserve">  par(new=T)</w:t>
+      </w:r>
+    </w:p>
+    <w:p>
+      <w:pPr>
+        <w:ind w:left="360"/>
+        <w:jc w:val="both"/>
+        <w:rPr>
+          <w:rFonts w:ascii="Times New Roman" w:hAnsi="Times New Roman"/>
+          <w:sz w:val="24"/>
+        </w:rPr>
+      </w:pPr>
+      <w:r>
+        <w:rPr>
+          <w:rFonts w:ascii="Times New Roman" w:hAnsi="Times New Roman"/>
+          <w:sz w:val="24"/>
+        </w:rPr>
+        <w:t xml:space="preserve">  plot(region[,2:3],xlim=c(x_min,x_max),ylim=c(y_min,y_max),col="red",xlab="x",</w:t>
+      </w:r>
+    </w:p>
+    <w:p>
+      <w:pPr>
+        <w:ind w:left="360"/>
+        <w:jc w:val="both"/>
+        <w:rPr>
+          <w:rFonts w:ascii="Times New Roman" w:hAnsi="Times New Roman"/>
+          <w:sz w:val="24"/>
+        </w:rPr>
+      </w:pPr>
+      <w:r>
+        <w:rPr>
+          <w:rFonts w:ascii="Times New Roman" w:hAnsi="Times New Roman"/>
+          <w:sz w:val="24"/>
+        </w:rPr>
+        <w:t xml:space="preserve">       </w:t>
+      </w:r>
+      <w:proofErr w:type="spellStart"/>
+      <w:r>
+        <w:rPr>
+          <w:rFonts w:ascii="Times New Roman" w:hAnsi="Times New Roman"/>
+          <w:sz w:val="24"/>
+        </w:rPr>
+        <w:t>ylab</w:t>
+      </w:r>
+      <w:proofErr w:type="spellEnd"/>
+      <w:r>
+        <w:rPr>
+          <w:rFonts w:ascii="Times New Roman" w:hAnsi="Times New Roman"/>
+          <w:sz w:val="24"/>
+        </w:rPr>
+        <w:t>="y",</w:t>
+      </w:r>
+      <w:proofErr w:type="spellStart"/>
+      <w:r>
+        <w:rPr>
+          <w:rFonts w:ascii="Times New Roman" w:hAnsi="Times New Roman"/>
+          <w:sz w:val="24"/>
+        </w:rPr>
+        <w:t>pch</w:t>
+      </w:r>
+      <w:proofErr w:type="spellEnd"/>
+      <w:r>
+        <w:rPr>
+          <w:rFonts w:ascii="Times New Roman" w:hAnsi="Times New Roman"/>
+          <w:sz w:val="24"/>
+        </w:rPr>
+        <w:t>=".",main="Ellipse" )</w:t>
+      </w:r>
+    </w:p>
+    <w:p>
+      <w:pPr>
+        <w:ind w:left="360"/>
+        <w:jc w:val="both"/>
+        <w:rPr>
+          <w:rFonts w:ascii="Times New Roman" w:hAnsi="Times New Roman"/>
+          <w:sz w:val="24"/>
+        </w:rPr>
+      </w:pPr>
+      <w:r>
+        <w:rPr>
+          <w:rFonts w:ascii="Times New Roman" w:hAnsi="Times New Roman"/>
+          <w:sz w:val="24"/>
+        </w:rPr>
+        <w:t>}</w:t>
+      </w:r>
+    </w:p>
+    <w:p>
+      <w:pPr>
+        <w:ind w:left="360"/>
+        <w:jc w:val="both"/>
+        <w:rPr>
+          <w:rFonts w:ascii="Times New Roman" w:hAnsi="Times New Roman"/>
+          <w:sz w:val="24"/>
+        </w:rPr>
+      </w:pPr>
+    </w:p>
+    <w:p>
+      <w:pPr>
+        <w:ind w:left="360"/>
+        <w:jc w:val="both"/>
+        <w:rPr>
+          <w:rFonts w:ascii="Times New Roman" w:hAnsi="Times New Roman"/>
+          <w:sz w:val="24"/>
+        </w:rPr>
+      </w:pPr>
+      <w:proofErr w:type="spellStart"/>
+      <w:r>
+        <w:rPr>
+          <w:rFonts w:ascii="Times New Roman" w:hAnsi="Times New Roman"/>
+          <w:sz w:val="24"/>
+        </w:rPr>
+        <w:t>paired_diff</w:t>
+      </w:r>
+      <w:proofErr w:type="spellEnd"/>
+      <w:r>
+        <w:rPr>
+          <w:rFonts w:ascii="Times New Roman" w:hAnsi="Times New Roman"/>
+          <w:sz w:val="24"/>
+        </w:rPr>
+        <w:t xml:space="preserve"> &lt;- </w:t>
+      </w:r>
+      <w:proofErr w:type="spellStart"/>
+      <w:r>
+        <w:rPr>
+          <w:rFonts w:ascii="Times New Roman" w:hAnsi="Times New Roman"/>
+          <w:sz w:val="24"/>
+        </w:rPr>
+        <w:t>convert_to_paired_diff</w:t>
+      </w:r>
+      <w:proofErr w:type="spellEnd"/>
+      <w:r>
+        <w:rPr>
+          <w:rFonts w:ascii="Times New Roman" w:hAnsi="Times New Roman"/>
+          <w:sz w:val="24"/>
+        </w:rPr>
+        <w:t>(table_6_1)</w:t>
+      </w:r>
+    </w:p>
+    <w:p>
+      <w:pPr>
+        <w:ind w:left="360"/>
+        <w:jc w:val="both"/>
+        <w:rPr>
+          <w:rFonts w:ascii="Times New Roman" w:hAnsi="Times New Roman"/>
+          <w:sz w:val="24"/>
+        </w:rPr>
+      </w:pPr>
+      <w:r>
+        <w:rPr>
+          <w:rFonts w:ascii="Times New Roman" w:hAnsi="Times New Roman"/>
+          <w:sz w:val="24"/>
+        </w:rPr>
+        <w:t xml:space="preserve">d &lt;- </w:t>
+      </w:r>
+      <w:proofErr w:type="spellStart"/>
+      <w:r>
+        <w:rPr>
+          <w:rFonts w:ascii="Times New Roman" w:hAnsi="Times New Roman"/>
+          <w:sz w:val="24"/>
+        </w:rPr>
+        <w:t>paired_diff$d</w:t>
+      </w:r>
+      <w:proofErr w:type="spellEnd"/>
+    </w:p>
+    <w:p>
+      <w:pPr>
+        <w:ind w:left="360"/>
+        <w:jc w:val="both"/>
+        <w:rPr>
+          <w:rFonts w:ascii="Times New Roman" w:hAnsi="Times New Roman"/>
+          <w:sz w:val="24"/>
+        </w:rPr>
+      </w:pPr>
+      <w:r>
+        <w:rPr>
+          <w:rFonts w:ascii="Times New Roman" w:hAnsi="Times New Roman"/>
+          <w:sz w:val="24"/>
+        </w:rPr>
+        <w:t>significance &lt;- 0.05</w:t>
+      </w:r>
+    </w:p>
+    <w:p>
+      <w:pPr>
+        <w:ind w:left="360"/>
+        <w:jc w:val="both"/>
+        <w:rPr>
+          <w:rFonts w:ascii="Times New Roman" w:hAnsi="Times New Roman"/>
+          <w:sz w:val="24"/>
+        </w:rPr>
+      </w:pPr>
+    </w:p>
+    <w:p>
+      <w:pPr>
+        <w:ind w:left="360"/>
+        <w:jc w:val="both"/>
+        <w:rPr>
+          <w:rFonts w:ascii="Times New Roman" w:hAnsi="Times New Roman"/>
+          <w:sz w:val="24"/>
+        </w:rPr>
+      </w:pPr>
+      <w:proofErr w:type="spellStart"/>
+      <w:r>
+        <w:rPr>
+          <w:rFonts w:ascii="Times New Roman" w:hAnsi="Times New Roman"/>
+          <w:sz w:val="24"/>
+        </w:rPr>
+        <w:t>draw_ellipse</w:t>
+      </w:r>
+      <w:proofErr w:type="spellEnd"/>
+      <w:r>
+        <w:rPr>
+          <w:rFonts w:ascii="Times New Roman" w:hAnsi="Times New Roman"/>
+          <w:sz w:val="24"/>
+        </w:rPr>
+        <w:t>(d, significance)</w:t>
+      </w:r>
+    </w:p>
+    <w:p>
+      <w:pPr>
+        <w:ind w:left="360"/>
+        <w:jc w:val="both"/>
+        <w:rPr>
+          <w:rFonts w:ascii="Times New Roman" w:hAnsi="Times New Roman"/>
+          <w:sz w:val="24"/>
+        </w:rPr>
+      </w:pPr>
+    </w:p>
+    <w:p>
+      <w:pPr>
+        <w:ind w:left="360"/>
+        <w:jc w:val="both"/>
+        <w:rPr>
+          <w:rFonts w:ascii="Times New Roman" w:hAnsi="Times New Roman"/>
+          <w:sz w:val="24"/>
+        </w:rPr>
+      </w:pPr>
+      <w:r>
+        <w:rPr>
+          <w:noProof/>
+          <w:lang w:val="en-US" w:eastAsia="en-US"/>
+        </w:rPr>
+        <w:drawing>
+          <wp:inline distT="0" distB="0" distL="0" distR="0" wp14:anchorId="61159AAE" wp14:editId="56755470">
+            <wp:extent cx="3645725" cy="2597189"/>
+            <wp:effectExtent l="0" t="0" r="0" b="0"/>
+            <wp:docPr id="1" name="Picture 1"/>
+            <wp:cNvGraphicFramePr>
+              <a:graphicFrameLocks xmlns:a="http://schemas.openxmlformats.org/drawingml/2006/main" noChangeAspect="1"/>
+            </wp:cNvGraphicFramePr>
+            <a:graphic xmlns:a="http://schemas.openxmlformats.org/drawingml/2006/main">
+              <a:graphicData uri="http://schemas.openxmlformats.org/drawingml/2006/picture">
+                <pic:pic xmlns:pic="http://schemas.openxmlformats.org/drawingml/2006/picture">
+                  <pic:nvPicPr>
+                    <pic:cNvPr id="0" name=""/>
+                    <pic:cNvPicPr/>
+                  </pic:nvPicPr>
+                  <pic:blipFill>
+                    <a:blip r:embed="rId26"/>
+                    <a:stretch>
+                      <a:fillRect/>
+                    </a:stretch>
+                  </pic:blipFill>
+                  <pic:spPr>
+                    <a:xfrm>
+                      <a:off x="0" y="0"/>
+                      <a:ext cx="3645693" cy="2597166"/>
+                    </a:xfrm>
+                    <a:prstGeom prst="rect">
+                      <a:avLst/>
+                    </a:prstGeom>
+                  </pic:spPr>
+                </pic:pic>
+              </a:graphicData>
+            </a:graphic>
+          </wp:inline>
+        </w:drawing>
       </w:r>
     </w:p>
     <w:p>
@@ -4278,6 +6220,7 @@
           <w:sz w:val="24"/>
           <w:u w:val="single"/>
         </w:rPr>
+        <w:lastRenderedPageBreak/>
         <w:t>Multivariate repeated measures design</w:t>
       </w:r>
       <w:r>
@@ -4326,10 +6269,10 @@
           <w:lang w:val="nl-NL"/>
         </w:rPr>
         <w:object w:dxaOrig="320" w:dyaOrig="300">
-          <v:shape id="_x0000_i1035" type="#_x0000_t75" style="width:15.9pt;height:14.95pt" o:ole="">
+          <v:shape id="_x0000_i1035" type="#_x0000_t75" style="width:15.75pt;height:15pt" o:ole="">
             <v:imagedata r:id="rId7" o:title=""/>
           </v:shape>
-          <o:OLEObject Type="Embed" ProgID="Equation.3" ShapeID="_x0000_i1035" DrawAspect="Content" ObjectID="_1627029871" r:id="rId26"/>
+          <o:OLEObject Type="Embed" ProgID="Equation.3" ShapeID="_x0000_i1035" DrawAspect="Content" ObjectID="_1627062212" r:id="rId27"/>
         </w:object>
       </w:r>
       <w:r>
@@ -4365,10 +6308,10 @@
           <w:lang w:val="nl-NL"/>
         </w:rPr>
         <w:object w:dxaOrig="4280" w:dyaOrig="740">
-          <v:shape id="_x0000_i1036" type="#_x0000_t75" style="width:214.15pt;height:37.4pt" o:ole="">
-            <v:imagedata r:id="rId27" o:title=""/>
+          <v:shape id="_x0000_i1036" type="#_x0000_t75" style="width:214.5pt;height:37.5pt" o:ole="">
+            <v:imagedata r:id="rId28" o:title=""/>
           </v:shape>
-          <o:OLEObject Type="Embed" ProgID="Equation.3" ShapeID="_x0000_i1036" DrawAspect="Content" ObjectID="_1627029872" r:id="rId28"/>
+          <o:OLEObject Type="Embed" ProgID="Equation.3" ShapeID="_x0000_i1036" DrawAspect="Content" ObjectID="_1627062213" r:id="rId29"/>
         </w:object>
       </w:r>
       <w:r>
@@ -4412,10 +6355,10 @@
           <w:lang w:val="nl-NL"/>
         </w:rPr>
         <w:object w:dxaOrig="760" w:dyaOrig="279">
-          <v:shape id="_x0000_i1037" type="#_x0000_t75" style="width:38.35pt;height:14.05pt" o:ole="">
-            <v:imagedata r:id="rId29" o:title=""/>
+          <v:shape id="_x0000_i1037" type="#_x0000_t75" style="width:38.25pt;height:14.25pt" o:ole="">
+            <v:imagedata r:id="rId30" o:title=""/>
           </v:shape>
-          <o:OLEObject Type="Embed" ProgID="Equation.3" ShapeID="_x0000_i1037" DrawAspect="Content" ObjectID="_1627029873" r:id="rId30"/>
+          <o:OLEObject Type="Embed" ProgID="Equation.3" ShapeID="_x0000_i1037" DrawAspect="Content" ObjectID="_1627062214" r:id="rId31"/>
         </w:object>
       </w:r>
       <w:r>
@@ -4494,8 +6437,6 @@
         </w:rPr>
         <w:t>## Function to do a hypothesis test for equality of treatments in repeated design, with a confidence interval</w:t>
       </w:r>
-      <w:bookmarkStart w:id="0" w:name="_GoBack"/>
-      <w:bookmarkEnd w:id="0"/>
     </w:p>
     <w:p>
       <w:pPr>
@@ -5092,471 +7033,471 @@
           <w:rFonts w:ascii="Times New Roman" w:hAnsi="Times New Roman"/>
           <w:sz w:val="24"/>
         </w:rPr>
+        <w:t xml:space="preserve">  </w:t>
+      </w:r>
+    </w:p>
+    <w:p>
+      <w:pPr>
+        <w:ind w:left="360"/>
+        <w:jc w:val="both"/>
+        <w:rPr>
+          <w:rFonts w:ascii="Times New Roman" w:hAnsi="Times New Roman"/>
+          <w:sz w:val="24"/>
+        </w:rPr>
+      </w:pPr>
+      <w:r>
+        <w:rPr>
+          <w:rFonts w:ascii="Times New Roman" w:hAnsi="Times New Roman"/>
+          <w:sz w:val="24"/>
+        </w:rPr>
+        <w:t xml:space="preserve">  #Perform hypothesis test</w:t>
+      </w:r>
+    </w:p>
+    <w:p>
+      <w:pPr>
+        <w:ind w:left="360"/>
+        <w:jc w:val="both"/>
+        <w:rPr>
+          <w:rFonts w:ascii="Times New Roman" w:hAnsi="Times New Roman"/>
+          <w:sz w:val="24"/>
+        </w:rPr>
+      </w:pPr>
+      <w:r>
+        <w:rPr>
+          <w:rFonts w:ascii="Times New Roman" w:hAnsi="Times New Roman"/>
+          <w:sz w:val="24"/>
+        </w:rPr>
+        <w:t xml:space="preserve">  if(</w:t>
+      </w:r>
+      <w:proofErr w:type="spellStart"/>
+      <w:r>
+        <w:rPr>
+          <w:rFonts w:ascii="Times New Roman" w:hAnsi="Times New Roman"/>
+          <w:sz w:val="24"/>
+        </w:rPr>
+        <w:t>t_squared</w:t>
+      </w:r>
+      <w:proofErr w:type="spellEnd"/>
+      <w:r>
+        <w:rPr>
+          <w:rFonts w:ascii="Times New Roman" w:hAnsi="Times New Roman"/>
+          <w:sz w:val="24"/>
+        </w:rPr>
+        <w:t xml:space="preserve"> &gt; </w:t>
+      </w:r>
+      <w:proofErr w:type="spellStart"/>
+      <w:r>
+        <w:rPr>
+          <w:rFonts w:ascii="Times New Roman" w:hAnsi="Times New Roman"/>
+          <w:sz w:val="24"/>
+        </w:rPr>
+        <w:t>crit</w:t>
+      </w:r>
+      <w:proofErr w:type="spellEnd"/>
+      <w:r>
+        <w:rPr>
+          <w:rFonts w:ascii="Times New Roman" w:hAnsi="Times New Roman"/>
+          <w:sz w:val="24"/>
+        </w:rPr>
+        <w:t>){</w:t>
+      </w:r>
+    </w:p>
+    <w:p>
+      <w:pPr>
+        <w:ind w:left="360"/>
+        <w:jc w:val="both"/>
+        <w:rPr>
+          <w:rFonts w:ascii="Times New Roman" w:hAnsi="Times New Roman"/>
+          <w:sz w:val="24"/>
+        </w:rPr>
+      </w:pPr>
+      <w:r>
+        <w:rPr>
+          <w:rFonts w:ascii="Times New Roman" w:hAnsi="Times New Roman"/>
+          <w:sz w:val="24"/>
+        </w:rPr>
+        <w:t xml:space="preserve">    print(paste0('T^2 = ', </w:t>
+      </w:r>
+      <w:proofErr w:type="spellStart"/>
+      <w:r>
+        <w:rPr>
+          <w:rFonts w:ascii="Times New Roman" w:hAnsi="Times New Roman"/>
+          <w:sz w:val="24"/>
+        </w:rPr>
+        <w:t>t_squared</w:t>
+      </w:r>
+      <w:proofErr w:type="spellEnd"/>
+      <w:r>
+        <w:rPr>
+          <w:rFonts w:ascii="Times New Roman" w:hAnsi="Times New Roman"/>
+          <w:sz w:val="24"/>
+        </w:rPr>
+        <w:t>, ' &gt; ',</w:t>
+      </w:r>
+      <w:proofErr w:type="spellStart"/>
+      <w:r>
+        <w:rPr>
+          <w:rFonts w:ascii="Times New Roman" w:hAnsi="Times New Roman"/>
+          <w:sz w:val="24"/>
+        </w:rPr>
+        <w:t>crit</w:t>
+      </w:r>
+      <w:proofErr w:type="spellEnd"/>
+      <w:r>
+        <w:rPr>
+          <w:rFonts w:ascii="Times New Roman" w:hAnsi="Times New Roman"/>
+          <w:sz w:val="24"/>
+        </w:rPr>
+        <w:t>))</w:t>
+      </w:r>
+    </w:p>
+    <w:p>
+      <w:pPr>
+        <w:ind w:left="360"/>
+        <w:jc w:val="both"/>
+        <w:rPr>
+          <w:rFonts w:ascii="Times New Roman" w:hAnsi="Times New Roman"/>
+          <w:sz w:val="24"/>
+        </w:rPr>
+      </w:pPr>
+      <w:r>
+        <w:rPr>
+          <w:rFonts w:ascii="Times New Roman" w:hAnsi="Times New Roman"/>
+          <w:sz w:val="24"/>
+        </w:rPr>
+        <w:t xml:space="preserve">    print('We therefore reject the null hypothesis H0:C*mu = 0 and determine that there is possibly treatment effects')</w:t>
+      </w:r>
+    </w:p>
+    <w:p>
+      <w:pPr>
+        <w:ind w:left="360"/>
+        <w:jc w:val="both"/>
+        <w:rPr>
+          <w:rFonts w:ascii="Times New Roman" w:hAnsi="Times New Roman"/>
+          <w:sz w:val="24"/>
+        </w:rPr>
+      </w:pPr>
+      <w:r>
+        <w:rPr>
+          <w:rFonts w:ascii="Times New Roman" w:hAnsi="Times New Roman"/>
+          <w:sz w:val="24"/>
+        </w:rPr>
+        <w:t xml:space="preserve">  }else{</w:t>
+      </w:r>
+    </w:p>
+    <w:p>
+      <w:pPr>
+        <w:ind w:left="360"/>
+        <w:jc w:val="both"/>
+        <w:rPr>
+          <w:rFonts w:ascii="Times New Roman" w:hAnsi="Times New Roman"/>
+          <w:sz w:val="24"/>
+        </w:rPr>
+      </w:pPr>
+      <w:r>
+        <w:rPr>
+          <w:rFonts w:ascii="Times New Roman" w:hAnsi="Times New Roman"/>
+          <w:sz w:val="24"/>
+        </w:rPr>
+        <w:t xml:space="preserve">    print(paste0('T^2 = ', </w:t>
+      </w:r>
+      <w:proofErr w:type="spellStart"/>
+      <w:r>
+        <w:rPr>
+          <w:rFonts w:ascii="Times New Roman" w:hAnsi="Times New Roman"/>
+          <w:sz w:val="24"/>
+        </w:rPr>
+        <w:t>t_squared</w:t>
+      </w:r>
+      <w:proofErr w:type="spellEnd"/>
+      <w:r>
+        <w:rPr>
+          <w:rFonts w:ascii="Times New Roman" w:hAnsi="Times New Roman"/>
+          <w:sz w:val="24"/>
+        </w:rPr>
+        <w:t>, ' &lt; ',</w:t>
+      </w:r>
+      <w:proofErr w:type="spellStart"/>
+      <w:r>
+        <w:rPr>
+          <w:rFonts w:ascii="Times New Roman" w:hAnsi="Times New Roman"/>
+          <w:sz w:val="24"/>
+        </w:rPr>
+        <w:t>crit</w:t>
+      </w:r>
+      <w:proofErr w:type="spellEnd"/>
+      <w:r>
+        <w:rPr>
+          <w:rFonts w:ascii="Times New Roman" w:hAnsi="Times New Roman"/>
+          <w:sz w:val="24"/>
+        </w:rPr>
+        <w:t>))</w:t>
+      </w:r>
+    </w:p>
+    <w:p>
+      <w:pPr>
+        <w:ind w:left="360"/>
+        <w:jc w:val="both"/>
+        <w:rPr>
+          <w:rFonts w:ascii="Times New Roman" w:hAnsi="Times New Roman"/>
+          <w:sz w:val="24"/>
+        </w:rPr>
+      </w:pPr>
+      <w:r>
+        <w:rPr>
+          <w:rFonts w:ascii="Times New Roman" w:hAnsi="Times New Roman"/>
+          <w:sz w:val="24"/>
+        </w:rPr>
+        <w:t xml:space="preserve">    print('We therefore do not reject the null hypothesis H0:C*mu = 0 and determine that there is no treatment effects')</w:t>
+      </w:r>
+    </w:p>
+    <w:p>
+      <w:pPr>
+        <w:ind w:left="360"/>
+        <w:jc w:val="both"/>
+        <w:rPr>
+          <w:rFonts w:ascii="Times New Roman" w:hAnsi="Times New Roman"/>
+          <w:sz w:val="24"/>
+        </w:rPr>
+      </w:pPr>
+      <w:r>
+        <w:rPr>
+          <w:rFonts w:ascii="Times New Roman" w:hAnsi="Times New Roman"/>
+          <w:sz w:val="24"/>
+        </w:rPr>
+        <w:t xml:space="preserve">  }</w:t>
+      </w:r>
+    </w:p>
+    <w:p>
+      <w:pPr>
+        <w:ind w:left="360"/>
+        <w:jc w:val="both"/>
+        <w:rPr>
+          <w:rFonts w:ascii="Times New Roman" w:hAnsi="Times New Roman"/>
+          <w:sz w:val="24"/>
+        </w:rPr>
+      </w:pPr>
+      <w:r>
+        <w:rPr>
+          <w:rFonts w:ascii="Times New Roman" w:hAnsi="Times New Roman"/>
+          <w:sz w:val="24"/>
+        </w:rPr>
+        <w:t xml:space="preserve">  </w:t>
+      </w:r>
+    </w:p>
+    <w:p>
+      <w:pPr>
+        <w:ind w:left="360"/>
+        <w:jc w:val="both"/>
+        <w:rPr>
+          <w:rFonts w:ascii="Times New Roman" w:hAnsi="Times New Roman"/>
+          <w:sz w:val="24"/>
+        </w:rPr>
+      </w:pPr>
+      <w:r>
+        <w:rPr>
+          <w:rFonts w:ascii="Times New Roman" w:hAnsi="Times New Roman"/>
+          <w:sz w:val="24"/>
+        </w:rPr>
+        <w:t xml:space="preserve">  print(paste0('p-value = ', </w:t>
+      </w:r>
+      <w:proofErr w:type="spellStart"/>
+      <w:r>
+        <w:rPr>
+          <w:rFonts w:ascii="Times New Roman" w:hAnsi="Times New Roman"/>
+          <w:sz w:val="24"/>
+        </w:rPr>
+        <w:t>p_val</w:t>
+      </w:r>
+      <w:proofErr w:type="spellEnd"/>
+      <w:r>
+        <w:rPr>
+          <w:rFonts w:ascii="Times New Roman" w:hAnsi="Times New Roman"/>
+          <w:sz w:val="24"/>
+        </w:rPr>
+        <w:t>))</w:t>
+      </w:r>
+    </w:p>
+    <w:p>
+      <w:pPr>
+        <w:ind w:left="360"/>
+        <w:jc w:val="both"/>
+        <w:rPr>
+          <w:rFonts w:ascii="Times New Roman" w:hAnsi="Times New Roman"/>
+          <w:sz w:val="24"/>
+        </w:rPr>
+      </w:pPr>
+      <w:r>
+        <w:rPr>
+          <w:rFonts w:ascii="Times New Roman" w:hAnsi="Times New Roman"/>
+          <w:sz w:val="24"/>
+        </w:rPr>
+        <w:t xml:space="preserve">  </w:t>
+      </w:r>
+    </w:p>
+    <w:p>
+      <w:pPr>
+        <w:ind w:left="360"/>
+        <w:jc w:val="both"/>
+        <w:rPr>
+          <w:rFonts w:ascii="Times New Roman" w:hAnsi="Times New Roman"/>
+          <w:sz w:val="24"/>
+        </w:rPr>
+      </w:pPr>
+      <w:r>
+        <w:rPr>
+          <w:rFonts w:ascii="Times New Roman" w:hAnsi="Times New Roman"/>
+          <w:sz w:val="24"/>
+        </w:rPr>
+        <w:t xml:space="preserve">  #Build up confidence intervals</w:t>
+      </w:r>
+    </w:p>
+    <w:p>
+      <w:pPr>
+        <w:ind w:left="360"/>
+        <w:jc w:val="both"/>
+        <w:rPr>
+          <w:rFonts w:ascii="Times New Roman" w:hAnsi="Times New Roman"/>
+          <w:sz w:val="24"/>
+        </w:rPr>
+      </w:pPr>
+      <w:r>
+        <w:rPr>
+          <w:rFonts w:ascii="Times New Roman" w:hAnsi="Times New Roman"/>
+          <w:sz w:val="24"/>
+        </w:rPr>
+        <w:t xml:space="preserve">  apply(C,1,function(c){</w:t>
+      </w:r>
+    </w:p>
+    <w:p>
+      <w:pPr>
+        <w:ind w:left="360"/>
+        <w:jc w:val="both"/>
+        <w:rPr>
+          <w:rFonts w:ascii="Times New Roman" w:hAnsi="Times New Roman"/>
+          <w:sz w:val="24"/>
+        </w:rPr>
+      </w:pPr>
+      <w:r>
+        <w:rPr>
+          <w:rFonts w:ascii="Times New Roman" w:hAnsi="Times New Roman"/>
+          <w:sz w:val="24"/>
+        </w:rPr>
+        <w:t xml:space="preserve">    ci &lt;- </w:t>
+      </w:r>
+      <w:proofErr w:type="spellStart"/>
+      <w:r>
+        <w:rPr>
+          <w:rFonts w:ascii="Times New Roman" w:hAnsi="Times New Roman"/>
+          <w:sz w:val="24"/>
+        </w:rPr>
+        <w:t>sqrt</w:t>
+      </w:r>
+      <w:proofErr w:type="spellEnd"/>
+      <w:r>
+        <w:rPr>
+          <w:rFonts w:ascii="Times New Roman" w:hAnsi="Times New Roman"/>
+          <w:sz w:val="24"/>
+        </w:rPr>
+        <w:t>(</w:t>
+      </w:r>
+      <w:proofErr w:type="spellStart"/>
+      <w:r>
+        <w:rPr>
+          <w:rFonts w:ascii="Times New Roman" w:hAnsi="Times New Roman"/>
+          <w:sz w:val="24"/>
+        </w:rPr>
+        <w:t>crit</w:t>
+      </w:r>
+      <w:proofErr w:type="spellEnd"/>
+      <w:r>
+        <w:rPr>
+          <w:rFonts w:ascii="Times New Roman" w:hAnsi="Times New Roman"/>
+          <w:sz w:val="24"/>
+        </w:rPr>
+        <w:t>*(t(c)%*%</w:t>
+      </w:r>
+      <w:proofErr w:type="spellStart"/>
+      <w:r>
+        <w:rPr>
+          <w:rFonts w:ascii="Times New Roman" w:hAnsi="Times New Roman"/>
+          <w:sz w:val="24"/>
+        </w:rPr>
+        <w:t>sd</w:t>
+      </w:r>
+      <w:proofErr w:type="spellEnd"/>
+      <w:r>
+        <w:rPr>
+          <w:rFonts w:ascii="Times New Roman" w:hAnsi="Times New Roman"/>
+          <w:sz w:val="24"/>
+        </w:rPr>
+        <w:t>%*%c/n))</w:t>
+      </w:r>
+    </w:p>
+    <w:p>
+      <w:pPr>
+        <w:ind w:left="360"/>
+        <w:jc w:val="both"/>
+        <w:rPr>
+          <w:rFonts w:ascii="Times New Roman" w:hAnsi="Times New Roman"/>
+          <w:sz w:val="24"/>
+        </w:rPr>
+      </w:pPr>
+      <w:r>
+        <w:rPr>
+          <w:rFonts w:ascii="Times New Roman" w:hAnsi="Times New Roman"/>
+          <w:sz w:val="24"/>
+        </w:rPr>
+        <w:t xml:space="preserve">    print(paste0('100(1-',significance,')% Confidence interval: (',c%*%</w:t>
+      </w:r>
+      <w:proofErr w:type="spellStart"/>
+      <w:r>
+        <w:rPr>
+          <w:rFonts w:ascii="Times New Roman" w:hAnsi="Times New Roman"/>
+          <w:sz w:val="24"/>
+        </w:rPr>
+        <w:t>dbar</w:t>
+      </w:r>
+      <w:proofErr w:type="spellEnd"/>
+      <w:r>
+        <w:rPr>
+          <w:rFonts w:ascii="Times New Roman" w:hAnsi="Times New Roman"/>
+          <w:sz w:val="24"/>
+        </w:rPr>
+        <w:t>-ci,'; ',c%*%</w:t>
+      </w:r>
+      <w:proofErr w:type="spellStart"/>
+      <w:r>
+        <w:rPr>
+          <w:rFonts w:ascii="Times New Roman" w:hAnsi="Times New Roman"/>
+          <w:sz w:val="24"/>
+        </w:rPr>
+        <w:t>dbar+ci</w:t>
+      </w:r>
+      <w:proofErr w:type="spellEnd"/>
+      <w:r>
+        <w:rPr>
+          <w:rFonts w:ascii="Times New Roman" w:hAnsi="Times New Roman"/>
+          <w:sz w:val="24"/>
+        </w:rPr>
+        <w:t>,')'))</w:t>
+      </w:r>
+    </w:p>
+    <w:p>
+      <w:pPr>
+        <w:ind w:left="360"/>
+        <w:jc w:val="both"/>
+        <w:rPr>
+          <w:rFonts w:ascii="Times New Roman" w:hAnsi="Times New Roman"/>
+          <w:sz w:val="24"/>
+        </w:rPr>
+      </w:pPr>
+      <w:r>
+        <w:rPr>
+          <w:rFonts w:ascii="Times New Roman" w:hAnsi="Times New Roman"/>
+          <w:sz w:val="24"/>
+        </w:rPr>
         <w:lastRenderedPageBreak/>
-        <w:t xml:space="preserve">  </w:t>
-      </w:r>
-    </w:p>
-    <w:p>
-      <w:pPr>
-        <w:ind w:left="360"/>
-        <w:jc w:val="both"/>
-        <w:rPr>
-          <w:rFonts w:ascii="Times New Roman" w:hAnsi="Times New Roman"/>
-          <w:sz w:val="24"/>
-        </w:rPr>
-      </w:pPr>
-      <w:r>
-        <w:rPr>
-          <w:rFonts w:ascii="Times New Roman" w:hAnsi="Times New Roman"/>
-          <w:sz w:val="24"/>
-        </w:rPr>
-        <w:t xml:space="preserve">  #Perform hypothesis test</w:t>
-      </w:r>
-    </w:p>
-    <w:p>
-      <w:pPr>
-        <w:ind w:left="360"/>
-        <w:jc w:val="both"/>
-        <w:rPr>
-          <w:rFonts w:ascii="Times New Roman" w:hAnsi="Times New Roman"/>
-          <w:sz w:val="24"/>
-        </w:rPr>
-      </w:pPr>
-      <w:r>
-        <w:rPr>
-          <w:rFonts w:ascii="Times New Roman" w:hAnsi="Times New Roman"/>
-          <w:sz w:val="24"/>
-        </w:rPr>
-        <w:t xml:space="preserve">  if(</w:t>
-      </w:r>
-      <w:proofErr w:type="spellStart"/>
-      <w:r>
-        <w:rPr>
-          <w:rFonts w:ascii="Times New Roman" w:hAnsi="Times New Roman"/>
-          <w:sz w:val="24"/>
-        </w:rPr>
-        <w:t>t_squared</w:t>
-      </w:r>
-      <w:proofErr w:type="spellEnd"/>
-      <w:r>
-        <w:rPr>
-          <w:rFonts w:ascii="Times New Roman" w:hAnsi="Times New Roman"/>
-          <w:sz w:val="24"/>
-        </w:rPr>
-        <w:t xml:space="preserve"> &gt; </w:t>
-      </w:r>
-      <w:proofErr w:type="spellStart"/>
-      <w:r>
-        <w:rPr>
-          <w:rFonts w:ascii="Times New Roman" w:hAnsi="Times New Roman"/>
-          <w:sz w:val="24"/>
-        </w:rPr>
-        <w:t>crit</w:t>
-      </w:r>
-      <w:proofErr w:type="spellEnd"/>
-      <w:r>
-        <w:rPr>
-          <w:rFonts w:ascii="Times New Roman" w:hAnsi="Times New Roman"/>
-          <w:sz w:val="24"/>
-        </w:rPr>
-        <w:t>){</w:t>
-      </w:r>
-    </w:p>
-    <w:p>
-      <w:pPr>
-        <w:ind w:left="360"/>
-        <w:jc w:val="both"/>
-        <w:rPr>
-          <w:rFonts w:ascii="Times New Roman" w:hAnsi="Times New Roman"/>
-          <w:sz w:val="24"/>
-        </w:rPr>
-      </w:pPr>
-      <w:r>
-        <w:rPr>
-          <w:rFonts w:ascii="Times New Roman" w:hAnsi="Times New Roman"/>
-          <w:sz w:val="24"/>
-        </w:rPr>
-        <w:t xml:space="preserve">    print(paste0('T^2 = ', </w:t>
-      </w:r>
-      <w:proofErr w:type="spellStart"/>
-      <w:r>
-        <w:rPr>
-          <w:rFonts w:ascii="Times New Roman" w:hAnsi="Times New Roman"/>
-          <w:sz w:val="24"/>
-        </w:rPr>
-        <w:t>t_squared</w:t>
-      </w:r>
-      <w:proofErr w:type="spellEnd"/>
-      <w:r>
-        <w:rPr>
-          <w:rFonts w:ascii="Times New Roman" w:hAnsi="Times New Roman"/>
-          <w:sz w:val="24"/>
-        </w:rPr>
-        <w:t>, ' &gt; ',</w:t>
-      </w:r>
-      <w:proofErr w:type="spellStart"/>
-      <w:r>
-        <w:rPr>
-          <w:rFonts w:ascii="Times New Roman" w:hAnsi="Times New Roman"/>
-          <w:sz w:val="24"/>
-        </w:rPr>
-        <w:t>crit</w:t>
-      </w:r>
-      <w:proofErr w:type="spellEnd"/>
-      <w:r>
-        <w:rPr>
-          <w:rFonts w:ascii="Times New Roman" w:hAnsi="Times New Roman"/>
-          <w:sz w:val="24"/>
-        </w:rPr>
-        <w:t>))</w:t>
-      </w:r>
-    </w:p>
-    <w:p>
-      <w:pPr>
-        <w:ind w:left="360"/>
-        <w:jc w:val="both"/>
-        <w:rPr>
-          <w:rFonts w:ascii="Times New Roman" w:hAnsi="Times New Roman"/>
-          <w:sz w:val="24"/>
-        </w:rPr>
-      </w:pPr>
-      <w:r>
-        <w:rPr>
-          <w:rFonts w:ascii="Times New Roman" w:hAnsi="Times New Roman"/>
-          <w:sz w:val="24"/>
-        </w:rPr>
-        <w:t xml:space="preserve">    print('We therefore reject the null hypothesis H0:C*mu = 0 and determine that there is possibly treatment effects')</w:t>
-      </w:r>
-    </w:p>
-    <w:p>
-      <w:pPr>
-        <w:ind w:left="360"/>
-        <w:jc w:val="both"/>
-        <w:rPr>
-          <w:rFonts w:ascii="Times New Roman" w:hAnsi="Times New Roman"/>
-          <w:sz w:val="24"/>
-        </w:rPr>
-      </w:pPr>
-      <w:r>
-        <w:rPr>
-          <w:rFonts w:ascii="Times New Roman" w:hAnsi="Times New Roman"/>
-          <w:sz w:val="24"/>
-        </w:rPr>
-        <w:t xml:space="preserve">  }else{</w:t>
-      </w:r>
-    </w:p>
-    <w:p>
-      <w:pPr>
-        <w:ind w:left="360"/>
-        <w:jc w:val="both"/>
-        <w:rPr>
-          <w:rFonts w:ascii="Times New Roman" w:hAnsi="Times New Roman"/>
-          <w:sz w:val="24"/>
-        </w:rPr>
-      </w:pPr>
-      <w:r>
-        <w:rPr>
-          <w:rFonts w:ascii="Times New Roman" w:hAnsi="Times New Roman"/>
-          <w:sz w:val="24"/>
-        </w:rPr>
-        <w:t xml:space="preserve">    print(paste0('T^2 = ', </w:t>
-      </w:r>
-      <w:proofErr w:type="spellStart"/>
-      <w:r>
-        <w:rPr>
-          <w:rFonts w:ascii="Times New Roman" w:hAnsi="Times New Roman"/>
-          <w:sz w:val="24"/>
-        </w:rPr>
-        <w:t>t_squared</w:t>
-      </w:r>
-      <w:proofErr w:type="spellEnd"/>
-      <w:r>
-        <w:rPr>
-          <w:rFonts w:ascii="Times New Roman" w:hAnsi="Times New Roman"/>
-          <w:sz w:val="24"/>
-        </w:rPr>
-        <w:t>, ' &lt; ',</w:t>
-      </w:r>
-      <w:proofErr w:type="spellStart"/>
-      <w:r>
-        <w:rPr>
-          <w:rFonts w:ascii="Times New Roman" w:hAnsi="Times New Roman"/>
-          <w:sz w:val="24"/>
-        </w:rPr>
-        <w:t>crit</w:t>
-      </w:r>
-      <w:proofErr w:type="spellEnd"/>
-      <w:r>
-        <w:rPr>
-          <w:rFonts w:ascii="Times New Roman" w:hAnsi="Times New Roman"/>
-          <w:sz w:val="24"/>
-        </w:rPr>
-        <w:t>))</w:t>
-      </w:r>
-    </w:p>
-    <w:p>
-      <w:pPr>
-        <w:ind w:left="360"/>
-        <w:jc w:val="both"/>
-        <w:rPr>
-          <w:rFonts w:ascii="Times New Roman" w:hAnsi="Times New Roman"/>
-          <w:sz w:val="24"/>
-        </w:rPr>
-      </w:pPr>
-      <w:r>
-        <w:rPr>
-          <w:rFonts w:ascii="Times New Roman" w:hAnsi="Times New Roman"/>
-          <w:sz w:val="24"/>
-        </w:rPr>
-        <w:t xml:space="preserve">    print('We therefore do not reject the null hypothesis H0:C*mu = 0 and determine that there is no treatment effects')</w:t>
-      </w:r>
-    </w:p>
-    <w:p>
-      <w:pPr>
-        <w:ind w:left="360"/>
-        <w:jc w:val="both"/>
-        <w:rPr>
-          <w:rFonts w:ascii="Times New Roman" w:hAnsi="Times New Roman"/>
-          <w:sz w:val="24"/>
-        </w:rPr>
-      </w:pPr>
-      <w:r>
-        <w:rPr>
-          <w:rFonts w:ascii="Times New Roman" w:hAnsi="Times New Roman"/>
-          <w:sz w:val="24"/>
-        </w:rPr>
-        <w:t xml:space="preserve">  }</w:t>
-      </w:r>
-    </w:p>
-    <w:p>
-      <w:pPr>
-        <w:ind w:left="360"/>
-        <w:jc w:val="both"/>
-        <w:rPr>
-          <w:rFonts w:ascii="Times New Roman" w:hAnsi="Times New Roman"/>
-          <w:sz w:val="24"/>
-        </w:rPr>
-      </w:pPr>
-      <w:r>
-        <w:rPr>
-          <w:rFonts w:ascii="Times New Roman" w:hAnsi="Times New Roman"/>
-          <w:sz w:val="24"/>
-        </w:rPr>
-        <w:t xml:space="preserve">  </w:t>
-      </w:r>
-    </w:p>
-    <w:p>
-      <w:pPr>
-        <w:ind w:left="360"/>
-        <w:jc w:val="both"/>
-        <w:rPr>
-          <w:rFonts w:ascii="Times New Roman" w:hAnsi="Times New Roman"/>
-          <w:sz w:val="24"/>
-        </w:rPr>
-      </w:pPr>
-      <w:r>
-        <w:rPr>
-          <w:rFonts w:ascii="Times New Roman" w:hAnsi="Times New Roman"/>
-          <w:sz w:val="24"/>
-        </w:rPr>
-        <w:t xml:space="preserve">  print(paste0('p-value = ', </w:t>
-      </w:r>
-      <w:proofErr w:type="spellStart"/>
-      <w:r>
-        <w:rPr>
-          <w:rFonts w:ascii="Times New Roman" w:hAnsi="Times New Roman"/>
-          <w:sz w:val="24"/>
-        </w:rPr>
-        <w:t>p_val</w:t>
-      </w:r>
-      <w:proofErr w:type="spellEnd"/>
-      <w:r>
-        <w:rPr>
-          <w:rFonts w:ascii="Times New Roman" w:hAnsi="Times New Roman"/>
-          <w:sz w:val="24"/>
-        </w:rPr>
-        <w:t>))</w:t>
-      </w:r>
-    </w:p>
-    <w:p>
-      <w:pPr>
-        <w:ind w:left="360"/>
-        <w:jc w:val="both"/>
-        <w:rPr>
-          <w:rFonts w:ascii="Times New Roman" w:hAnsi="Times New Roman"/>
-          <w:sz w:val="24"/>
-        </w:rPr>
-      </w:pPr>
-      <w:r>
-        <w:rPr>
-          <w:rFonts w:ascii="Times New Roman" w:hAnsi="Times New Roman"/>
-          <w:sz w:val="24"/>
-        </w:rPr>
-        <w:t xml:space="preserve">  </w:t>
-      </w:r>
-    </w:p>
-    <w:p>
-      <w:pPr>
-        <w:ind w:left="360"/>
-        <w:jc w:val="both"/>
-        <w:rPr>
-          <w:rFonts w:ascii="Times New Roman" w:hAnsi="Times New Roman"/>
-          <w:sz w:val="24"/>
-        </w:rPr>
-      </w:pPr>
-      <w:r>
-        <w:rPr>
-          <w:rFonts w:ascii="Times New Roman" w:hAnsi="Times New Roman"/>
-          <w:sz w:val="24"/>
-        </w:rPr>
-        <w:t xml:space="preserve">  #Build up confidence intervals</w:t>
-      </w:r>
-    </w:p>
-    <w:p>
-      <w:pPr>
-        <w:ind w:left="360"/>
-        <w:jc w:val="both"/>
-        <w:rPr>
-          <w:rFonts w:ascii="Times New Roman" w:hAnsi="Times New Roman"/>
-          <w:sz w:val="24"/>
-        </w:rPr>
-      </w:pPr>
-      <w:r>
-        <w:rPr>
-          <w:rFonts w:ascii="Times New Roman" w:hAnsi="Times New Roman"/>
-          <w:sz w:val="24"/>
-        </w:rPr>
-        <w:t xml:space="preserve">  apply(C,1,function(c){</w:t>
-      </w:r>
-    </w:p>
-    <w:p>
-      <w:pPr>
-        <w:ind w:left="360"/>
-        <w:jc w:val="both"/>
-        <w:rPr>
-          <w:rFonts w:ascii="Times New Roman" w:hAnsi="Times New Roman"/>
-          <w:sz w:val="24"/>
-        </w:rPr>
-      </w:pPr>
-      <w:r>
-        <w:rPr>
-          <w:rFonts w:ascii="Times New Roman" w:hAnsi="Times New Roman"/>
-          <w:sz w:val="24"/>
-        </w:rPr>
-        <w:t xml:space="preserve">    ci &lt;- </w:t>
-      </w:r>
-      <w:proofErr w:type="spellStart"/>
-      <w:r>
-        <w:rPr>
-          <w:rFonts w:ascii="Times New Roman" w:hAnsi="Times New Roman"/>
-          <w:sz w:val="24"/>
-        </w:rPr>
-        <w:t>sqrt</w:t>
-      </w:r>
-      <w:proofErr w:type="spellEnd"/>
-      <w:r>
-        <w:rPr>
-          <w:rFonts w:ascii="Times New Roman" w:hAnsi="Times New Roman"/>
-          <w:sz w:val="24"/>
-        </w:rPr>
-        <w:t>(</w:t>
-      </w:r>
-      <w:proofErr w:type="spellStart"/>
-      <w:r>
-        <w:rPr>
-          <w:rFonts w:ascii="Times New Roman" w:hAnsi="Times New Roman"/>
-          <w:sz w:val="24"/>
-        </w:rPr>
-        <w:t>crit</w:t>
-      </w:r>
-      <w:proofErr w:type="spellEnd"/>
-      <w:r>
-        <w:rPr>
-          <w:rFonts w:ascii="Times New Roman" w:hAnsi="Times New Roman"/>
-          <w:sz w:val="24"/>
-        </w:rPr>
-        <w:t>*(t(c)%*%</w:t>
-      </w:r>
-      <w:proofErr w:type="spellStart"/>
-      <w:r>
-        <w:rPr>
-          <w:rFonts w:ascii="Times New Roman" w:hAnsi="Times New Roman"/>
-          <w:sz w:val="24"/>
-        </w:rPr>
-        <w:t>sd</w:t>
-      </w:r>
-      <w:proofErr w:type="spellEnd"/>
-      <w:r>
-        <w:rPr>
-          <w:rFonts w:ascii="Times New Roman" w:hAnsi="Times New Roman"/>
-          <w:sz w:val="24"/>
-        </w:rPr>
-        <w:t>%*%c/n))</w:t>
-      </w:r>
-    </w:p>
-    <w:p>
-      <w:pPr>
-        <w:ind w:left="360"/>
-        <w:jc w:val="both"/>
-        <w:rPr>
-          <w:rFonts w:ascii="Times New Roman" w:hAnsi="Times New Roman"/>
-          <w:sz w:val="24"/>
-        </w:rPr>
-      </w:pPr>
-      <w:r>
-        <w:rPr>
-          <w:rFonts w:ascii="Times New Roman" w:hAnsi="Times New Roman"/>
-          <w:sz w:val="24"/>
-        </w:rPr>
-        <w:t xml:space="preserve">    print(paste0('100(1-',significance,')% Confidence interval: (',c%*%</w:t>
-      </w:r>
-      <w:proofErr w:type="spellStart"/>
-      <w:r>
-        <w:rPr>
-          <w:rFonts w:ascii="Times New Roman" w:hAnsi="Times New Roman"/>
-          <w:sz w:val="24"/>
-        </w:rPr>
-        <w:t>dbar</w:t>
-      </w:r>
-      <w:proofErr w:type="spellEnd"/>
-      <w:r>
-        <w:rPr>
-          <w:rFonts w:ascii="Times New Roman" w:hAnsi="Times New Roman"/>
-          <w:sz w:val="24"/>
-        </w:rPr>
-        <w:t>-ci,'; ',c%*%</w:t>
-      </w:r>
-      <w:proofErr w:type="spellStart"/>
-      <w:r>
-        <w:rPr>
-          <w:rFonts w:ascii="Times New Roman" w:hAnsi="Times New Roman"/>
-          <w:sz w:val="24"/>
-        </w:rPr>
-        <w:t>dbar+ci</w:t>
-      </w:r>
-      <w:proofErr w:type="spellEnd"/>
-      <w:r>
-        <w:rPr>
-          <w:rFonts w:ascii="Times New Roman" w:hAnsi="Times New Roman"/>
-          <w:sz w:val="24"/>
-        </w:rPr>
-        <w:t>,')'))</w:t>
-      </w:r>
-    </w:p>
-    <w:p>
-      <w:pPr>
-        <w:ind w:left="360"/>
-        <w:jc w:val="both"/>
-        <w:rPr>
-          <w:rFonts w:ascii="Times New Roman" w:hAnsi="Times New Roman"/>
-          <w:sz w:val="24"/>
-        </w:rPr>
-      </w:pPr>
-      <w:r>
-        <w:rPr>
-          <w:rFonts w:ascii="Times New Roman" w:hAnsi="Times New Roman"/>
-          <w:sz w:val="24"/>
-        </w:rPr>
         <w:t xml:space="preserve">  })</w:t>
       </w:r>
     </w:p>
@@ -5921,6 +7862,130 @@
     </w:p>
     <w:p>
       <w:pPr>
+        <w:jc w:val="both"/>
+        <w:rPr>
+          <w:rFonts w:ascii="Times New Roman" w:hAnsi="Times New Roman"/>
+          <w:sz w:val="24"/>
+        </w:rPr>
+      </w:pPr>
+      <w:r>
+        <w:rPr>
+          <w:noProof/>
+          <w:lang w:val="en-US" w:eastAsia="en-US"/>
+        </w:rPr>
+        <w:drawing>
+          <wp:inline distT="0" distB="0" distL="0" distR="0" wp14:anchorId="567E2915" wp14:editId="76C7C27C">
+            <wp:extent cx="4017378" cy="2861953"/>
+            <wp:effectExtent l="0" t="0" r="2540" b="0"/>
+            <wp:docPr id="3" name="Picture 3"/>
+            <wp:cNvGraphicFramePr>
+              <a:graphicFrameLocks xmlns:a="http://schemas.openxmlformats.org/drawingml/2006/main" noChangeAspect="1"/>
+            </wp:cNvGraphicFramePr>
+            <a:graphic xmlns:a="http://schemas.openxmlformats.org/drawingml/2006/main">
+              <a:graphicData uri="http://schemas.openxmlformats.org/drawingml/2006/picture">
+                <pic:pic xmlns:pic="http://schemas.openxmlformats.org/drawingml/2006/picture">
+                  <pic:nvPicPr>
+                    <pic:cNvPr id="0" name=""/>
+                    <pic:cNvPicPr/>
+                  </pic:nvPicPr>
+                  <pic:blipFill>
+                    <a:blip r:embed="rId26"/>
+                    <a:stretch>
+                      <a:fillRect/>
+                    </a:stretch>
+                  </pic:blipFill>
+                  <pic:spPr>
+                    <a:xfrm>
+                      <a:off x="0" y="0"/>
+                      <a:ext cx="4017791" cy="2862248"/>
+                    </a:xfrm>
+                    <a:prstGeom prst="rect">
+                      <a:avLst/>
+                    </a:prstGeom>
+                  </pic:spPr>
+                </pic:pic>
+              </a:graphicData>
+            </a:graphic>
+          </wp:inline>
+        </w:drawing>
+      </w:r>
+    </w:p>
+    <w:p>
+      <w:pPr>
+        <w:jc w:val="both"/>
+        <w:rPr>
+          <w:rFonts w:ascii="Times New Roman" w:hAnsi="Times New Roman"/>
+          <w:sz w:val="24"/>
+        </w:rPr>
+      </w:pPr>
+      <w:r>
+        <w:rPr>
+          <w:rFonts w:ascii="Times New Roman" w:hAnsi="Times New Roman"/>
+          <w:sz w:val="24"/>
+        </w:rPr>
+        <w:t>The hypothesis was rejected in Example 6.1, the same as we would have were we to consider just the confidence region.  However, the confidence intervals do include the 0 point, both in the simultaneous and Bonferroni cases.</w:t>
+      </w:r>
+      <w:r>
+        <w:rPr>
+          <w:rFonts w:ascii="Times New Roman" w:hAnsi="Times New Roman"/>
+          <w:sz w:val="24"/>
+        </w:rPr>
+        <w:t xml:space="preserve">  The analysis assumes a normal distribution of </w:t>
+      </w:r>
+      <w:proofErr w:type="spellStart"/>
+      <w:r>
+        <w:rPr>
+          <w:rFonts w:ascii="Times New Roman" w:hAnsi="Times New Roman"/>
+          <w:sz w:val="24"/>
+        </w:rPr>
+        <w:t>D</w:t>
+      </w:r>
+      <w:r>
+        <w:rPr>
+          <w:rFonts w:ascii="Times New Roman" w:hAnsi="Times New Roman"/>
+          <w:sz w:val="24"/>
+          <w:vertAlign w:val="subscript"/>
+        </w:rPr>
+        <w:t>j</w:t>
+      </w:r>
+      <w:proofErr w:type="spellEnd"/>
+      <w:r>
+        <w:rPr>
+          <w:rFonts w:ascii="Times New Roman" w:hAnsi="Times New Roman"/>
+          <w:sz w:val="24"/>
+        </w:rPr>
+        <w:t>, complicating the situation further with 1 or 2 outliers.  The sample is too small to remove the effects of outliers, and further investigation is needed.</w:t>
+      </w:r>
+    </w:p>
+    <w:p>
+      <w:pPr>
+        <w:jc w:val="both"/>
+        <w:rPr>
+          <w:rFonts w:ascii="Times New Roman" w:hAnsi="Times New Roman"/>
+          <w:sz w:val="24"/>
+        </w:rPr>
+      </w:pPr>
+    </w:p>
+    <w:p>
+      <w:pPr>
+        <w:jc w:val="both"/>
+        <w:rPr>
+          <w:rFonts w:ascii="Times New Roman" w:hAnsi="Times New Roman"/>
+          <w:sz w:val="24"/>
+        </w:rPr>
+      </w:pPr>
+    </w:p>
+    <w:p>
+      <w:pPr>
+        <w:jc w:val="both"/>
+        <w:rPr>
+          <w:rFonts w:ascii="Times New Roman" w:hAnsi="Times New Roman"/>
+          <w:sz w:val="24"/>
+        </w:rPr>
+      </w:pPr>
+    </w:p>
+    <w:p>
+      <w:pPr>
         <w:numPr>
           <w:ilvl w:val="0"/>
           <w:numId w:val="1"/>
@@ -5936,6 +8001,7 @@
           <w:rFonts w:ascii="Times New Roman" w:hAnsi="Times New Roman"/>
           <w:sz w:val="24"/>
         </w:rPr>
+        <w:lastRenderedPageBreak/>
         <w:t>Exercise 6.2</w:t>
       </w:r>
     </w:p>
@@ -5990,7 +8056,6 @@
           <w:rFonts w:ascii="Times New Roman" w:hAnsi="Times New Roman"/>
           <w:sz w:val="24"/>
         </w:rPr>
-        <w:lastRenderedPageBreak/>
         <w:t>Exercise 6.8</w:t>
       </w:r>
     </w:p>
@@ -6092,6 +8157,8 @@
         </w:rPr>
         <w:t>epeat Examples 6.9 and 6.13</w:t>
       </w:r>
+      <w:bookmarkStart w:id="0" w:name="_GoBack"/>
+      <w:bookmarkEnd w:id="0"/>
     </w:p>
     <w:p>
       <w:pPr>
@@ -7103,11 +9170,11 @@
   </w:compat>
   <w:rsids>
     <w:rsidRoot w:val="00077104"/>
+    <w:rsid w:val="00017676"/>
     <w:rsid w:val="00077104"/>
     <w:rsid w:val="00124080"/>
     <w:rsid w:val="001E714F"/>
     <w:rsid w:val="00754A0F"/>
-    <w:rsid w:val="00A1055A"/>
   </w:rsids>
   <m:mathPr>
     <m:mathFont m:val="Cambria Math"/>

</xml_diff>

<commit_message>
Finished 6.8 of Johnson & Wichern
</commit_message>
<xml_diff>
--- a/assignment_1/Assignment 1.docx
+++ b/assignment_1/Assignment 1.docx
@@ -174,9 +174,6 @@
               <w:sdtPr>
                 <w:alias w:val="Abstract"/>
                 <w:id w:val="276713183"/>
-                <w:placeholder>
-                  <w:docPart w:val="E227DB6D62A147B7B8B0C58A1998A8F4"/>
-                </w:placeholder>
                 <w:dataBinding w:prefixMappings="xmlns:ns0='http://schemas.microsoft.com/office/2006/coverPageProps'" w:xpath="/ns0:CoverPageProperties[1]/ns0:Abstract[1]" w:storeItemID="{55AF091B-3C7A-41E3-B477-F2FDAA23CFDA}"/>
                 <w:text/>
               </w:sdtPr>
@@ -352,10 +349,10 @@
             <v:path o:extrusionok="f" gradientshapeok="t" o:connecttype="rect"/>
             <o:lock v:ext="edit" aspectratio="t"/>
           </v:shapetype>
-          <v:shape id="_x0000_i1025" type="#_x0000_t75" style="width:15.75pt;height:15pt" o:ole="">
+          <v:shape id="_x0000_i1025" type="#_x0000_t75" style="width:15.9pt;height:14.95pt" o:ole="">
             <v:imagedata r:id="rId7" o:title=""/>
           </v:shape>
-          <o:OLEObject Type="Embed" ProgID="Equation.3" ShapeID="_x0000_i1025" DrawAspect="Content" ObjectID="_1627062202" r:id="rId8"/>
+          <o:OLEObject Type="Embed" ProgID="Equation.3" ShapeID="_x0000_i1025" DrawAspect="Content" ObjectID="_1627228201" r:id="rId8"/>
         </w:object>
       </w:r>
       <w:r>
@@ -373,10 +370,10 @@
           <w:lang w:val="nl-NL"/>
         </w:rPr>
         <w:object w:dxaOrig="1420" w:dyaOrig="360">
-          <v:shape id="_x0000_i1026" type="#_x0000_t75" style="width:71.25pt;height:18pt" o:ole="">
+          <v:shape id="_x0000_i1026" type="#_x0000_t75" style="width:71.05pt;height:17.75pt" o:ole="">
             <v:imagedata r:id="rId9" o:title=""/>
           </v:shape>
-          <o:OLEObject Type="Embed" ProgID="Equation.3" ShapeID="_x0000_i1026" DrawAspect="Content" ObjectID="_1627062203" r:id="rId10"/>
+          <o:OLEObject Type="Embed" ProgID="Equation.3" ShapeID="_x0000_i1026" DrawAspect="Content" ObjectID="_1627228202" r:id="rId10"/>
         </w:object>
       </w:r>
       <w:r>
@@ -394,10 +391,10 @@
           <w:lang w:val="nl-NL"/>
         </w:rPr>
         <w:object w:dxaOrig="900" w:dyaOrig="279">
-          <v:shape id="_x0000_i1027" type="#_x0000_t75" style="width:45pt;height:14.25pt" o:ole="">
+          <v:shape id="_x0000_i1027" type="#_x0000_t75" style="width:44.9pt;height:14.05pt" o:ole="">
             <v:imagedata r:id="rId11" o:title=""/>
           </v:shape>
-          <o:OLEObject Type="Embed" ProgID="Equation.3" ShapeID="_x0000_i1027" DrawAspect="Content" ObjectID="_1627062204" r:id="rId12"/>
+          <o:OLEObject Type="Embed" ProgID="Equation.3" ShapeID="_x0000_i1027" DrawAspect="Content" ObjectID="_1627228203" r:id="rId12"/>
         </w:object>
       </w:r>
       <w:r>
@@ -2616,10 +2613,10 @@
           <w:position w:val="-12"/>
         </w:rPr>
         <w:object w:dxaOrig="260" w:dyaOrig="360">
-          <v:shape id="_x0000_i1028" type="#_x0000_t75" style="width:12.75pt;height:18pt" o:ole="">
+          <v:shape id="_x0000_i1028" type="#_x0000_t75" style="width:13.1pt;height:17.75pt" o:ole="">
             <v:imagedata r:id="rId13" o:title=""/>
           </v:shape>
-          <o:OLEObject Type="Embed" ProgID="Equation.3" ShapeID="_x0000_i1028" DrawAspect="Content" ObjectID="_1627062205" r:id="rId14"/>
+          <o:OLEObject Type="Embed" ProgID="Equation.3" ShapeID="_x0000_i1028" DrawAspect="Content" ObjectID="_1627228204" r:id="rId14"/>
         </w:object>
       </w:r>
       <w:r>
@@ -2647,10 +2644,10 @@
           <w:lang w:val="nl-NL"/>
         </w:rPr>
         <w:object w:dxaOrig="320" w:dyaOrig="300">
-          <v:shape id="_x0000_i1029" type="#_x0000_t75" style="width:15.75pt;height:15pt" o:ole="">
+          <v:shape id="_x0000_i1029" type="#_x0000_t75" style="width:15.9pt;height:14.95pt" o:ole="">
             <v:imagedata r:id="rId7" o:title=""/>
           </v:shape>
-          <o:OLEObject Type="Embed" ProgID="Equation.3" ShapeID="_x0000_i1029" DrawAspect="Content" ObjectID="_1627062206" r:id="rId15"/>
+          <o:OLEObject Type="Embed" ProgID="Equation.3" ShapeID="_x0000_i1029" DrawAspect="Content" ObjectID="_1627228205" r:id="rId15"/>
         </w:object>
       </w:r>
       <w:r>
@@ -2678,10 +2675,10 @@
           <w:lang w:val="nl-NL"/>
         </w:rPr>
         <w:object w:dxaOrig="3820" w:dyaOrig="740">
-          <v:shape id="_x0000_i1030" type="#_x0000_t75" style="width:190.5pt;height:37.5pt" o:ole="">
+          <v:shape id="_x0000_i1030" type="#_x0000_t75" style="width:190.75pt;height:37.4pt" o:ole="">
             <v:imagedata r:id="rId16" o:title=""/>
           </v:shape>
-          <o:OLEObject Type="Embed" ProgID="Equation.3" ShapeID="_x0000_i1030" DrawAspect="Content" ObjectID="_1627062207" r:id="rId17"/>
+          <o:OLEObject Type="Embed" ProgID="Equation.3" ShapeID="_x0000_i1030" DrawAspect="Content" ObjectID="_1627228206" r:id="rId17"/>
         </w:object>
       </w:r>
       <w:r>
@@ -2726,10 +2723,10 @@
           <w:lang w:val="nl-NL"/>
         </w:rPr>
         <w:object w:dxaOrig="2980" w:dyaOrig="700">
-          <v:shape id="_x0000_i1031" type="#_x0000_t75" style="width:148.5pt;height:34.5pt" o:ole="">
+          <v:shape id="_x0000_i1031" type="#_x0000_t75" style="width:148.7pt;height:34.6pt" o:ole="">
             <v:imagedata r:id="rId18" o:title=""/>
           </v:shape>
-          <o:OLEObject Type="Embed" ProgID="Equation.3" ShapeID="_x0000_i1031" DrawAspect="Content" ObjectID="_1627062208" r:id="rId19"/>
+          <o:OLEObject Type="Embed" ProgID="Equation.3" ShapeID="_x0000_i1031" DrawAspect="Content" ObjectID="_1627228207" r:id="rId19"/>
         </w:object>
       </w:r>
       <w:r>
@@ -4152,10 +4149,10 @@
           <w:position w:val="-6"/>
         </w:rPr>
         <w:object w:dxaOrig="200" w:dyaOrig="279">
-          <v:shape id="_x0000_i1032" type="#_x0000_t75" style="width:10.5pt;height:14.25pt" o:ole="">
+          <v:shape id="_x0000_i1032" type="#_x0000_t75" style="width:10.3pt;height:14.05pt" o:ole="">
             <v:imagedata r:id="rId20" o:title=""/>
           </v:shape>
-          <o:OLEObject Type="Embed" ProgID="Equation.3" ShapeID="_x0000_i1032" DrawAspect="Content" ObjectID="_1627062209" r:id="rId21"/>
+          <o:OLEObject Type="Embed" ProgID="Equation.3" ShapeID="_x0000_i1032" DrawAspect="Content" ObjectID="_1627228208" r:id="rId21"/>
         </w:object>
       </w:r>
       <w:r>
@@ -4173,10 +4170,10 @@
           <w:lang w:val="nl-NL"/>
         </w:rPr>
         <w:object w:dxaOrig="1180" w:dyaOrig="340">
-          <v:shape id="_x0000_i1033" type="#_x0000_t75" style="width:59.25pt;height:16.5pt" o:ole="">
+          <v:shape id="_x0000_i1033" type="#_x0000_t75" style="width:58.9pt;height:16.85pt" o:ole="">
             <v:imagedata r:id="rId22" o:title=""/>
           </v:shape>
-          <o:OLEObject Type="Embed" ProgID="Equation.3" ShapeID="_x0000_i1033" DrawAspect="Content" ObjectID="_1627062210" r:id="rId23"/>
+          <o:OLEObject Type="Embed" ProgID="Equation.3" ShapeID="_x0000_i1033" DrawAspect="Content" ObjectID="_1627228209" r:id="rId23"/>
         </w:object>
       </w:r>
       <w:r>
@@ -4204,10 +4201,10 @@
           <w:lang w:val="nl-NL"/>
         </w:rPr>
         <w:object w:dxaOrig="3980" w:dyaOrig="660">
-          <v:shape id="_x0000_i1034" type="#_x0000_t75" style="width:199.5pt;height:33pt" o:ole="">
+          <v:shape id="_x0000_i1034" type="#_x0000_t75" style="width:199.15pt;height:32.75pt" o:ole="">
             <v:imagedata r:id="rId24" o:title=""/>
           </v:shape>
-          <o:OLEObject Type="Embed" ProgID="Equation.3" ShapeID="_x0000_i1034" DrawAspect="Content" ObjectID="_1627062211" r:id="rId25"/>
+          <o:OLEObject Type="Embed" ProgID="Equation.3" ShapeID="_x0000_i1034" DrawAspect="Content" ObjectID="_1627228210" r:id="rId25"/>
         </w:object>
       </w:r>
       <w:r>
@@ -6269,10 +6266,10 @@
           <w:lang w:val="nl-NL"/>
         </w:rPr>
         <w:object w:dxaOrig="320" w:dyaOrig="300">
-          <v:shape id="_x0000_i1035" type="#_x0000_t75" style="width:15.75pt;height:15pt" o:ole="">
+          <v:shape id="_x0000_i1035" type="#_x0000_t75" style="width:15.9pt;height:14.95pt" o:ole="">
             <v:imagedata r:id="rId7" o:title=""/>
           </v:shape>
-          <o:OLEObject Type="Embed" ProgID="Equation.3" ShapeID="_x0000_i1035" DrawAspect="Content" ObjectID="_1627062212" r:id="rId27"/>
+          <o:OLEObject Type="Embed" ProgID="Equation.3" ShapeID="_x0000_i1035" DrawAspect="Content" ObjectID="_1627228211" r:id="rId27"/>
         </w:object>
       </w:r>
       <w:r>
@@ -6308,10 +6305,10 @@
           <w:lang w:val="nl-NL"/>
         </w:rPr>
         <w:object w:dxaOrig="4280" w:dyaOrig="740">
-          <v:shape id="_x0000_i1036" type="#_x0000_t75" style="width:214.5pt;height:37.5pt" o:ole="">
+          <v:shape id="_x0000_i1036" type="#_x0000_t75" style="width:214.15pt;height:37.4pt" o:ole="">
             <v:imagedata r:id="rId28" o:title=""/>
           </v:shape>
-          <o:OLEObject Type="Embed" ProgID="Equation.3" ShapeID="_x0000_i1036" DrawAspect="Content" ObjectID="_1627062213" r:id="rId29"/>
+          <o:OLEObject Type="Embed" ProgID="Equation.3" ShapeID="_x0000_i1036" DrawAspect="Content" ObjectID="_1627228212" r:id="rId29"/>
         </w:object>
       </w:r>
       <w:r>
@@ -6355,10 +6352,10 @@
           <w:lang w:val="nl-NL"/>
         </w:rPr>
         <w:object w:dxaOrig="760" w:dyaOrig="279">
-          <v:shape id="_x0000_i1037" type="#_x0000_t75" style="width:38.25pt;height:14.25pt" o:ole="">
+          <v:shape id="_x0000_i1037" type="#_x0000_t75" style="width:38.35pt;height:14.05pt" o:ole="">
             <v:imagedata r:id="rId30" o:title=""/>
           </v:shape>
-          <o:OLEObject Type="Embed" ProgID="Equation.3" ShapeID="_x0000_i1037" DrawAspect="Content" ObjectID="_1627062214" r:id="rId31"/>
+          <o:OLEObject Type="Embed" ProgID="Equation.3" ShapeID="_x0000_i1037" DrawAspect="Content" ObjectID="_1627228213" r:id="rId31"/>
         </w:object>
       </w:r>
       <w:r>
@@ -8061,6 +8058,1787 @@
     </w:p>
     <w:p>
       <w:pPr>
+        <w:ind w:left="360"/>
+        <w:jc w:val="both"/>
+        <w:rPr>
+          <w:rFonts w:ascii="Times New Roman" w:hAnsi="Times New Roman"/>
+          <w:sz w:val="24"/>
+        </w:rPr>
+      </w:pPr>
+    </w:p>
+    <w:p>
+      <w:pPr>
+        <w:ind w:left="360"/>
+        <w:jc w:val="both"/>
+        <w:rPr>
+          <w:rFonts w:ascii="Times New Roman" w:hAnsi="Times New Roman"/>
+          <w:sz w:val="24"/>
+        </w:rPr>
+      </w:pPr>
+      <w:r>
+        <w:rPr>
+          <w:rFonts w:ascii="Times New Roman" w:hAnsi="Times New Roman"/>
+          <w:sz w:val="24"/>
+        </w:rPr>
+        <w:t xml:space="preserve">treatment_1 &lt;- matrix(c(6,5,8,4,7,7,9,6,9,9), </w:t>
+      </w:r>
+      <w:proofErr w:type="spellStart"/>
+      <w:r>
+        <w:rPr>
+          <w:rFonts w:ascii="Times New Roman" w:hAnsi="Times New Roman"/>
+          <w:sz w:val="24"/>
+        </w:rPr>
+        <w:t>nrow</w:t>
+      </w:r>
+      <w:proofErr w:type="spellEnd"/>
+      <w:r>
+        <w:rPr>
+          <w:rFonts w:ascii="Times New Roman" w:hAnsi="Times New Roman"/>
+          <w:sz w:val="24"/>
+        </w:rPr>
+        <w:t>=5)</w:t>
+      </w:r>
+    </w:p>
+    <w:p>
+      <w:pPr>
+        <w:ind w:left="360"/>
+        <w:jc w:val="both"/>
+        <w:rPr>
+          <w:rFonts w:ascii="Times New Roman" w:hAnsi="Times New Roman"/>
+          <w:sz w:val="24"/>
+        </w:rPr>
+      </w:pPr>
+      <w:r>
+        <w:rPr>
+          <w:rFonts w:ascii="Times New Roman" w:hAnsi="Times New Roman"/>
+          <w:sz w:val="24"/>
+        </w:rPr>
+        <w:t xml:space="preserve">treatment_2 &lt;- matrix(c(3,1,2,3,6,3), </w:t>
+      </w:r>
+      <w:proofErr w:type="spellStart"/>
+      <w:r>
+        <w:rPr>
+          <w:rFonts w:ascii="Times New Roman" w:hAnsi="Times New Roman"/>
+          <w:sz w:val="24"/>
+        </w:rPr>
+        <w:t>nrow</w:t>
+      </w:r>
+      <w:proofErr w:type="spellEnd"/>
+      <w:r>
+        <w:rPr>
+          <w:rFonts w:ascii="Times New Roman" w:hAnsi="Times New Roman"/>
+          <w:sz w:val="24"/>
+        </w:rPr>
+        <w:t>=3)</w:t>
+      </w:r>
+    </w:p>
+    <w:p>
+      <w:pPr>
+        <w:ind w:left="360"/>
+        <w:jc w:val="both"/>
+        <w:rPr>
+          <w:rFonts w:ascii="Times New Roman" w:hAnsi="Times New Roman"/>
+          <w:sz w:val="24"/>
+        </w:rPr>
+      </w:pPr>
+      <w:r>
+        <w:rPr>
+          <w:rFonts w:ascii="Times New Roman" w:hAnsi="Times New Roman"/>
+          <w:sz w:val="24"/>
+        </w:rPr>
+        <w:t xml:space="preserve">treatment_3 &lt;- matrix(c(2,5,3,2,3,1,1,3), </w:t>
+      </w:r>
+      <w:proofErr w:type="spellStart"/>
+      <w:r>
+        <w:rPr>
+          <w:rFonts w:ascii="Times New Roman" w:hAnsi="Times New Roman"/>
+          <w:sz w:val="24"/>
+        </w:rPr>
+        <w:t>nrow</w:t>
+      </w:r>
+      <w:proofErr w:type="spellEnd"/>
+      <w:r>
+        <w:rPr>
+          <w:rFonts w:ascii="Times New Roman" w:hAnsi="Times New Roman"/>
+          <w:sz w:val="24"/>
+        </w:rPr>
+        <w:t>=4)</w:t>
+      </w:r>
+    </w:p>
+    <w:p>
+      <w:pPr>
+        <w:ind w:left="360"/>
+        <w:jc w:val="both"/>
+        <w:rPr>
+          <w:rFonts w:ascii="Times New Roman" w:hAnsi="Times New Roman"/>
+          <w:sz w:val="24"/>
+        </w:rPr>
+      </w:pPr>
+    </w:p>
+    <w:p>
+      <w:pPr>
+        <w:ind w:left="360"/>
+        <w:jc w:val="both"/>
+        <w:rPr>
+          <w:rFonts w:ascii="Times New Roman" w:hAnsi="Times New Roman"/>
+          <w:sz w:val="24"/>
+        </w:rPr>
+      </w:pPr>
+      <w:r>
+        <w:rPr>
+          <w:rFonts w:ascii="Times New Roman" w:hAnsi="Times New Roman"/>
+          <w:sz w:val="24"/>
+        </w:rPr>
+        <w:t xml:space="preserve">mu1 &lt;- </w:t>
+      </w:r>
+      <w:proofErr w:type="spellStart"/>
+      <w:r>
+        <w:rPr>
+          <w:rFonts w:ascii="Times New Roman" w:hAnsi="Times New Roman"/>
+          <w:sz w:val="24"/>
+        </w:rPr>
+        <w:t>colMeans</w:t>
+      </w:r>
+      <w:proofErr w:type="spellEnd"/>
+      <w:r>
+        <w:rPr>
+          <w:rFonts w:ascii="Times New Roman" w:hAnsi="Times New Roman"/>
+          <w:sz w:val="24"/>
+        </w:rPr>
+        <w:t>(treatment_1)</w:t>
+      </w:r>
+    </w:p>
+    <w:p>
+      <w:pPr>
+        <w:ind w:left="360"/>
+        <w:jc w:val="both"/>
+        <w:rPr>
+          <w:rFonts w:ascii="Times New Roman" w:hAnsi="Times New Roman"/>
+          <w:sz w:val="24"/>
+        </w:rPr>
+      </w:pPr>
+      <w:r>
+        <w:rPr>
+          <w:rFonts w:ascii="Times New Roman" w:hAnsi="Times New Roman"/>
+          <w:sz w:val="24"/>
+        </w:rPr>
+        <w:t xml:space="preserve">mu2 &lt;- </w:t>
+      </w:r>
+      <w:proofErr w:type="spellStart"/>
+      <w:r>
+        <w:rPr>
+          <w:rFonts w:ascii="Times New Roman" w:hAnsi="Times New Roman"/>
+          <w:sz w:val="24"/>
+        </w:rPr>
+        <w:t>colMeans</w:t>
+      </w:r>
+      <w:proofErr w:type="spellEnd"/>
+      <w:r>
+        <w:rPr>
+          <w:rFonts w:ascii="Times New Roman" w:hAnsi="Times New Roman"/>
+          <w:sz w:val="24"/>
+        </w:rPr>
+        <w:t>(treatment_2)</w:t>
+      </w:r>
+    </w:p>
+    <w:p>
+      <w:pPr>
+        <w:ind w:left="360"/>
+        <w:jc w:val="both"/>
+        <w:rPr>
+          <w:rFonts w:ascii="Times New Roman" w:hAnsi="Times New Roman"/>
+          <w:sz w:val="24"/>
+        </w:rPr>
+      </w:pPr>
+      <w:r>
+        <w:rPr>
+          <w:rFonts w:ascii="Times New Roman" w:hAnsi="Times New Roman"/>
+          <w:sz w:val="24"/>
+        </w:rPr>
+        <w:t xml:space="preserve">mu3 &lt;- </w:t>
+      </w:r>
+      <w:proofErr w:type="spellStart"/>
+      <w:r>
+        <w:rPr>
+          <w:rFonts w:ascii="Times New Roman" w:hAnsi="Times New Roman"/>
+          <w:sz w:val="24"/>
+        </w:rPr>
+        <w:t>colMeans</w:t>
+      </w:r>
+      <w:proofErr w:type="spellEnd"/>
+      <w:r>
+        <w:rPr>
+          <w:rFonts w:ascii="Times New Roman" w:hAnsi="Times New Roman"/>
+          <w:sz w:val="24"/>
+        </w:rPr>
+        <w:t>(treatment_3)</w:t>
+      </w:r>
+    </w:p>
+    <w:p>
+      <w:pPr>
+        <w:ind w:left="360"/>
+        <w:jc w:val="both"/>
+        <w:rPr>
+          <w:rFonts w:ascii="Times New Roman" w:hAnsi="Times New Roman"/>
+          <w:sz w:val="24"/>
+        </w:rPr>
+      </w:pPr>
+    </w:p>
+    <w:p>
+      <w:pPr>
+        <w:ind w:left="360"/>
+        <w:jc w:val="both"/>
+        <w:rPr>
+          <w:rFonts w:ascii="Times New Roman" w:hAnsi="Times New Roman"/>
+          <w:sz w:val="24"/>
+        </w:rPr>
+      </w:pPr>
+      <w:r>
+        <w:rPr>
+          <w:rFonts w:ascii="Times New Roman" w:hAnsi="Times New Roman"/>
+          <w:sz w:val="24"/>
+        </w:rPr>
+        <w:t>mu &lt;- (mu1+mu2+mu3)/3</w:t>
+      </w:r>
+    </w:p>
+    <w:p>
+      <w:pPr>
+        <w:ind w:left="360"/>
+        <w:jc w:val="both"/>
+        <w:rPr>
+          <w:rFonts w:ascii="Times New Roman" w:hAnsi="Times New Roman"/>
+          <w:sz w:val="24"/>
+        </w:rPr>
+      </w:pPr>
+    </w:p>
+    <w:p>
+      <w:pPr>
+        <w:ind w:left="360"/>
+        <w:jc w:val="both"/>
+        <w:rPr>
+          <w:rFonts w:ascii="Times New Roman" w:hAnsi="Times New Roman"/>
+          <w:sz w:val="24"/>
+        </w:rPr>
+      </w:pPr>
+      <w:r>
+        <w:rPr>
+          <w:rFonts w:ascii="Times New Roman" w:hAnsi="Times New Roman"/>
+          <w:sz w:val="24"/>
+        </w:rPr>
+        <w:t>est_treatment_effect_1 &lt;- mu1-mu</w:t>
+      </w:r>
+    </w:p>
+    <w:p>
+      <w:pPr>
+        <w:ind w:left="360"/>
+        <w:jc w:val="both"/>
+        <w:rPr>
+          <w:rFonts w:ascii="Times New Roman" w:hAnsi="Times New Roman"/>
+          <w:sz w:val="24"/>
+        </w:rPr>
+      </w:pPr>
+      <w:r>
+        <w:rPr>
+          <w:rFonts w:ascii="Times New Roman" w:hAnsi="Times New Roman"/>
+          <w:sz w:val="24"/>
+        </w:rPr>
+        <w:t>est_treatment_effect_2 &lt;- mu2-mu</w:t>
+      </w:r>
+    </w:p>
+    <w:p>
+      <w:pPr>
+        <w:ind w:left="360"/>
+        <w:jc w:val="both"/>
+        <w:rPr>
+          <w:rFonts w:ascii="Times New Roman" w:hAnsi="Times New Roman"/>
+          <w:sz w:val="24"/>
+        </w:rPr>
+      </w:pPr>
+      <w:r>
+        <w:rPr>
+          <w:rFonts w:ascii="Times New Roman" w:hAnsi="Times New Roman"/>
+          <w:sz w:val="24"/>
+        </w:rPr>
+        <w:t>est_treatment_effect_3 &lt;- mu3-mu</w:t>
+      </w:r>
+    </w:p>
+    <w:p>
+      <w:pPr>
+        <w:ind w:left="360"/>
+        <w:jc w:val="both"/>
+        <w:rPr>
+          <w:rFonts w:ascii="Times New Roman" w:hAnsi="Times New Roman"/>
+          <w:sz w:val="24"/>
+        </w:rPr>
+      </w:pPr>
+    </w:p>
+    <w:p>
+      <w:pPr>
+        <w:ind w:left="360"/>
+        <w:jc w:val="both"/>
+        <w:rPr>
+          <w:rFonts w:ascii="Times New Roman" w:hAnsi="Times New Roman"/>
+          <w:sz w:val="24"/>
+        </w:rPr>
+      </w:pPr>
+      <w:r>
+        <w:rPr>
+          <w:rFonts w:ascii="Times New Roman" w:hAnsi="Times New Roman"/>
+          <w:sz w:val="24"/>
+        </w:rPr>
+        <w:t>residual_1 &lt;- treatment_1-mu1</w:t>
+      </w:r>
+    </w:p>
+    <w:p>
+      <w:pPr>
+        <w:ind w:left="360"/>
+        <w:jc w:val="both"/>
+        <w:rPr>
+          <w:rFonts w:ascii="Times New Roman" w:hAnsi="Times New Roman"/>
+          <w:sz w:val="24"/>
+        </w:rPr>
+      </w:pPr>
+      <w:r>
+        <w:rPr>
+          <w:rFonts w:ascii="Times New Roman" w:hAnsi="Times New Roman"/>
+          <w:sz w:val="24"/>
+        </w:rPr>
+        <w:t>residual_2 &lt;- treatment_2-mu2</w:t>
+      </w:r>
+    </w:p>
+    <w:p>
+      <w:pPr>
+        <w:ind w:left="360"/>
+        <w:jc w:val="both"/>
+        <w:rPr>
+          <w:rFonts w:ascii="Times New Roman" w:hAnsi="Times New Roman"/>
+          <w:sz w:val="24"/>
+        </w:rPr>
+      </w:pPr>
+      <w:r>
+        <w:rPr>
+          <w:rFonts w:ascii="Times New Roman" w:hAnsi="Times New Roman"/>
+          <w:sz w:val="24"/>
+        </w:rPr>
+        <w:t>residual_3 &lt;- treatment_3-mu3</w:t>
+      </w:r>
+    </w:p>
+    <w:p>
+      <w:pPr>
+        <w:ind w:left="360"/>
+        <w:jc w:val="both"/>
+        <w:rPr>
+          <w:rFonts w:ascii="Times New Roman" w:hAnsi="Times New Roman"/>
+          <w:sz w:val="24"/>
+        </w:rPr>
+      </w:pPr>
+    </w:p>
+    <w:p>
+      <w:pPr>
+        <w:jc w:val="both"/>
+        <w:rPr>
+          <w:rFonts w:ascii="Times New Roman" w:hAnsi="Times New Roman"/>
+          <w:sz w:val="24"/>
+        </w:rPr>
+      </w:pPr>
+      <w:r>
+        <w:rPr>
+          <w:rFonts w:ascii="Times New Roman" w:hAnsi="Times New Roman"/>
+          <w:sz w:val="24"/>
+        </w:rPr>
+        <w:t xml:space="preserve">&gt; </w:t>
+      </w:r>
+      <w:proofErr w:type="spellStart"/>
+      <w:r>
+        <w:rPr>
+          <w:rFonts w:ascii="Times New Roman" w:hAnsi="Times New Roman"/>
+          <w:sz w:val="24"/>
+        </w:rPr>
+        <w:t>assertthat</w:t>
+      </w:r>
+      <w:proofErr w:type="spellEnd"/>
+      <w:r>
+        <w:rPr>
+          <w:rFonts w:ascii="Times New Roman" w:hAnsi="Times New Roman"/>
+          <w:sz w:val="24"/>
+        </w:rPr>
+        <w:t>::</w:t>
+      </w:r>
+      <w:proofErr w:type="spellStart"/>
+      <w:r>
+        <w:rPr>
+          <w:rFonts w:ascii="Times New Roman" w:hAnsi="Times New Roman"/>
+          <w:sz w:val="24"/>
+        </w:rPr>
+        <w:t>are_equal</w:t>
+      </w:r>
+      <w:proofErr w:type="spellEnd"/>
+      <w:r>
+        <w:rPr>
+          <w:rFonts w:ascii="Times New Roman" w:hAnsi="Times New Roman"/>
+          <w:sz w:val="24"/>
+        </w:rPr>
+        <w:t>(treatment_1, mu+est_treatment_effect_1+residual_1)</w:t>
+      </w:r>
+    </w:p>
+    <w:p>
+      <w:pPr>
+        <w:jc w:val="both"/>
+        <w:rPr>
+          <w:rFonts w:ascii="Times New Roman" w:hAnsi="Times New Roman"/>
+          <w:sz w:val="24"/>
+        </w:rPr>
+      </w:pPr>
+      <w:r>
+        <w:rPr>
+          <w:rFonts w:ascii="Times New Roman" w:hAnsi="Times New Roman"/>
+          <w:sz w:val="24"/>
+        </w:rPr>
+        <w:t>[1] TRUE</w:t>
+      </w:r>
+    </w:p>
+    <w:p>
+      <w:pPr>
+        <w:jc w:val="both"/>
+        <w:rPr>
+          <w:rFonts w:ascii="Times New Roman" w:hAnsi="Times New Roman"/>
+          <w:sz w:val="24"/>
+        </w:rPr>
+      </w:pPr>
+      <w:r>
+        <w:rPr>
+          <w:rFonts w:ascii="Times New Roman" w:hAnsi="Times New Roman"/>
+          <w:sz w:val="24"/>
+        </w:rPr>
+        <w:t xml:space="preserve">&gt; </w:t>
+      </w:r>
+      <w:proofErr w:type="spellStart"/>
+      <w:r>
+        <w:rPr>
+          <w:rFonts w:ascii="Times New Roman" w:hAnsi="Times New Roman"/>
+          <w:sz w:val="24"/>
+        </w:rPr>
+        <w:t>assertthat</w:t>
+      </w:r>
+      <w:proofErr w:type="spellEnd"/>
+      <w:r>
+        <w:rPr>
+          <w:rFonts w:ascii="Times New Roman" w:hAnsi="Times New Roman"/>
+          <w:sz w:val="24"/>
+        </w:rPr>
+        <w:t>::</w:t>
+      </w:r>
+      <w:proofErr w:type="spellStart"/>
+      <w:r>
+        <w:rPr>
+          <w:rFonts w:ascii="Times New Roman" w:hAnsi="Times New Roman"/>
+          <w:sz w:val="24"/>
+        </w:rPr>
+        <w:t>are_equal</w:t>
+      </w:r>
+      <w:proofErr w:type="spellEnd"/>
+      <w:r>
+        <w:rPr>
+          <w:rFonts w:ascii="Times New Roman" w:hAnsi="Times New Roman"/>
+          <w:sz w:val="24"/>
+        </w:rPr>
+        <w:t>(treatment_2, mu+est_treatment_effect_2+residual_2)</w:t>
+      </w:r>
+    </w:p>
+    <w:p>
+      <w:pPr>
+        <w:jc w:val="both"/>
+        <w:rPr>
+          <w:rFonts w:ascii="Times New Roman" w:hAnsi="Times New Roman"/>
+          <w:sz w:val="24"/>
+        </w:rPr>
+      </w:pPr>
+      <w:r>
+        <w:rPr>
+          <w:rFonts w:ascii="Times New Roman" w:hAnsi="Times New Roman"/>
+          <w:sz w:val="24"/>
+        </w:rPr>
+        <w:t>[1] TRUE</w:t>
+      </w:r>
+    </w:p>
+    <w:p>
+      <w:pPr>
+        <w:jc w:val="both"/>
+        <w:rPr>
+          <w:rFonts w:ascii="Times New Roman" w:hAnsi="Times New Roman"/>
+          <w:sz w:val="24"/>
+        </w:rPr>
+      </w:pPr>
+      <w:r>
+        <w:rPr>
+          <w:rFonts w:ascii="Times New Roman" w:hAnsi="Times New Roman"/>
+          <w:sz w:val="24"/>
+        </w:rPr>
+        <w:t xml:space="preserve">&gt; </w:t>
+      </w:r>
+      <w:proofErr w:type="spellStart"/>
+      <w:r>
+        <w:rPr>
+          <w:rFonts w:ascii="Times New Roman" w:hAnsi="Times New Roman"/>
+          <w:sz w:val="24"/>
+        </w:rPr>
+        <w:t>assertthat</w:t>
+      </w:r>
+      <w:proofErr w:type="spellEnd"/>
+      <w:r>
+        <w:rPr>
+          <w:rFonts w:ascii="Times New Roman" w:hAnsi="Times New Roman"/>
+          <w:sz w:val="24"/>
+        </w:rPr>
+        <w:t>::</w:t>
+      </w:r>
+      <w:proofErr w:type="spellStart"/>
+      <w:r>
+        <w:rPr>
+          <w:rFonts w:ascii="Times New Roman" w:hAnsi="Times New Roman"/>
+          <w:sz w:val="24"/>
+        </w:rPr>
+        <w:t>are_equal</w:t>
+      </w:r>
+      <w:proofErr w:type="spellEnd"/>
+      <w:r>
+        <w:rPr>
+          <w:rFonts w:ascii="Times New Roman" w:hAnsi="Times New Roman"/>
+          <w:sz w:val="24"/>
+        </w:rPr>
+        <w:t>(treatment_3, mu+est_treatment_effect_3+residual_3)</w:t>
+      </w:r>
+    </w:p>
+    <w:p>
+      <w:pPr>
+        <w:jc w:val="both"/>
+        <w:rPr>
+          <w:rFonts w:ascii="Times New Roman" w:hAnsi="Times New Roman"/>
+          <w:sz w:val="24"/>
+        </w:rPr>
+      </w:pPr>
+      <w:r>
+        <w:rPr>
+          <w:rFonts w:ascii="Times New Roman" w:hAnsi="Times New Roman"/>
+          <w:sz w:val="24"/>
+        </w:rPr>
+        <w:t>[1] TRUE</w:t>
+      </w:r>
+    </w:p>
+    <w:p>
+      <w:pPr>
+        <w:jc w:val="both"/>
+        <w:rPr>
+          <w:rFonts w:ascii="Times New Roman" w:hAnsi="Times New Roman"/>
+          <w:sz w:val="24"/>
+        </w:rPr>
+      </w:pPr>
+    </w:p>
+    <w:p>
+      <w:pPr>
+        <w:jc w:val="both"/>
+        <w:rPr>
+          <w:rFonts w:ascii="Times New Roman" w:hAnsi="Times New Roman"/>
+          <w:sz w:val="24"/>
+        </w:rPr>
+      </w:pPr>
+      <w:r>
+        <w:rPr>
+          <w:rFonts w:ascii="Times New Roman" w:hAnsi="Times New Roman"/>
+          <w:sz w:val="24"/>
+        </w:rPr>
+        <w:t xml:space="preserve">B &lt;- </w:t>
+      </w:r>
+      <w:proofErr w:type="spellStart"/>
+      <w:r>
+        <w:rPr>
+          <w:rFonts w:ascii="Times New Roman" w:hAnsi="Times New Roman"/>
+          <w:sz w:val="24"/>
+        </w:rPr>
+        <w:t>nrow</w:t>
+      </w:r>
+      <w:proofErr w:type="spellEnd"/>
+      <w:r>
+        <w:rPr>
+          <w:rFonts w:ascii="Times New Roman" w:hAnsi="Times New Roman"/>
+          <w:sz w:val="24"/>
+        </w:rPr>
+        <w:t xml:space="preserve">(treatment_1)*(mu1-mu)%*%t(mu1-mu) + </w:t>
+      </w:r>
+      <w:proofErr w:type="spellStart"/>
+      <w:r>
+        <w:rPr>
+          <w:rFonts w:ascii="Times New Roman" w:hAnsi="Times New Roman"/>
+          <w:sz w:val="24"/>
+        </w:rPr>
+        <w:t>nrow</w:t>
+      </w:r>
+      <w:proofErr w:type="spellEnd"/>
+      <w:r>
+        <w:rPr>
+          <w:rFonts w:ascii="Times New Roman" w:hAnsi="Times New Roman"/>
+          <w:sz w:val="24"/>
+        </w:rPr>
+        <w:t xml:space="preserve">(treatment_2)*(mu2-mu)%*%t(mu2-mu) + </w:t>
+      </w:r>
+      <w:proofErr w:type="spellStart"/>
+      <w:r>
+        <w:rPr>
+          <w:rFonts w:ascii="Times New Roman" w:hAnsi="Times New Roman"/>
+          <w:sz w:val="24"/>
+        </w:rPr>
+        <w:t>nrow</w:t>
+      </w:r>
+      <w:proofErr w:type="spellEnd"/>
+      <w:r>
+        <w:rPr>
+          <w:rFonts w:ascii="Times New Roman" w:hAnsi="Times New Roman"/>
+          <w:sz w:val="24"/>
+        </w:rPr>
+        <w:t>(treatment_3)*(mu3-mu)%*%t(mu3-mu)</w:t>
+      </w:r>
+    </w:p>
+    <w:p>
+      <w:pPr>
+        <w:jc w:val="both"/>
+        <w:rPr>
+          <w:rFonts w:ascii="Times New Roman" w:hAnsi="Times New Roman"/>
+          <w:sz w:val="24"/>
+        </w:rPr>
+      </w:pPr>
+    </w:p>
+    <w:p>
+      <w:pPr>
+        <w:jc w:val="both"/>
+        <w:rPr>
+          <w:rFonts w:ascii="Times New Roman" w:hAnsi="Times New Roman"/>
+          <w:sz w:val="24"/>
+        </w:rPr>
+      </w:pPr>
+      <w:r>
+        <w:rPr>
+          <w:rFonts w:ascii="Times New Roman" w:hAnsi="Times New Roman"/>
+          <w:sz w:val="24"/>
+        </w:rPr>
+        <w:t>W &lt;- (t(treatment_1)-mu1)%*%t(t(treatment_1)-mu1) + (t(treatment_2)-mu2)%*%t(t(treatment_2)-mu2) + (t(treatment_3)-mu3)%*%t(t(treatment_3)-mu3)</w:t>
+      </w:r>
+    </w:p>
+    <w:p>
+      <w:pPr>
+        <w:jc w:val="both"/>
+        <w:rPr>
+          <w:rFonts w:ascii="Times New Roman" w:hAnsi="Times New Roman"/>
+          <w:sz w:val="24"/>
+        </w:rPr>
+      </w:pPr>
+    </w:p>
+    <w:p>
+      <w:pPr>
+        <w:jc w:val="both"/>
+        <w:rPr>
+          <w:rFonts w:ascii="Times New Roman" w:hAnsi="Times New Roman"/>
+          <w:sz w:val="24"/>
+        </w:rPr>
+      </w:pPr>
+      <w:r>
+        <w:rPr>
+          <w:rFonts w:ascii="Times New Roman" w:hAnsi="Times New Roman"/>
+          <w:sz w:val="24"/>
+        </w:rPr>
+        <w:t>total &lt;- (t(treatment_1)-mu)%*%t(t(treatment_1)-mu) + ((t(treatment_2)-mu)%*%t(t(treatment_2)-mu)) + ((t(treatment_3)-mu)%*%t(t(treatment_3)-mu))</w:t>
+      </w:r>
+    </w:p>
+    <w:p>
+      <w:pPr>
+        <w:jc w:val="both"/>
+        <w:rPr>
+          <w:rFonts w:ascii="Times New Roman" w:hAnsi="Times New Roman"/>
+          <w:sz w:val="24"/>
+        </w:rPr>
+      </w:pPr>
+    </w:p>
+    <w:p>
+      <w:pPr>
+        <w:jc w:val="both"/>
+        <w:rPr>
+          <w:rFonts w:ascii="Times New Roman" w:hAnsi="Times New Roman"/>
+          <w:sz w:val="24"/>
+        </w:rPr>
+      </w:pPr>
+      <w:r>
+        <w:rPr>
+          <w:rFonts w:ascii="Times New Roman" w:hAnsi="Times New Roman"/>
+          <w:sz w:val="24"/>
+        </w:rPr>
+        <w:t xml:space="preserve">&gt; </w:t>
+      </w:r>
+      <w:proofErr w:type="spellStart"/>
+      <w:r>
+        <w:rPr>
+          <w:rFonts w:ascii="Times New Roman" w:hAnsi="Times New Roman"/>
+          <w:sz w:val="24"/>
+        </w:rPr>
+        <w:t>assertthat</w:t>
+      </w:r>
+      <w:proofErr w:type="spellEnd"/>
+      <w:r>
+        <w:rPr>
+          <w:rFonts w:ascii="Times New Roman" w:hAnsi="Times New Roman"/>
+          <w:sz w:val="24"/>
+        </w:rPr>
+        <w:t>::</w:t>
+      </w:r>
+      <w:proofErr w:type="spellStart"/>
+      <w:r>
+        <w:rPr>
+          <w:rFonts w:ascii="Times New Roman" w:hAnsi="Times New Roman"/>
+          <w:sz w:val="24"/>
+        </w:rPr>
+        <w:t>are_equal</w:t>
+      </w:r>
+      <w:proofErr w:type="spellEnd"/>
+      <w:r>
+        <w:rPr>
+          <w:rFonts w:ascii="Times New Roman" w:hAnsi="Times New Roman"/>
+          <w:sz w:val="24"/>
+        </w:rPr>
+        <w:t>(B+W, total)</w:t>
+      </w:r>
+    </w:p>
+    <w:p>
+      <w:pPr>
+        <w:jc w:val="both"/>
+        <w:rPr>
+          <w:rFonts w:ascii="Times New Roman" w:hAnsi="Times New Roman"/>
+          <w:sz w:val="24"/>
+        </w:rPr>
+      </w:pPr>
+      <w:r>
+        <w:rPr>
+          <w:rFonts w:ascii="Times New Roman" w:hAnsi="Times New Roman"/>
+          <w:sz w:val="24"/>
+        </w:rPr>
+        <w:t>[1] TRUE</w:t>
+      </w:r>
+    </w:p>
+    <w:p>
+      <w:pPr>
+        <w:spacing w:after="200" w:line="276" w:lineRule="auto"/>
+        <w:rPr>
+          <w:rFonts w:ascii="Times New Roman" w:hAnsi="Times New Roman"/>
+          <w:sz w:val="24"/>
+        </w:rPr>
+      </w:pPr>
+      <w:r>
+        <w:rPr>
+          <w:rFonts w:ascii="Times New Roman" w:hAnsi="Times New Roman"/>
+          <w:sz w:val="24"/>
+        </w:rPr>
+        <w:br w:type="page"/>
+      </w:r>
+    </w:p>
+    <w:p>
+      <w:pPr>
+        <w:jc w:val="both"/>
+        <w:rPr>
+          <w:rFonts w:ascii="Times New Roman" w:hAnsi="Times New Roman"/>
+          <w:sz w:val="24"/>
+        </w:rPr>
+      </w:pPr>
+      <w:bookmarkStart w:id="0" w:name="_GoBack"/>
+      <w:bookmarkEnd w:id="0"/>
+    </w:p>
+    <w:tbl>
+      <w:tblPr>
+        <w:tblW w:w="5820" w:type="dxa"/>
+        <w:tblInd w:w="93" w:type="dxa"/>
+        <w:tblLook w:val="04A0" w:firstRow="1" w:lastRow="0" w:firstColumn="1" w:lastColumn="0" w:noHBand="0" w:noVBand="1"/>
+      </w:tblPr>
+      <w:tblGrid>
+        <w:gridCol w:w="1880"/>
+        <w:gridCol w:w="830"/>
+        <w:gridCol w:w="1102"/>
+        <w:gridCol w:w="2020"/>
+      </w:tblGrid>
+      <w:tr>
+        <w:trPr>
+          <w:trHeight w:val="300"/>
+        </w:trPr>
+        <w:tc>
+          <w:tcPr>
+            <w:tcW w:w="1880" w:type="dxa"/>
+            <w:tcBorders>
+              <w:top w:val="single" w:sz="4" w:space="0" w:color="auto"/>
+              <w:left w:val="single" w:sz="4" w:space="0" w:color="auto"/>
+              <w:bottom w:val="single" w:sz="4" w:space="0" w:color="auto"/>
+              <w:right w:val="single" w:sz="4" w:space="0" w:color="auto"/>
+            </w:tcBorders>
+            <w:shd w:val="clear" w:color="auto" w:fill="auto"/>
+            <w:noWrap/>
+            <w:vAlign w:val="bottom"/>
+            <w:hideMark/>
+          </w:tcPr>
+          <w:p>
+            <w:pPr>
+              <w:rPr>
+                <w:rFonts w:ascii="Calibri" w:hAnsi="Calibri" w:cs="Calibri"/>
+                <w:color w:val="000000"/>
+                <w:sz w:val="22"/>
+                <w:szCs w:val="22"/>
+                <w:lang w:val="en-US" w:eastAsia="en-US"/>
+              </w:rPr>
+            </w:pPr>
+            <w:r>
+              <w:rPr>
+                <w:rFonts w:ascii="Calibri" w:hAnsi="Calibri" w:cs="Calibri"/>
+                <w:color w:val="000000"/>
+                <w:sz w:val="22"/>
+                <w:szCs w:val="22"/>
+                <w:lang w:val="en-US" w:eastAsia="en-US"/>
+              </w:rPr>
+              <w:t>Source of variation</w:t>
+            </w:r>
+          </w:p>
+        </w:tc>
+        <w:tc>
+          <w:tcPr>
+            <w:tcW w:w="1920" w:type="dxa"/>
+            <w:gridSpan w:val="2"/>
+            <w:tcBorders>
+              <w:top w:val="single" w:sz="4" w:space="0" w:color="auto"/>
+              <w:left w:val="nil"/>
+              <w:bottom w:val="single" w:sz="4" w:space="0" w:color="auto"/>
+              <w:right w:val="single" w:sz="4" w:space="0" w:color="auto"/>
+            </w:tcBorders>
+            <w:shd w:val="clear" w:color="auto" w:fill="auto"/>
+            <w:noWrap/>
+            <w:vAlign w:val="bottom"/>
+            <w:hideMark/>
+          </w:tcPr>
+          <w:p>
+            <w:pPr>
+              <w:jc w:val="center"/>
+              <w:rPr>
+                <w:rFonts w:ascii="Calibri" w:hAnsi="Calibri" w:cs="Calibri"/>
+                <w:color w:val="000000"/>
+                <w:sz w:val="22"/>
+                <w:szCs w:val="22"/>
+                <w:lang w:val="en-US" w:eastAsia="en-US"/>
+              </w:rPr>
+            </w:pPr>
+            <w:r>
+              <w:rPr>
+                <w:rFonts w:ascii="Calibri" w:hAnsi="Calibri" w:cs="Calibri"/>
+                <w:color w:val="000000"/>
+                <w:sz w:val="22"/>
+                <w:szCs w:val="22"/>
+                <w:lang w:val="en-US" w:eastAsia="en-US"/>
+              </w:rPr>
+              <w:t>Matrix SS</w:t>
+            </w:r>
+          </w:p>
+        </w:tc>
+        <w:tc>
+          <w:tcPr>
+            <w:tcW w:w="2020" w:type="dxa"/>
+            <w:tcBorders>
+              <w:top w:val="single" w:sz="4" w:space="0" w:color="auto"/>
+              <w:left w:val="nil"/>
+              <w:bottom w:val="single" w:sz="4" w:space="0" w:color="auto"/>
+              <w:right w:val="single" w:sz="4" w:space="0" w:color="auto"/>
+            </w:tcBorders>
+            <w:shd w:val="clear" w:color="auto" w:fill="auto"/>
+            <w:noWrap/>
+            <w:vAlign w:val="bottom"/>
+            <w:hideMark/>
+          </w:tcPr>
+          <w:p>
+            <w:pPr>
+              <w:rPr>
+                <w:rFonts w:ascii="Calibri" w:hAnsi="Calibri" w:cs="Calibri"/>
+                <w:color w:val="000000"/>
+                <w:sz w:val="22"/>
+                <w:szCs w:val="22"/>
+                <w:lang w:val="en-US" w:eastAsia="en-US"/>
+              </w:rPr>
+            </w:pPr>
+            <w:r>
+              <w:rPr>
+                <w:rFonts w:ascii="Calibri" w:hAnsi="Calibri" w:cs="Calibri"/>
+                <w:color w:val="000000"/>
+                <w:sz w:val="22"/>
+                <w:szCs w:val="22"/>
+                <w:lang w:val="en-US" w:eastAsia="en-US"/>
+              </w:rPr>
+              <w:t>Degrees of Freedom</w:t>
+            </w:r>
+          </w:p>
+        </w:tc>
+      </w:tr>
+      <w:tr>
+        <w:trPr>
+          <w:trHeight w:val="300"/>
+        </w:trPr>
+        <w:tc>
+          <w:tcPr>
+            <w:tcW w:w="1880" w:type="dxa"/>
+            <w:vMerge w:val="restart"/>
+            <w:tcBorders>
+              <w:top w:val="nil"/>
+              <w:left w:val="single" w:sz="4" w:space="0" w:color="auto"/>
+              <w:bottom w:val="single" w:sz="4" w:space="0" w:color="auto"/>
+              <w:right w:val="single" w:sz="4" w:space="0" w:color="auto"/>
+            </w:tcBorders>
+            <w:shd w:val="clear" w:color="auto" w:fill="auto"/>
+            <w:noWrap/>
+            <w:vAlign w:val="center"/>
+            <w:hideMark/>
+          </w:tcPr>
+          <w:p>
+            <w:pPr>
+              <w:jc w:val="center"/>
+              <w:rPr>
+                <w:rFonts w:ascii="Calibri" w:hAnsi="Calibri" w:cs="Calibri"/>
+                <w:color w:val="000000"/>
+                <w:sz w:val="22"/>
+                <w:szCs w:val="22"/>
+                <w:lang w:val="en-US" w:eastAsia="en-US"/>
+              </w:rPr>
+            </w:pPr>
+            <w:r>
+              <w:rPr>
+                <w:rFonts w:ascii="Calibri" w:hAnsi="Calibri" w:cs="Calibri"/>
+                <w:color w:val="000000"/>
+                <w:sz w:val="22"/>
+                <w:szCs w:val="22"/>
+                <w:lang w:val="en-US" w:eastAsia="en-US"/>
+              </w:rPr>
+              <w:t>Treatment</w:t>
+            </w:r>
+          </w:p>
+        </w:tc>
+        <w:tc>
+          <w:tcPr>
+            <w:tcW w:w="818" w:type="dxa"/>
+            <w:tcBorders>
+              <w:top w:val="nil"/>
+              <w:left w:val="nil"/>
+              <w:bottom w:val="single" w:sz="4" w:space="0" w:color="auto"/>
+              <w:right w:val="single" w:sz="4" w:space="0" w:color="auto"/>
+            </w:tcBorders>
+            <w:shd w:val="clear" w:color="auto" w:fill="auto"/>
+            <w:noWrap/>
+            <w:vAlign w:val="bottom"/>
+            <w:hideMark/>
+          </w:tcPr>
+          <w:p>
+            <w:pPr>
+              <w:jc w:val="right"/>
+              <w:rPr>
+                <w:rFonts w:ascii="Calibri" w:hAnsi="Calibri" w:cs="Calibri"/>
+                <w:color w:val="000000"/>
+                <w:sz w:val="22"/>
+                <w:szCs w:val="22"/>
+                <w:lang w:val="en-US" w:eastAsia="en-US"/>
+              </w:rPr>
+            </w:pPr>
+            <w:r>
+              <w:rPr>
+                <w:rFonts w:ascii="Calibri" w:hAnsi="Calibri" w:cs="Calibri"/>
+                <w:color w:val="000000"/>
+                <w:sz w:val="22"/>
+                <w:szCs w:val="22"/>
+                <w:lang w:val="en-US" w:eastAsia="en-US"/>
+              </w:rPr>
+              <w:t>37.333</w:t>
+            </w:r>
+          </w:p>
+        </w:tc>
+        <w:tc>
+          <w:tcPr>
+            <w:tcW w:w="1102" w:type="dxa"/>
+            <w:tcBorders>
+              <w:top w:val="nil"/>
+              <w:left w:val="nil"/>
+              <w:bottom w:val="single" w:sz="4" w:space="0" w:color="auto"/>
+              <w:right w:val="single" w:sz="4" w:space="0" w:color="auto"/>
+            </w:tcBorders>
+            <w:shd w:val="clear" w:color="auto" w:fill="auto"/>
+            <w:noWrap/>
+            <w:vAlign w:val="bottom"/>
+            <w:hideMark/>
+          </w:tcPr>
+          <w:p>
+            <w:pPr>
+              <w:jc w:val="right"/>
+              <w:rPr>
+                <w:rFonts w:ascii="Calibri" w:hAnsi="Calibri" w:cs="Calibri"/>
+                <w:color w:val="000000"/>
+                <w:sz w:val="22"/>
+                <w:szCs w:val="22"/>
+                <w:lang w:val="en-US" w:eastAsia="en-US"/>
+              </w:rPr>
+            </w:pPr>
+            <w:r>
+              <w:rPr>
+                <w:rFonts w:ascii="Calibri" w:hAnsi="Calibri" w:cs="Calibri"/>
+                <w:color w:val="000000"/>
+                <w:sz w:val="22"/>
+                <w:szCs w:val="22"/>
+                <w:lang w:val="en-US" w:eastAsia="en-US"/>
+              </w:rPr>
+              <w:t>49.333</w:t>
+            </w:r>
+          </w:p>
+        </w:tc>
+        <w:tc>
+          <w:tcPr>
+            <w:tcW w:w="2020" w:type="dxa"/>
+            <w:vMerge w:val="restart"/>
+            <w:tcBorders>
+              <w:top w:val="nil"/>
+              <w:left w:val="single" w:sz="4" w:space="0" w:color="auto"/>
+              <w:bottom w:val="single" w:sz="4" w:space="0" w:color="auto"/>
+              <w:right w:val="single" w:sz="4" w:space="0" w:color="auto"/>
+            </w:tcBorders>
+            <w:shd w:val="clear" w:color="auto" w:fill="auto"/>
+            <w:noWrap/>
+            <w:vAlign w:val="center"/>
+            <w:hideMark/>
+          </w:tcPr>
+          <w:p>
+            <w:pPr>
+              <w:jc w:val="center"/>
+              <w:rPr>
+                <w:rFonts w:ascii="Calibri" w:hAnsi="Calibri" w:cs="Calibri"/>
+                <w:color w:val="000000"/>
+                <w:sz w:val="22"/>
+                <w:szCs w:val="22"/>
+                <w:lang w:val="en-US" w:eastAsia="en-US"/>
+              </w:rPr>
+            </w:pPr>
+            <w:r>
+              <w:rPr>
+                <w:rFonts w:ascii="Calibri" w:hAnsi="Calibri" w:cs="Calibri"/>
+                <w:color w:val="000000"/>
+                <w:sz w:val="22"/>
+                <w:szCs w:val="22"/>
+                <w:lang w:val="en-US" w:eastAsia="en-US"/>
+              </w:rPr>
+              <w:t>2</w:t>
+            </w:r>
+          </w:p>
+        </w:tc>
+      </w:tr>
+      <w:tr>
+        <w:trPr>
+          <w:trHeight w:val="300"/>
+        </w:trPr>
+        <w:tc>
+          <w:tcPr>
+            <w:tcW w:w="1880" w:type="dxa"/>
+            <w:vMerge/>
+            <w:tcBorders>
+              <w:top w:val="nil"/>
+              <w:left w:val="single" w:sz="4" w:space="0" w:color="auto"/>
+              <w:bottom w:val="single" w:sz="4" w:space="0" w:color="auto"/>
+              <w:right w:val="single" w:sz="4" w:space="0" w:color="auto"/>
+            </w:tcBorders>
+            <w:vAlign w:val="center"/>
+            <w:hideMark/>
+          </w:tcPr>
+          <w:p>
+            <w:pPr>
+              <w:rPr>
+                <w:rFonts w:ascii="Calibri" w:hAnsi="Calibri" w:cs="Calibri"/>
+                <w:color w:val="000000"/>
+                <w:sz w:val="22"/>
+                <w:szCs w:val="22"/>
+                <w:lang w:val="en-US" w:eastAsia="en-US"/>
+              </w:rPr>
+            </w:pPr>
+          </w:p>
+        </w:tc>
+        <w:tc>
+          <w:tcPr>
+            <w:tcW w:w="818" w:type="dxa"/>
+            <w:tcBorders>
+              <w:top w:val="nil"/>
+              <w:left w:val="nil"/>
+              <w:bottom w:val="single" w:sz="4" w:space="0" w:color="auto"/>
+              <w:right w:val="single" w:sz="4" w:space="0" w:color="auto"/>
+            </w:tcBorders>
+            <w:shd w:val="clear" w:color="auto" w:fill="auto"/>
+            <w:noWrap/>
+            <w:vAlign w:val="bottom"/>
+            <w:hideMark/>
+          </w:tcPr>
+          <w:p>
+            <w:pPr>
+              <w:jc w:val="right"/>
+              <w:rPr>
+                <w:rFonts w:ascii="Calibri" w:hAnsi="Calibri" w:cs="Calibri"/>
+                <w:color w:val="000000"/>
+                <w:sz w:val="22"/>
+                <w:szCs w:val="22"/>
+                <w:lang w:val="en-US" w:eastAsia="en-US"/>
+              </w:rPr>
+            </w:pPr>
+            <w:r>
+              <w:rPr>
+                <w:rFonts w:ascii="Calibri" w:hAnsi="Calibri" w:cs="Calibri"/>
+                <w:color w:val="000000"/>
+                <w:sz w:val="22"/>
+                <w:szCs w:val="22"/>
+                <w:lang w:val="en-US" w:eastAsia="en-US"/>
+              </w:rPr>
+              <w:t>49.333</w:t>
+            </w:r>
+          </w:p>
+        </w:tc>
+        <w:tc>
+          <w:tcPr>
+            <w:tcW w:w="1102" w:type="dxa"/>
+            <w:tcBorders>
+              <w:top w:val="nil"/>
+              <w:left w:val="nil"/>
+              <w:bottom w:val="single" w:sz="4" w:space="0" w:color="auto"/>
+              <w:right w:val="single" w:sz="4" w:space="0" w:color="auto"/>
+            </w:tcBorders>
+            <w:shd w:val="clear" w:color="auto" w:fill="auto"/>
+            <w:noWrap/>
+            <w:vAlign w:val="bottom"/>
+            <w:hideMark/>
+          </w:tcPr>
+          <w:p>
+            <w:pPr>
+              <w:jc w:val="right"/>
+              <w:rPr>
+                <w:rFonts w:ascii="Calibri" w:hAnsi="Calibri" w:cs="Calibri"/>
+                <w:color w:val="000000"/>
+                <w:sz w:val="22"/>
+                <w:szCs w:val="22"/>
+                <w:lang w:val="en-US" w:eastAsia="en-US"/>
+              </w:rPr>
+            </w:pPr>
+            <w:r>
+              <w:rPr>
+                <w:rFonts w:ascii="Calibri" w:hAnsi="Calibri" w:cs="Calibri"/>
+                <w:color w:val="000000"/>
+                <w:sz w:val="22"/>
+                <w:szCs w:val="22"/>
+                <w:lang w:val="en-US" w:eastAsia="en-US"/>
+              </w:rPr>
+              <w:t>85.333</w:t>
+            </w:r>
+          </w:p>
+        </w:tc>
+        <w:tc>
+          <w:tcPr>
+            <w:tcW w:w="2020" w:type="dxa"/>
+            <w:vMerge/>
+            <w:tcBorders>
+              <w:top w:val="nil"/>
+              <w:left w:val="single" w:sz="4" w:space="0" w:color="auto"/>
+              <w:bottom w:val="single" w:sz="4" w:space="0" w:color="auto"/>
+              <w:right w:val="single" w:sz="4" w:space="0" w:color="auto"/>
+            </w:tcBorders>
+            <w:vAlign w:val="center"/>
+            <w:hideMark/>
+          </w:tcPr>
+          <w:p>
+            <w:pPr>
+              <w:rPr>
+                <w:rFonts w:ascii="Calibri" w:hAnsi="Calibri" w:cs="Calibri"/>
+                <w:color w:val="000000"/>
+                <w:sz w:val="22"/>
+                <w:szCs w:val="22"/>
+                <w:lang w:val="en-US" w:eastAsia="en-US"/>
+              </w:rPr>
+            </w:pPr>
+          </w:p>
+        </w:tc>
+      </w:tr>
+      <w:tr>
+        <w:trPr>
+          <w:trHeight w:val="300"/>
+        </w:trPr>
+        <w:tc>
+          <w:tcPr>
+            <w:tcW w:w="1880" w:type="dxa"/>
+            <w:vMerge w:val="restart"/>
+            <w:tcBorders>
+              <w:top w:val="nil"/>
+              <w:left w:val="single" w:sz="4" w:space="0" w:color="auto"/>
+              <w:bottom w:val="single" w:sz="4" w:space="0" w:color="auto"/>
+              <w:right w:val="single" w:sz="4" w:space="0" w:color="auto"/>
+            </w:tcBorders>
+            <w:shd w:val="clear" w:color="auto" w:fill="auto"/>
+            <w:noWrap/>
+            <w:vAlign w:val="center"/>
+            <w:hideMark/>
+          </w:tcPr>
+          <w:p>
+            <w:pPr>
+              <w:jc w:val="center"/>
+              <w:rPr>
+                <w:rFonts w:ascii="Calibri" w:hAnsi="Calibri" w:cs="Calibri"/>
+                <w:color w:val="000000"/>
+                <w:sz w:val="22"/>
+                <w:szCs w:val="22"/>
+                <w:lang w:val="en-US" w:eastAsia="en-US"/>
+              </w:rPr>
+            </w:pPr>
+            <w:r>
+              <w:rPr>
+                <w:rFonts w:ascii="Calibri" w:hAnsi="Calibri" w:cs="Calibri"/>
+                <w:color w:val="000000"/>
+                <w:sz w:val="22"/>
+                <w:szCs w:val="22"/>
+                <w:lang w:val="en-US" w:eastAsia="en-US"/>
+              </w:rPr>
+              <w:t>Residual</w:t>
+            </w:r>
+          </w:p>
+        </w:tc>
+        <w:tc>
+          <w:tcPr>
+            <w:tcW w:w="818" w:type="dxa"/>
+            <w:tcBorders>
+              <w:top w:val="nil"/>
+              <w:left w:val="nil"/>
+              <w:bottom w:val="single" w:sz="4" w:space="0" w:color="auto"/>
+              <w:right w:val="single" w:sz="4" w:space="0" w:color="auto"/>
+            </w:tcBorders>
+            <w:shd w:val="clear" w:color="auto" w:fill="auto"/>
+            <w:noWrap/>
+            <w:vAlign w:val="bottom"/>
+            <w:hideMark/>
+          </w:tcPr>
+          <w:p>
+            <w:pPr>
+              <w:jc w:val="right"/>
+              <w:rPr>
+                <w:rFonts w:ascii="Calibri" w:hAnsi="Calibri" w:cs="Calibri"/>
+                <w:color w:val="000000"/>
+                <w:sz w:val="22"/>
+                <w:szCs w:val="22"/>
+                <w:lang w:val="en-US" w:eastAsia="en-US"/>
+              </w:rPr>
+            </w:pPr>
+            <w:r>
+              <w:rPr>
+                <w:rFonts w:ascii="Calibri" w:hAnsi="Calibri" w:cs="Calibri"/>
+                <w:color w:val="000000"/>
+                <w:sz w:val="22"/>
+                <w:szCs w:val="22"/>
+                <w:lang w:val="en-US" w:eastAsia="en-US"/>
+              </w:rPr>
+              <w:t>18</w:t>
+            </w:r>
+          </w:p>
+        </w:tc>
+        <w:tc>
+          <w:tcPr>
+            <w:tcW w:w="1102" w:type="dxa"/>
+            <w:tcBorders>
+              <w:top w:val="nil"/>
+              <w:left w:val="nil"/>
+              <w:bottom w:val="single" w:sz="4" w:space="0" w:color="auto"/>
+              <w:right w:val="single" w:sz="4" w:space="0" w:color="auto"/>
+            </w:tcBorders>
+            <w:shd w:val="clear" w:color="auto" w:fill="auto"/>
+            <w:noWrap/>
+            <w:vAlign w:val="bottom"/>
+            <w:hideMark/>
+          </w:tcPr>
+          <w:p>
+            <w:pPr>
+              <w:jc w:val="right"/>
+              <w:rPr>
+                <w:rFonts w:ascii="Calibri" w:hAnsi="Calibri" w:cs="Calibri"/>
+                <w:color w:val="000000"/>
+                <w:sz w:val="22"/>
+                <w:szCs w:val="22"/>
+                <w:lang w:val="en-US" w:eastAsia="en-US"/>
+              </w:rPr>
+            </w:pPr>
+            <w:r>
+              <w:rPr>
+                <w:rFonts w:ascii="Calibri" w:hAnsi="Calibri" w:cs="Calibri"/>
+                <w:color w:val="000000"/>
+                <w:sz w:val="22"/>
+                <w:szCs w:val="22"/>
+                <w:lang w:val="en-US" w:eastAsia="en-US"/>
+              </w:rPr>
+              <w:t>-13</w:t>
+            </w:r>
+          </w:p>
+        </w:tc>
+        <w:tc>
+          <w:tcPr>
+            <w:tcW w:w="2020" w:type="dxa"/>
+            <w:vMerge w:val="restart"/>
+            <w:tcBorders>
+              <w:top w:val="nil"/>
+              <w:left w:val="single" w:sz="4" w:space="0" w:color="auto"/>
+              <w:bottom w:val="single" w:sz="4" w:space="0" w:color="auto"/>
+              <w:right w:val="single" w:sz="4" w:space="0" w:color="auto"/>
+            </w:tcBorders>
+            <w:shd w:val="clear" w:color="auto" w:fill="auto"/>
+            <w:noWrap/>
+            <w:vAlign w:val="center"/>
+            <w:hideMark/>
+          </w:tcPr>
+          <w:p>
+            <w:pPr>
+              <w:jc w:val="center"/>
+              <w:rPr>
+                <w:rFonts w:ascii="Calibri" w:hAnsi="Calibri" w:cs="Calibri"/>
+                <w:color w:val="000000"/>
+                <w:sz w:val="22"/>
+                <w:szCs w:val="22"/>
+                <w:lang w:val="en-US" w:eastAsia="en-US"/>
+              </w:rPr>
+            </w:pPr>
+            <w:r>
+              <w:rPr>
+                <w:rFonts w:ascii="Calibri" w:hAnsi="Calibri" w:cs="Calibri"/>
+                <w:color w:val="000000"/>
+                <w:sz w:val="22"/>
+                <w:szCs w:val="22"/>
+                <w:lang w:val="en-US" w:eastAsia="en-US"/>
+              </w:rPr>
+              <w:t>9</w:t>
+            </w:r>
+          </w:p>
+        </w:tc>
+      </w:tr>
+      <w:tr>
+        <w:trPr>
+          <w:trHeight w:val="300"/>
+        </w:trPr>
+        <w:tc>
+          <w:tcPr>
+            <w:tcW w:w="1880" w:type="dxa"/>
+            <w:vMerge/>
+            <w:tcBorders>
+              <w:top w:val="nil"/>
+              <w:left w:val="single" w:sz="4" w:space="0" w:color="auto"/>
+              <w:bottom w:val="single" w:sz="4" w:space="0" w:color="auto"/>
+              <w:right w:val="single" w:sz="4" w:space="0" w:color="auto"/>
+            </w:tcBorders>
+            <w:vAlign w:val="center"/>
+            <w:hideMark/>
+          </w:tcPr>
+          <w:p>
+            <w:pPr>
+              <w:rPr>
+                <w:rFonts w:ascii="Calibri" w:hAnsi="Calibri" w:cs="Calibri"/>
+                <w:color w:val="000000"/>
+                <w:sz w:val="22"/>
+                <w:szCs w:val="22"/>
+                <w:lang w:val="en-US" w:eastAsia="en-US"/>
+              </w:rPr>
+            </w:pPr>
+          </w:p>
+        </w:tc>
+        <w:tc>
+          <w:tcPr>
+            <w:tcW w:w="818" w:type="dxa"/>
+            <w:tcBorders>
+              <w:top w:val="nil"/>
+              <w:left w:val="nil"/>
+              <w:bottom w:val="single" w:sz="4" w:space="0" w:color="auto"/>
+              <w:right w:val="single" w:sz="4" w:space="0" w:color="auto"/>
+            </w:tcBorders>
+            <w:shd w:val="clear" w:color="auto" w:fill="auto"/>
+            <w:noWrap/>
+            <w:vAlign w:val="bottom"/>
+            <w:hideMark/>
+          </w:tcPr>
+          <w:p>
+            <w:pPr>
+              <w:jc w:val="right"/>
+              <w:rPr>
+                <w:rFonts w:ascii="Calibri" w:hAnsi="Calibri" w:cs="Calibri"/>
+                <w:color w:val="000000"/>
+                <w:sz w:val="22"/>
+                <w:szCs w:val="22"/>
+                <w:lang w:val="en-US" w:eastAsia="en-US"/>
+              </w:rPr>
+            </w:pPr>
+            <w:r>
+              <w:rPr>
+                <w:rFonts w:ascii="Calibri" w:hAnsi="Calibri" w:cs="Calibri"/>
+                <w:color w:val="000000"/>
+                <w:sz w:val="22"/>
+                <w:szCs w:val="22"/>
+                <w:lang w:val="en-US" w:eastAsia="en-US"/>
+              </w:rPr>
+              <w:t>-13</w:t>
+            </w:r>
+          </w:p>
+        </w:tc>
+        <w:tc>
+          <w:tcPr>
+            <w:tcW w:w="1102" w:type="dxa"/>
+            <w:tcBorders>
+              <w:top w:val="nil"/>
+              <w:left w:val="nil"/>
+              <w:bottom w:val="single" w:sz="4" w:space="0" w:color="auto"/>
+              <w:right w:val="single" w:sz="4" w:space="0" w:color="auto"/>
+            </w:tcBorders>
+            <w:shd w:val="clear" w:color="auto" w:fill="auto"/>
+            <w:noWrap/>
+            <w:vAlign w:val="bottom"/>
+            <w:hideMark/>
+          </w:tcPr>
+          <w:p>
+            <w:pPr>
+              <w:jc w:val="right"/>
+              <w:rPr>
+                <w:rFonts w:ascii="Calibri" w:hAnsi="Calibri" w:cs="Calibri"/>
+                <w:color w:val="000000"/>
+                <w:sz w:val="22"/>
+                <w:szCs w:val="22"/>
+                <w:lang w:val="en-US" w:eastAsia="en-US"/>
+              </w:rPr>
+            </w:pPr>
+            <w:r>
+              <w:rPr>
+                <w:rFonts w:ascii="Calibri" w:hAnsi="Calibri" w:cs="Calibri"/>
+                <w:color w:val="000000"/>
+                <w:sz w:val="22"/>
+                <w:szCs w:val="22"/>
+                <w:lang w:val="en-US" w:eastAsia="en-US"/>
+              </w:rPr>
+              <w:t>18</w:t>
+            </w:r>
+          </w:p>
+        </w:tc>
+        <w:tc>
+          <w:tcPr>
+            <w:tcW w:w="2020" w:type="dxa"/>
+            <w:vMerge/>
+            <w:tcBorders>
+              <w:top w:val="nil"/>
+              <w:left w:val="single" w:sz="4" w:space="0" w:color="auto"/>
+              <w:bottom w:val="single" w:sz="4" w:space="0" w:color="auto"/>
+              <w:right w:val="single" w:sz="4" w:space="0" w:color="auto"/>
+            </w:tcBorders>
+            <w:vAlign w:val="center"/>
+            <w:hideMark/>
+          </w:tcPr>
+          <w:p>
+            <w:pPr>
+              <w:rPr>
+                <w:rFonts w:ascii="Calibri" w:hAnsi="Calibri" w:cs="Calibri"/>
+                <w:color w:val="000000"/>
+                <w:sz w:val="22"/>
+                <w:szCs w:val="22"/>
+                <w:lang w:val="en-US" w:eastAsia="en-US"/>
+              </w:rPr>
+            </w:pPr>
+          </w:p>
+        </w:tc>
+      </w:tr>
+      <w:tr>
+        <w:trPr>
+          <w:trHeight w:val="300"/>
+        </w:trPr>
+        <w:tc>
+          <w:tcPr>
+            <w:tcW w:w="1880" w:type="dxa"/>
+            <w:vMerge w:val="restart"/>
+            <w:tcBorders>
+              <w:top w:val="nil"/>
+              <w:left w:val="single" w:sz="4" w:space="0" w:color="auto"/>
+              <w:bottom w:val="single" w:sz="4" w:space="0" w:color="auto"/>
+              <w:right w:val="single" w:sz="4" w:space="0" w:color="auto"/>
+            </w:tcBorders>
+            <w:shd w:val="clear" w:color="auto" w:fill="auto"/>
+            <w:noWrap/>
+            <w:vAlign w:val="center"/>
+            <w:hideMark/>
+          </w:tcPr>
+          <w:p>
+            <w:pPr>
+              <w:jc w:val="center"/>
+              <w:rPr>
+                <w:rFonts w:ascii="Calibri" w:hAnsi="Calibri" w:cs="Calibri"/>
+                <w:color w:val="000000"/>
+                <w:sz w:val="22"/>
+                <w:szCs w:val="22"/>
+                <w:lang w:val="en-US" w:eastAsia="en-US"/>
+              </w:rPr>
+            </w:pPr>
+            <w:r>
+              <w:rPr>
+                <w:rFonts w:ascii="Calibri" w:hAnsi="Calibri" w:cs="Calibri"/>
+                <w:color w:val="000000"/>
+                <w:sz w:val="22"/>
+                <w:szCs w:val="22"/>
+                <w:lang w:val="en-US" w:eastAsia="en-US"/>
+              </w:rPr>
+              <w:t>Total (corrected</w:t>
+            </w:r>
+          </w:p>
+        </w:tc>
+        <w:tc>
+          <w:tcPr>
+            <w:tcW w:w="818" w:type="dxa"/>
+            <w:tcBorders>
+              <w:top w:val="nil"/>
+              <w:left w:val="nil"/>
+              <w:bottom w:val="single" w:sz="4" w:space="0" w:color="auto"/>
+              <w:right w:val="single" w:sz="4" w:space="0" w:color="auto"/>
+            </w:tcBorders>
+            <w:shd w:val="clear" w:color="auto" w:fill="auto"/>
+            <w:noWrap/>
+            <w:vAlign w:val="bottom"/>
+            <w:hideMark/>
+          </w:tcPr>
+          <w:p>
+            <w:pPr>
+              <w:jc w:val="right"/>
+              <w:rPr>
+                <w:rFonts w:ascii="Calibri" w:hAnsi="Calibri" w:cs="Calibri"/>
+                <w:color w:val="000000"/>
+                <w:sz w:val="22"/>
+                <w:szCs w:val="22"/>
+                <w:lang w:val="en-US" w:eastAsia="en-US"/>
+              </w:rPr>
+            </w:pPr>
+            <w:r>
+              <w:rPr>
+                <w:rFonts w:ascii="Calibri" w:hAnsi="Calibri" w:cs="Calibri"/>
+                <w:color w:val="000000"/>
+                <w:sz w:val="22"/>
+                <w:szCs w:val="22"/>
+                <w:lang w:val="en-US" w:eastAsia="en-US"/>
+              </w:rPr>
+              <w:t>55.333</w:t>
+            </w:r>
+          </w:p>
+        </w:tc>
+        <w:tc>
+          <w:tcPr>
+            <w:tcW w:w="1102" w:type="dxa"/>
+            <w:tcBorders>
+              <w:top w:val="nil"/>
+              <w:left w:val="nil"/>
+              <w:bottom w:val="single" w:sz="4" w:space="0" w:color="auto"/>
+              <w:right w:val="single" w:sz="4" w:space="0" w:color="auto"/>
+            </w:tcBorders>
+            <w:shd w:val="clear" w:color="auto" w:fill="auto"/>
+            <w:noWrap/>
+            <w:vAlign w:val="bottom"/>
+            <w:hideMark/>
+          </w:tcPr>
+          <w:p>
+            <w:pPr>
+              <w:jc w:val="right"/>
+              <w:rPr>
+                <w:rFonts w:ascii="Calibri" w:hAnsi="Calibri" w:cs="Calibri"/>
+                <w:color w:val="000000"/>
+                <w:sz w:val="22"/>
+                <w:szCs w:val="22"/>
+                <w:lang w:val="en-US" w:eastAsia="en-US"/>
+              </w:rPr>
+            </w:pPr>
+            <w:r>
+              <w:rPr>
+                <w:rFonts w:ascii="Calibri" w:hAnsi="Calibri" w:cs="Calibri"/>
+                <w:color w:val="000000"/>
+                <w:sz w:val="22"/>
+                <w:szCs w:val="22"/>
+                <w:lang w:val="en-US" w:eastAsia="en-US"/>
+              </w:rPr>
+              <w:t>36.333</w:t>
+            </w:r>
+          </w:p>
+        </w:tc>
+        <w:tc>
+          <w:tcPr>
+            <w:tcW w:w="2020" w:type="dxa"/>
+            <w:vMerge w:val="restart"/>
+            <w:tcBorders>
+              <w:top w:val="nil"/>
+              <w:left w:val="single" w:sz="4" w:space="0" w:color="auto"/>
+              <w:bottom w:val="single" w:sz="4" w:space="0" w:color="auto"/>
+              <w:right w:val="single" w:sz="4" w:space="0" w:color="auto"/>
+            </w:tcBorders>
+            <w:shd w:val="clear" w:color="auto" w:fill="auto"/>
+            <w:noWrap/>
+            <w:vAlign w:val="center"/>
+            <w:hideMark/>
+          </w:tcPr>
+          <w:p>
+            <w:pPr>
+              <w:jc w:val="center"/>
+              <w:rPr>
+                <w:rFonts w:ascii="Calibri" w:hAnsi="Calibri" w:cs="Calibri"/>
+                <w:color w:val="000000"/>
+                <w:sz w:val="22"/>
+                <w:szCs w:val="22"/>
+                <w:lang w:val="en-US" w:eastAsia="en-US"/>
+              </w:rPr>
+            </w:pPr>
+            <w:r>
+              <w:rPr>
+                <w:rFonts w:ascii="Calibri" w:hAnsi="Calibri" w:cs="Calibri"/>
+                <w:color w:val="000000"/>
+                <w:sz w:val="22"/>
+                <w:szCs w:val="22"/>
+                <w:lang w:val="en-US" w:eastAsia="en-US"/>
+              </w:rPr>
+              <w:t>11</w:t>
+            </w:r>
+          </w:p>
+        </w:tc>
+      </w:tr>
+      <w:tr>
+        <w:trPr>
+          <w:trHeight w:val="300"/>
+        </w:trPr>
+        <w:tc>
+          <w:tcPr>
+            <w:tcW w:w="1880" w:type="dxa"/>
+            <w:vMerge/>
+            <w:tcBorders>
+              <w:top w:val="nil"/>
+              <w:left w:val="single" w:sz="4" w:space="0" w:color="auto"/>
+              <w:bottom w:val="single" w:sz="4" w:space="0" w:color="auto"/>
+              <w:right w:val="single" w:sz="4" w:space="0" w:color="auto"/>
+            </w:tcBorders>
+            <w:vAlign w:val="center"/>
+            <w:hideMark/>
+          </w:tcPr>
+          <w:p>
+            <w:pPr>
+              <w:rPr>
+                <w:rFonts w:ascii="Calibri" w:hAnsi="Calibri" w:cs="Calibri"/>
+                <w:color w:val="000000"/>
+                <w:sz w:val="22"/>
+                <w:szCs w:val="22"/>
+                <w:lang w:val="en-US" w:eastAsia="en-US"/>
+              </w:rPr>
+            </w:pPr>
+          </w:p>
+        </w:tc>
+        <w:tc>
+          <w:tcPr>
+            <w:tcW w:w="818" w:type="dxa"/>
+            <w:tcBorders>
+              <w:top w:val="nil"/>
+              <w:left w:val="nil"/>
+              <w:bottom w:val="single" w:sz="4" w:space="0" w:color="auto"/>
+              <w:right w:val="single" w:sz="4" w:space="0" w:color="auto"/>
+            </w:tcBorders>
+            <w:shd w:val="clear" w:color="auto" w:fill="auto"/>
+            <w:noWrap/>
+            <w:vAlign w:val="bottom"/>
+            <w:hideMark/>
+          </w:tcPr>
+          <w:p>
+            <w:pPr>
+              <w:jc w:val="right"/>
+              <w:rPr>
+                <w:rFonts w:ascii="Calibri" w:hAnsi="Calibri" w:cs="Calibri"/>
+                <w:color w:val="000000"/>
+                <w:sz w:val="22"/>
+                <w:szCs w:val="22"/>
+                <w:lang w:val="en-US" w:eastAsia="en-US"/>
+              </w:rPr>
+            </w:pPr>
+            <w:r>
+              <w:rPr>
+                <w:rFonts w:ascii="Calibri" w:hAnsi="Calibri" w:cs="Calibri"/>
+                <w:color w:val="000000"/>
+                <w:sz w:val="22"/>
+                <w:szCs w:val="22"/>
+                <w:lang w:val="en-US" w:eastAsia="en-US"/>
+              </w:rPr>
+              <w:t>36.333</w:t>
+            </w:r>
+          </w:p>
+        </w:tc>
+        <w:tc>
+          <w:tcPr>
+            <w:tcW w:w="1102" w:type="dxa"/>
+            <w:tcBorders>
+              <w:top w:val="nil"/>
+              <w:left w:val="nil"/>
+              <w:bottom w:val="single" w:sz="4" w:space="0" w:color="auto"/>
+              <w:right w:val="single" w:sz="4" w:space="0" w:color="auto"/>
+            </w:tcBorders>
+            <w:shd w:val="clear" w:color="auto" w:fill="auto"/>
+            <w:noWrap/>
+            <w:vAlign w:val="bottom"/>
+            <w:hideMark/>
+          </w:tcPr>
+          <w:p>
+            <w:pPr>
+              <w:jc w:val="right"/>
+              <w:rPr>
+                <w:rFonts w:ascii="Calibri" w:hAnsi="Calibri" w:cs="Calibri"/>
+                <w:color w:val="000000"/>
+                <w:sz w:val="22"/>
+                <w:szCs w:val="22"/>
+                <w:lang w:val="en-US" w:eastAsia="en-US"/>
+              </w:rPr>
+            </w:pPr>
+            <w:r>
+              <w:rPr>
+                <w:rFonts w:ascii="Calibri" w:hAnsi="Calibri" w:cs="Calibri"/>
+                <w:color w:val="000000"/>
+                <w:sz w:val="22"/>
+                <w:szCs w:val="22"/>
+                <w:lang w:val="en-US" w:eastAsia="en-US"/>
+              </w:rPr>
+              <w:t>103.3333</w:t>
+            </w:r>
+          </w:p>
+        </w:tc>
+        <w:tc>
+          <w:tcPr>
+            <w:tcW w:w="2020" w:type="dxa"/>
+            <w:vMerge/>
+            <w:tcBorders>
+              <w:top w:val="nil"/>
+              <w:left w:val="single" w:sz="4" w:space="0" w:color="auto"/>
+              <w:bottom w:val="single" w:sz="4" w:space="0" w:color="auto"/>
+              <w:right w:val="single" w:sz="4" w:space="0" w:color="auto"/>
+            </w:tcBorders>
+            <w:vAlign w:val="center"/>
+            <w:hideMark/>
+          </w:tcPr>
+          <w:p>
+            <w:pPr>
+              <w:rPr>
+                <w:rFonts w:ascii="Calibri" w:hAnsi="Calibri" w:cs="Calibri"/>
+                <w:color w:val="000000"/>
+                <w:sz w:val="22"/>
+                <w:szCs w:val="22"/>
+                <w:lang w:val="en-US" w:eastAsia="en-US"/>
+              </w:rPr>
+            </w:pPr>
+          </w:p>
+        </w:tc>
+      </w:tr>
+    </w:tbl>
+    <w:p>
+      <w:pPr>
+        <w:jc w:val="both"/>
+        <w:rPr>
+          <w:rFonts w:ascii="Times New Roman" w:hAnsi="Times New Roman"/>
+          <w:sz w:val="24"/>
+        </w:rPr>
+      </w:pPr>
+    </w:p>
+    <w:p>
+      <w:pPr>
         <w:jc w:val="both"/>
         <w:rPr>
           <w:rFonts w:ascii="Times New Roman" w:hAnsi="Times New Roman"/>
@@ -8157,8 +9935,6 @@
         </w:rPr>
         <w:t>epeat Examples 6.9 and 6.13</w:t>
       </w:r>
-      <w:bookmarkStart w:id="0" w:name="_GoBack"/>
-      <w:bookmarkEnd w:id="0"/>
     </w:p>
     <w:p>
       <w:pPr>
@@ -8791,6 +10567,68 @@
       <w:lang w:val="en-GB" w:eastAsia="en-GB"/>
     </w:rPr>
   </w:style>
+  <w:style w:type="paragraph" w:styleId="HTMLPreformatted">
+    <w:name w:val="HTML Preformatted"/>
+    <w:basedOn w:val="Normal"/>
+    <w:link w:val="HTMLPreformattedChar"/>
+    <w:uiPriority w:val="99"/>
+    <w:semiHidden/>
+    <w:unhideWhenUsed/>
+    <w:rsid w:val="007D5C5B"/>
+    <w:pPr>
+      <w:tabs>
+        <w:tab w:val="left" w:pos="916"/>
+        <w:tab w:val="left" w:pos="1832"/>
+        <w:tab w:val="left" w:pos="2748"/>
+        <w:tab w:val="left" w:pos="3664"/>
+        <w:tab w:val="left" w:pos="4580"/>
+        <w:tab w:val="left" w:pos="5496"/>
+        <w:tab w:val="left" w:pos="6412"/>
+        <w:tab w:val="left" w:pos="7328"/>
+        <w:tab w:val="left" w:pos="8244"/>
+        <w:tab w:val="left" w:pos="9160"/>
+        <w:tab w:val="left" w:pos="10076"/>
+        <w:tab w:val="left" w:pos="10992"/>
+        <w:tab w:val="left" w:pos="11908"/>
+        <w:tab w:val="left" w:pos="12824"/>
+        <w:tab w:val="left" w:pos="13740"/>
+        <w:tab w:val="left" w:pos="14656"/>
+      </w:tabs>
+    </w:pPr>
+    <w:rPr>
+      <w:rFonts w:ascii="Courier New" w:hAnsi="Courier New" w:cs="Courier New"/>
+      <w:szCs w:val="20"/>
+      <w:lang w:val="en-US" w:eastAsia="en-US"/>
+    </w:rPr>
+  </w:style>
+  <w:style w:type="character" w:customStyle="1" w:styleId="HTMLPreformattedChar">
+    <w:name w:val="HTML Preformatted Char"/>
+    <w:basedOn w:val="DefaultParagraphFont"/>
+    <w:link w:val="HTMLPreformatted"/>
+    <w:uiPriority w:val="99"/>
+    <w:semiHidden/>
+    <w:rsid w:val="007D5C5B"/>
+    <w:rPr>
+      <w:rFonts w:ascii="Courier New" w:eastAsia="Times New Roman" w:hAnsi="Courier New" w:cs="Courier New"/>
+      <w:sz w:val="20"/>
+      <w:szCs w:val="20"/>
+    </w:rPr>
+  </w:style>
+  <w:style w:type="character" w:customStyle="1" w:styleId="gd15mcfckub">
+    <w:name w:val="gd15mcfckub"/>
+    <w:basedOn w:val="DefaultParagraphFont"/>
+    <w:rsid w:val="007D5C5B"/>
+  </w:style>
+  <w:style w:type="character" w:customStyle="1" w:styleId="gd15mcfcktb">
+    <w:name w:val="gd15mcfcktb"/>
+    <w:basedOn w:val="DefaultParagraphFont"/>
+    <w:rsid w:val="007D5C5B"/>
+  </w:style>
+  <w:style w:type="character" w:customStyle="1" w:styleId="gd15mcfceub">
+    <w:name w:val="gd15mcfceub"/>
+    <w:basedOn w:val="DefaultParagraphFont"/>
+    <w:rsid w:val="007D5C5B"/>
+  </w:style>
 </w:styles>
 </file>
 
@@ -9044,6 +10882,68 @@
       <w:lang w:val="en-GB" w:eastAsia="en-GB"/>
     </w:rPr>
   </w:style>
+  <w:style w:type="paragraph" w:styleId="HTMLPreformatted">
+    <w:name w:val="HTML Preformatted"/>
+    <w:basedOn w:val="Normal"/>
+    <w:link w:val="HTMLPreformattedChar"/>
+    <w:uiPriority w:val="99"/>
+    <w:semiHidden/>
+    <w:unhideWhenUsed/>
+    <w:rsid w:val="007D5C5B"/>
+    <w:pPr>
+      <w:tabs>
+        <w:tab w:val="left" w:pos="916"/>
+        <w:tab w:val="left" w:pos="1832"/>
+        <w:tab w:val="left" w:pos="2748"/>
+        <w:tab w:val="left" w:pos="3664"/>
+        <w:tab w:val="left" w:pos="4580"/>
+        <w:tab w:val="left" w:pos="5496"/>
+        <w:tab w:val="left" w:pos="6412"/>
+        <w:tab w:val="left" w:pos="7328"/>
+        <w:tab w:val="left" w:pos="8244"/>
+        <w:tab w:val="left" w:pos="9160"/>
+        <w:tab w:val="left" w:pos="10076"/>
+        <w:tab w:val="left" w:pos="10992"/>
+        <w:tab w:val="left" w:pos="11908"/>
+        <w:tab w:val="left" w:pos="12824"/>
+        <w:tab w:val="left" w:pos="13740"/>
+        <w:tab w:val="left" w:pos="14656"/>
+      </w:tabs>
+    </w:pPr>
+    <w:rPr>
+      <w:rFonts w:ascii="Courier New" w:hAnsi="Courier New" w:cs="Courier New"/>
+      <w:szCs w:val="20"/>
+      <w:lang w:val="en-US" w:eastAsia="en-US"/>
+    </w:rPr>
+  </w:style>
+  <w:style w:type="character" w:customStyle="1" w:styleId="HTMLPreformattedChar">
+    <w:name w:val="HTML Preformatted Char"/>
+    <w:basedOn w:val="DefaultParagraphFont"/>
+    <w:link w:val="HTMLPreformatted"/>
+    <w:uiPriority w:val="99"/>
+    <w:semiHidden/>
+    <w:rsid w:val="007D5C5B"/>
+    <w:rPr>
+      <w:rFonts w:ascii="Courier New" w:eastAsia="Times New Roman" w:hAnsi="Courier New" w:cs="Courier New"/>
+      <w:sz w:val="20"/>
+      <w:szCs w:val="20"/>
+    </w:rPr>
+  </w:style>
+  <w:style w:type="character" w:customStyle="1" w:styleId="gd15mcfckub">
+    <w:name w:val="gd15mcfckub"/>
+    <w:basedOn w:val="DefaultParagraphFont"/>
+    <w:rsid w:val="007D5C5B"/>
+  </w:style>
+  <w:style w:type="character" w:customStyle="1" w:styleId="gd15mcfcktb">
+    <w:name w:val="gd15mcfcktb"/>
+    <w:basedOn w:val="DefaultParagraphFont"/>
+    <w:rsid w:val="007D5C5B"/>
+  </w:style>
+  <w:style w:type="character" w:customStyle="1" w:styleId="gd15mcfceub">
+    <w:name w:val="gd15mcfceub"/>
+    <w:basedOn w:val="DefaultParagraphFont"/>
+    <w:rsid w:val="007D5C5B"/>
+  </w:style>
 </w:styles>
 </file>
 
@@ -9077,37 +10977,6 @@
               <w:szCs w:val="72"/>
             </w:rPr>
             <w:t>[Type the document title]</w:t>
-          </w:r>
-        </w:p>
-      </w:docPartBody>
-    </w:docPart>
-    <w:docPart>
-      <w:docPartPr>
-        <w:name w:val="B904ED1F9FBE41EBB2667CC0A1835065"/>
-        <w:category>
-          <w:name w:val="General"/>
-          <w:gallery w:val="placeholder"/>
-        </w:category>
-        <w:types>
-          <w:type w:val="bbPlcHdr"/>
-        </w:types>
-        <w:behaviors>
-          <w:behavior w:val="content"/>
-        </w:behaviors>
-        <w:guid w:val="{28D8D3C0-ADB8-412B-8346-19587488A589}"/>
-      </w:docPartPr>
-      <w:docPartBody>
-        <w:p>
-          <w:pPr>
-            <w:pStyle w:val="B904ED1F9FBE41EBB2667CC0A1835065"/>
-          </w:pPr>
-          <w:r>
-            <w:rPr>
-              <w:rFonts w:asciiTheme="majorHAnsi" w:eastAsiaTheme="majorEastAsia" w:hAnsiTheme="majorHAnsi" w:cstheme="majorBidi"/>
-              <w:sz w:val="36"/>
-              <w:szCs w:val="36"/>
-            </w:rPr>
-            <w:t>[Pick the date]</w:t>
           </w:r>
         </w:p>
       </w:docPartBody>
@@ -9146,6 +11015,13 @@
     <w:pitch w:val="variable"/>
     <w:sig w:usb0="E1002EFF" w:usb1="C000605B" w:usb2="00000029" w:usb3="00000000" w:csb0="000101FF" w:csb1="00000000"/>
   </w:font>
+  <w:font w:name="Courier New">
+    <w:panose1 w:val="02070309020205020404"/>
+    <w:charset w:val="00"/>
+    <w:family w:val="modern"/>
+    <w:pitch w:val="fixed"/>
+    <w:sig w:usb0="E0002EFF" w:usb1="C0007843" w:usb2="00000009" w:usb3="00000000" w:csb0="000001FF" w:csb1="00000000"/>
+  </w:font>
   <w:font w:name="Cambria">
     <w:panose1 w:val="02040503050406030204"/>
     <w:charset w:val="00"/>
@@ -9173,6 +11049,7 @@
     <w:rsid w:val="00017676"/>
     <w:rsid w:val="00077104"/>
     <w:rsid w:val="00124080"/>
+    <w:rsid w:val="00142B77"/>
     <w:rsid w:val="001E714F"/>
     <w:rsid w:val="00754A0F"/>
   </w:rsids>

</xml_diff>